<commit_message>
Git의 기능 설명 추가 : Reset과 Revert
</commit_message>
<xml_diff>
--- a/Git 개념도.docx
+++ b/Git 개념도.docx
@@ -84,7 +84,6 @@
         <w:spacing w:after="150"/>
         <w:jc w:val="left"/>
         <w:rPr>
-          <w:rFonts w:hint="eastAsia"/>
           <w:b/>
           <w:sz w:val="22"/>
         </w:rPr>
@@ -106,7 +105,7 @@
         <w:spacing w:after="150"/>
         <w:jc w:val="left"/>
         <w:rPr>
-          <w:rFonts w:ascii="Segoe UI" w:eastAsia="굴림" w:hAnsi="Segoe UI" w:cs="Segoe UI" w:hint="eastAsia"/>
+          <w:rFonts w:ascii="Segoe UI" w:eastAsia="굴림" w:hAnsi="Segoe UI" w:cs="Segoe UI"/>
           <w:color w:val="24292E"/>
           <w:kern w:val="0"/>
           <w:sz w:val="21"/>
@@ -878,12 +877,2267 @@
     <w:p>
       <w:pPr>
         <w:rPr>
+          <w:b/>
+          <w:sz w:val="22"/>
+          <w:szCs w:val="21"/>
+        </w:rPr>
+      </w:pPr>
+    </w:p>
+    <w:p>
+      <w:pPr>
+        <w:rPr>
+          <w:b/>
+          <w:sz w:val="22"/>
+          <w:szCs w:val="21"/>
+        </w:rPr>
+      </w:pPr>
+    </w:p>
+    <w:p>
+      <w:pPr>
+        <w:rPr>
+          <w:b/>
+          <w:sz w:val="22"/>
+          <w:szCs w:val="21"/>
+        </w:rPr>
+      </w:pPr>
+    </w:p>
+    <w:p>
+      <w:pPr>
+        <w:rPr>
+          <w:b/>
+          <w:sz w:val="22"/>
+          <w:szCs w:val="21"/>
+        </w:rPr>
+      </w:pPr>
+      <w:r>
+        <w:rPr>
+          <w:rFonts w:hint="eastAsia"/>
+          <w:b/>
+          <w:sz w:val="22"/>
+          <w:szCs w:val="21"/>
+        </w:rPr>
+        <w:lastRenderedPageBreak/>
+        <w:t>3. 위험한 기능</w:t>
+      </w:r>
+      <w:r>
+        <w:rPr>
+          <w:rFonts w:hint="eastAsia"/>
+          <w:b/>
+          <w:sz w:val="22"/>
+          <w:szCs w:val="21"/>
+        </w:rPr>
+        <w:t>(Reset)</w:t>
+      </w:r>
+    </w:p>
+    <w:p>
+      <w:pPr>
+        <w:rPr>
+          <w:b/>
+          <w:sz w:val="22"/>
+          <w:szCs w:val="21"/>
+        </w:rPr>
+      </w:pPr>
+    </w:p>
+    <w:p>
+      <w:pPr>
+        <w:rPr>
+          <w:b/>
+          <w:sz w:val="22"/>
+          <w:szCs w:val="21"/>
+        </w:rPr>
+      </w:pPr>
+      <w:r>
+        <w:rPr>
+          <w:b/>
+          <w:noProof/>
+          <w:sz w:val="22"/>
+          <w:szCs w:val="21"/>
+        </w:rPr>
+        <w:drawing>
+          <wp:inline distT="0" distB="0" distL="0" distR="0">
+            <wp:extent cx="5850890" cy="3869339"/>
+            <wp:effectExtent l="19050" t="0" r="0" b="0"/>
+            <wp:docPr id="1" name="개체 1"/>
+            <wp:cNvGraphicFramePr/>
+            <a:graphic xmlns:a="http://schemas.openxmlformats.org/drawingml/2006/main">
+              <a:graphicData uri="http://schemas.openxmlformats.org/drawingml/2006/lockedCanvas">
+                <lc:lockedCanvas xmlns:lc="http://schemas.openxmlformats.org/drawingml/2006/lockedCanvas">
+                  <a:nvGrpSpPr>
+                    <a:cNvPr id="0" name=""/>
+                    <a:cNvGrpSpPr/>
+                  </a:nvGrpSpPr>
+                  <a:grpSpPr>
+                    <a:xfrm>
+                      <a:off x="0" y="0"/>
+                      <a:ext cx="7799214" cy="5157409"/>
+                      <a:chOff x="672393" y="1124744"/>
+                      <a:chExt cx="7799214" cy="5157409"/>
+                    </a:xfrm>
+                  </a:grpSpPr>
+                  <a:pic>
+                    <a:nvPicPr>
+                      <a:cNvPr id="1026" name="Picture 2"/>
+                      <a:cNvPicPr>
+                        <a:picLocks noChangeAspect="1" noChangeArrowheads="1"/>
+                      </a:cNvPicPr>
+                    </a:nvPicPr>
+                    <a:blipFill>
+                      <a:blip r:embed="rId11"/>
+                      <a:srcRect/>
+                      <a:stretch>
+                        <a:fillRect/>
+                      </a:stretch>
+                    </a:blipFill>
+                    <a:spPr bwMode="auto">
+                      <a:xfrm>
+                        <a:off x="672393" y="1124744"/>
+                        <a:ext cx="7799214" cy="5157409"/>
+                      </a:xfrm>
+                      <a:prstGeom prst="rect">
+                        <a:avLst/>
+                      </a:prstGeom>
+                      <a:noFill/>
+                      <a:ln w="9525">
+                        <a:noFill/>
+                        <a:miter lim="800000"/>
+                        <a:headEnd/>
+                        <a:tailEnd/>
+                      </a:ln>
+                    </a:spPr>
+                  </a:pic>
+                  <a:sp>
+                    <a:nvSpPr>
+                      <a:cNvPr id="5" name="직사각형 4"/>
+                      <a:cNvSpPr/>
+                    </a:nvSpPr>
+                    <a:spPr>
+                      <a:xfrm>
+                        <a:off x="971600" y="1628800"/>
+                        <a:ext cx="4680520" cy="360040"/>
+                      </a:xfrm>
+                      <a:prstGeom prst="rect">
+                        <a:avLst/>
+                      </a:prstGeom>
+                      <a:noFill/>
+                      <a:ln>
+                        <a:solidFill>
+                          <a:srgbClr val="FF0000"/>
+                        </a:solidFill>
+                      </a:ln>
+                    </a:spPr>
+                    <a:txSp>
+                      <a:txBody>
+                        <a:bodyPr rtlCol="0" anchor="ctr"/>
+                        <a:lstStyle>
+                          <a:defPPr>
+                            <a:defRPr lang="ko-KR"/>
+                          </a:defPPr>
+                          <a:lvl1pPr marL="0" algn="l" defTabSz="914400" rtl="0" eaLnBrk="1" latinLnBrk="1" hangingPunct="1">
+                            <a:defRPr sz="1800" kern="1200">
+                              <a:solidFill>
+                                <a:schemeClr val="lt1"/>
+                              </a:solidFill>
+                              <a:latin typeface="+mn-lt"/>
+                              <a:ea typeface="+mn-ea"/>
+                              <a:cs typeface="+mn-cs"/>
+                            </a:defRPr>
+                          </a:lvl1pPr>
+                          <a:lvl2pPr marL="457200" algn="l" defTabSz="914400" rtl="0" eaLnBrk="1" latinLnBrk="1" hangingPunct="1">
+                            <a:defRPr sz="1800" kern="1200">
+                              <a:solidFill>
+                                <a:schemeClr val="lt1"/>
+                              </a:solidFill>
+                              <a:latin typeface="+mn-lt"/>
+                              <a:ea typeface="+mn-ea"/>
+                              <a:cs typeface="+mn-cs"/>
+                            </a:defRPr>
+                          </a:lvl2pPr>
+                          <a:lvl3pPr marL="914400" algn="l" defTabSz="914400" rtl="0" eaLnBrk="1" latinLnBrk="1" hangingPunct="1">
+                            <a:defRPr sz="1800" kern="1200">
+                              <a:solidFill>
+                                <a:schemeClr val="lt1"/>
+                              </a:solidFill>
+                              <a:latin typeface="+mn-lt"/>
+                              <a:ea typeface="+mn-ea"/>
+                              <a:cs typeface="+mn-cs"/>
+                            </a:defRPr>
+                          </a:lvl3pPr>
+                          <a:lvl4pPr marL="1371600" algn="l" defTabSz="914400" rtl="0" eaLnBrk="1" latinLnBrk="1" hangingPunct="1">
+                            <a:defRPr sz="1800" kern="1200">
+                              <a:solidFill>
+                                <a:schemeClr val="lt1"/>
+                              </a:solidFill>
+                              <a:latin typeface="+mn-lt"/>
+                              <a:ea typeface="+mn-ea"/>
+                              <a:cs typeface="+mn-cs"/>
+                            </a:defRPr>
+                          </a:lvl4pPr>
+                          <a:lvl5pPr marL="1828800" algn="l" defTabSz="914400" rtl="0" eaLnBrk="1" latinLnBrk="1" hangingPunct="1">
+                            <a:defRPr sz="1800" kern="1200">
+                              <a:solidFill>
+                                <a:schemeClr val="lt1"/>
+                              </a:solidFill>
+                              <a:latin typeface="+mn-lt"/>
+                              <a:ea typeface="+mn-ea"/>
+                              <a:cs typeface="+mn-cs"/>
+                            </a:defRPr>
+                          </a:lvl5pPr>
+                          <a:lvl6pPr marL="2286000" algn="l" defTabSz="914400" rtl="0" eaLnBrk="1" latinLnBrk="1" hangingPunct="1">
+                            <a:defRPr sz="1800" kern="1200">
+                              <a:solidFill>
+                                <a:schemeClr val="lt1"/>
+                              </a:solidFill>
+                              <a:latin typeface="+mn-lt"/>
+                              <a:ea typeface="+mn-ea"/>
+                              <a:cs typeface="+mn-cs"/>
+                            </a:defRPr>
+                          </a:lvl6pPr>
+                          <a:lvl7pPr marL="2743200" algn="l" defTabSz="914400" rtl="0" eaLnBrk="1" latinLnBrk="1" hangingPunct="1">
+                            <a:defRPr sz="1800" kern="1200">
+                              <a:solidFill>
+                                <a:schemeClr val="lt1"/>
+                              </a:solidFill>
+                              <a:latin typeface="+mn-lt"/>
+                              <a:ea typeface="+mn-ea"/>
+                              <a:cs typeface="+mn-cs"/>
+                            </a:defRPr>
+                          </a:lvl7pPr>
+                          <a:lvl8pPr marL="3200400" algn="l" defTabSz="914400" rtl="0" eaLnBrk="1" latinLnBrk="1" hangingPunct="1">
+                            <a:defRPr sz="1800" kern="1200">
+                              <a:solidFill>
+                                <a:schemeClr val="lt1"/>
+                              </a:solidFill>
+                              <a:latin typeface="+mn-lt"/>
+                              <a:ea typeface="+mn-ea"/>
+                              <a:cs typeface="+mn-cs"/>
+                            </a:defRPr>
+                          </a:lvl8pPr>
+                          <a:lvl9pPr marL="3657600" algn="l" defTabSz="914400" rtl="0" eaLnBrk="1" latinLnBrk="1" hangingPunct="1">
+                            <a:defRPr sz="1800" kern="1200">
+                              <a:solidFill>
+                                <a:schemeClr val="lt1"/>
+                              </a:solidFill>
+                              <a:latin typeface="+mn-lt"/>
+                              <a:ea typeface="+mn-ea"/>
+                              <a:cs typeface="+mn-cs"/>
+                            </a:defRPr>
+                          </a:lvl9pPr>
+                        </a:lstStyle>
+                        <a:p>
+                          <a:pPr algn="ctr"/>
+                          <a:endParaRPr lang="ko-KR" altLang="en-US"/>
+                        </a:p>
+                      </a:txBody>
+                      <a:useSpRect/>
+                    </a:txSp>
+                    <a:style>
+                      <a:lnRef idx="2">
+                        <a:schemeClr val="accent1">
+                          <a:shade val="50000"/>
+                        </a:schemeClr>
+                      </a:lnRef>
+                      <a:fillRef idx="1">
+                        <a:schemeClr val="accent1"/>
+                      </a:fillRef>
+                      <a:effectRef idx="0">
+                        <a:schemeClr val="accent1"/>
+                      </a:effectRef>
+                      <a:fontRef idx="minor">
+                        <a:schemeClr val="lt1"/>
+                      </a:fontRef>
+                    </a:style>
+                  </a:sp>
+                  <a:sp>
+                    <a:nvSpPr>
+                      <a:cNvPr id="6" name="직사각형 5"/>
+                      <a:cNvSpPr/>
+                    </a:nvSpPr>
+                    <a:spPr>
+                      <a:xfrm>
+                        <a:off x="5364088" y="3036141"/>
+                        <a:ext cx="2736304" cy="432048"/>
+                      </a:xfrm>
+                      <a:prstGeom prst="rect">
+                        <a:avLst/>
+                      </a:prstGeom>
+                      <a:noFill/>
+                      <a:ln>
+                        <a:solidFill>
+                          <a:srgbClr val="FF0000"/>
+                        </a:solidFill>
+                      </a:ln>
+                    </a:spPr>
+                    <a:txSp>
+                      <a:txBody>
+                        <a:bodyPr rtlCol="0" anchor="ctr"/>
+                        <a:lstStyle>
+                          <a:defPPr>
+                            <a:defRPr lang="ko-KR"/>
+                          </a:defPPr>
+                          <a:lvl1pPr marL="0" algn="l" defTabSz="914400" rtl="0" eaLnBrk="1" latinLnBrk="1" hangingPunct="1">
+                            <a:defRPr sz="1800" kern="1200">
+                              <a:solidFill>
+                                <a:schemeClr val="lt1"/>
+                              </a:solidFill>
+                              <a:latin typeface="+mn-lt"/>
+                              <a:ea typeface="+mn-ea"/>
+                              <a:cs typeface="+mn-cs"/>
+                            </a:defRPr>
+                          </a:lvl1pPr>
+                          <a:lvl2pPr marL="457200" algn="l" defTabSz="914400" rtl="0" eaLnBrk="1" latinLnBrk="1" hangingPunct="1">
+                            <a:defRPr sz="1800" kern="1200">
+                              <a:solidFill>
+                                <a:schemeClr val="lt1"/>
+                              </a:solidFill>
+                              <a:latin typeface="+mn-lt"/>
+                              <a:ea typeface="+mn-ea"/>
+                              <a:cs typeface="+mn-cs"/>
+                            </a:defRPr>
+                          </a:lvl2pPr>
+                          <a:lvl3pPr marL="914400" algn="l" defTabSz="914400" rtl="0" eaLnBrk="1" latinLnBrk="1" hangingPunct="1">
+                            <a:defRPr sz="1800" kern="1200">
+                              <a:solidFill>
+                                <a:schemeClr val="lt1"/>
+                              </a:solidFill>
+                              <a:latin typeface="+mn-lt"/>
+                              <a:ea typeface="+mn-ea"/>
+                              <a:cs typeface="+mn-cs"/>
+                            </a:defRPr>
+                          </a:lvl3pPr>
+                          <a:lvl4pPr marL="1371600" algn="l" defTabSz="914400" rtl="0" eaLnBrk="1" latinLnBrk="1" hangingPunct="1">
+                            <a:defRPr sz="1800" kern="1200">
+                              <a:solidFill>
+                                <a:schemeClr val="lt1"/>
+                              </a:solidFill>
+                              <a:latin typeface="+mn-lt"/>
+                              <a:ea typeface="+mn-ea"/>
+                              <a:cs typeface="+mn-cs"/>
+                            </a:defRPr>
+                          </a:lvl4pPr>
+                          <a:lvl5pPr marL="1828800" algn="l" defTabSz="914400" rtl="0" eaLnBrk="1" latinLnBrk="1" hangingPunct="1">
+                            <a:defRPr sz="1800" kern="1200">
+                              <a:solidFill>
+                                <a:schemeClr val="lt1"/>
+                              </a:solidFill>
+                              <a:latin typeface="+mn-lt"/>
+                              <a:ea typeface="+mn-ea"/>
+                              <a:cs typeface="+mn-cs"/>
+                            </a:defRPr>
+                          </a:lvl5pPr>
+                          <a:lvl6pPr marL="2286000" algn="l" defTabSz="914400" rtl="0" eaLnBrk="1" latinLnBrk="1" hangingPunct="1">
+                            <a:defRPr sz="1800" kern="1200">
+                              <a:solidFill>
+                                <a:schemeClr val="lt1"/>
+                              </a:solidFill>
+                              <a:latin typeface="+mn-lt"/>
+                              <a:ea typeface="+mn-ea"/>
+                              <a:cs typeface="+mn-cs"/>
+                            </a:defRPr>
+                          </a:lvl6pPr>
+                          <a:lvl7pPr marL="2743200" algn="l" defTabSz="914400" rtl="0" eaLnBrk="1" latinLnBrk="1" hangingPunct="1">
+                            <a:defRPr sz="1800" kern="1200">
+                              <a:solidFill>
+                                <a:schemeClr val="lt1"/>
+                              </a:solidFill>
+                              <a:latin typeface="+mn-lt"/>
+                              <a:ea typeface="+mn-ea"/>
+                              <a:cs typeface="+mn-cs"/>
+                            </a:defRPr>
+                          </a:lvl7pPr>
+                          <a:lvl8pPr marL="3200400" algn="l" defTabSz="914400" rtl="0" eaLnBrk="1" latinLnBrk="1" hangingPunct="1">
+                            <a:defRPr sz="1800" kern="1200">
+                              <a:solidFill>
+                                <a:schemeClr val="lt1"/>
+                              </a:solidFill>
+                              <a:latin typeface="+mn-lt"/>
+                              <a:ea typeface="+mn-ea"/>
+                              <a:cs typeface="+mn-cs"/>
+                            </a:defRPr>
+                          </a:lvl8pPr>
+                          <a:lvl9pPr marL="3657600" algn="l" defTabSz="914400" rtl="0" eaLnBrk="1" latinLnBrk="1" hangingPunct="1">
+                            <a:defRPr sz="1800" kern="1200">
+                              <a:solidFill>
+                                <a:schemeClr val="lt1"/>
+                              </a:solidFill>
+                              <a:latin typeface="+mn-lt"/>
+                              <a:ea typeface="+mn-ea"/>
+                              <a:cs typeface="+mn-cs"/>
+                            </a:defRPr>
+                          </a:lvl9pPr>
+                        </a:lstStyle>
+                        <a:p>
+                          <a:pPr algn="ctr"/>
+                          <a:endParaRPr lang="ko-KR" altLang="en-US"/>
+                        </a:p>
+                      </a:txBody>
+                      <a:useSpRect/>
+                    </a:txSp>
+                    <a:style>
+                      <a:lnRef idx="2">
+                        <a:schemeClr val="accent1">
+                          <a:shade val="50000"/>
+                        </a:schemeClr>
+                      </a:lnRef>
+                      <a:fillRef idx="1">
+                        <a:schemeClr val="accent1"/>
+                      </a:fillRef>
+                      <a:effectRef idx="0">
+                        <a:schemeClr val="accent1"/>
+                      </a:effectRef>
+                      <a:fontRef idx="minor">
+                        <a:schemeClr val="lt1"/>
+                      </a:fontRef>
+                    </a:style>
+                  </a:sp>
+                  <a:sp>
+                    <a:nvSpPr>
+                      <a:cNvPr id="7" name="TextBox 6"/>
+                      <a:cNvSpPr txBox="1"/>
+                    </a:nvSpPr>
+                    <a:spPr>
+                      <a:xfrm>
+                        <a:off x="755576" y="2420888"/>
+                        <a:ext cx="5969904" cy="600164"/>
+                      </a:xfrm>
+                      <a:prstGeom prst="rect">
+                        <a:avLst/>
+                      </a:prstGeom>
+                      <a:noFill/>
+                    </a:spPr>
+                    <a:txSp>
+                      <a:txBody>
+                        <a:bodyPr wrap="none" rtlCol="0">
+                          <a:spAutoFit/>
+                        </a:bodyPr>
+                        <a:lstStyle>
+                          <a:defPPr>
+                            <a:defRPr lang="ko-KR"/>
+                          </a:defPPr>
+                          <a:lvl1pPr marL="0" algn="l" defTabSz="914400" rtl="0" eaLnBrk="1" latinLnBrk="1" hangingPunct="1">
+                            <a:defRPr sz="1800" kern="1200">
+                              <a:solidFill>
+                                <a:schemeClr val="tx1"/>
+                              </a:solidFill>
+                              <a:latin typeface="+mn-lt"/>
+                              <a:ea typeface="+mn-ea"/>
+                              <a:cs typeface="+mn-cs"/>
+                            </a:defRPr>
+                          </a:lvl1pPr>
+                          <a:lvl2pPr marL="457200" algn="l" defTabSz="914400" rtl="0" eaLnBrk="1" latinLnBrk="1" hangingPunct="1">
+                            <a:defRPr sz="1800" kern="1200">
+                              <a:solidFill>
+                                <a:schemeClr val="tx1"/>
+                              </a:solidFill>
+                              <a:latin typeface="+mn-lt"/>
+                              <a:ea typeface="+mn-ea"/>
+                              <a:cs typeface="+mn-cs"/>
+                            </a:defRPr>
+                          </a:lvl2pPr>
+                          <a:lvl3pPr marL="914400" algn="l" defTabSz="914400" rtl="0" eaLnBrk="1" latinLnBrk="1" hangingPunct="1">
+                            <a:defRPr sz="1800" kern="1200">
+                              <a:solidFill>
+                                <a:schemeClr val="tx1"/>
+                              </a:solidFill>
+                              <a:latin typeface="+mn-lt"/>
+                              <a:ea typeface="+mn-ea"/>
+                              <a:cs typeface="+mn-cs"/>
+                            </a:defRPr>
+                          </a:lvl3pPr>
+                          <a:lvl4pPr marL="1371600" algn="l" defTabSz="914400" rtl="0" eaLnBrk="1" latinLnBrk="1" hangingPunct="1">
+                            <a:defRPr sz="1800" kern="1200">
+                              <a:solidFill>
+                                <a:schemeClr val="tx1"/>
+                              </a:solidFill>
+                              <a:latin typeface="+mn-lt"/>
+                              <a:ea typeface="+mn-ea"/>
+                              <a:cs typeface="+mn-cs"/>
+                            </a:defRPr>
+                          </a:lvl4pPr>
+                          <a:lvl5pPr marL="1828800" algn="l" defTabSz="914400" rtl="0" eaLnBrk="1" latinLnBrk="1" hangingPunct="1">
+                            <a:defRPr sz="1800" kern="1200">
+                              <a:solidFill>
+                                <a:schemeClr val="tx1"/>
+                              </a:solidFill>
+                              <a:latin typeface="+mn-lt"/>
+                              <a:ea typeface="+mn-ea"/>
+                              <a:cs typeface="+mn-cs"/>
+                            </a:defRPr>
+                          </a:lvl5pPr>
+                          <a:lvl6pPr marL="2286000" algn="l" defTabSz="914400" rtl="0" eaLnBrk="1" latinLnBrk="1" hangingPunct="1">
+                            <a:defRPr sz="1800" kern="1200">
+                              <a:solidFill>
+                                <a:schemeClr val="tx1"/>
+                              </a:solidFill>
+                              <a:latin typeface="+mn-lt"/>
+                              <a:ea typeface="+mn-ea"/>
+                              <a:cs typeface="+mn-cs"/>
+                            </a:defRPr>
+                          </a:lvl6pPr>
+                          <a:lvl7pPr marL="2743200" algn="l" defTabSz="914400" rtl="0" eaLnBrk="1" latinLnBrk="1" hangingPunct="1">
+                            <a:defRPr sz="1800" kern="1200">
+                              <a:solidFill>
+                                <a:schemeClr val="tx1"/>
+                              </a:solidFill>
+                              <a:latin typeface="+mn-lt"/>
+                              <a:ea typeface="+mn-ea"/>
+                              <a:cs typeface="+mn-cs"/>
+                            </a:defRPr>
+                          </a:lvl7pPr>
+                          <a:lvl8pPr marL="3200400" algn="l" defTabSz="914400" rtl="0" eaLnBrk="1" latinLnBrk="1" hangingPunct="1">
+                            <a:defRPr sz="1800" kern="1200">
+                              <a:solidFill>
+                                <a:schemeClr val="tx1"/>
+                              </a:solidFill>
+                              <a:latin typeface="+mn-lt"/>
+                              <a:ea typeface="+mn-ea"/>
+                              <a:cs typeface="+mn-cs"/>
+                            </a:defRPr>
+                          </a:lvl8pPr>
+                          <a:lvl9pPr marL="3657600" algn="l" defTabSz="914400" rtl="0" eaLnBrk="1" latinLnBrk="1" hangingPunct="1">
+                            <a:defRPr sz="1800" kern="1200">
+                              <a:solidFill>
+                                <a:schemeClr val="tx1"/>
+                              </a:solidFill>
+                              <a:latin typeface="+mn-lt"/>
+                              <a:ea typeface="+mn-ea"/>
+                              <a:cs typeface="+mn-cs"/>
+                            </a:defRPr>
+                          </a:lvl9pPr>
+                        </a:lstStyle>
+                        <a:p>
+                          <a:r>
+                            <a:rPr lang="ko-KR" altLang="en-US" sz="1100" b="1" dirty="0" smtClean="0">
+                              <a:latin typeface="+mn-ea"/>
+                            </a:rPr>
+                            <a:t>위험한 기능</a:t>
+                          </a:r>
+                          <a:endParaRPr lang="en-US" altLang="ko-KR" sz="1100" b="1" dirty="0" smtClean="0">
+                            <a:latin typeface="+mn-ea"/>
+                          </a:endParaRPr>
+                        </a:p>
+                        <a:p>
+                          <a:r>
+                            <a:rPr lang="ko-KR" altLang="en-US" sz="1100" b="1" dirty="0" smtClean="0">
+                              <a:latin typeface="+mn-ea"/>
+                            </a:rPr>
+                            <a:t>버전 선택 </a:t>
+                          </a:r>
+                          <a:r>
+                            <a:rPr lang="en-US" altLang="ko-KR" sz="1100" b="1" dirty="0" smtClean="0">
+                              <a:latin typeface="+mn-ea"/>
+                            </a:rPr>
+                            <a:t>-&gt; R-Click </a:t>
+                          </a:r>
+                          <a:r>
+                            <a:rPr lang="ko-KR" altLang="en-US" sz="1100" b="1" dirty="0" smtClean="0">
+                              <a:latin typeface="+mn-ea"/>
+                            </a:rPr>
+                            <a:t>이 커밋으로 초기화하면 이후의 모든 변경사항 폐기됨</a:t>
+                          </a:r>
+                          <a:endParaRPr lang="en-US" altLang="ko-KR" sz="1100" b="1" dirty="0" smtClean="0">
+                            <a:latin typeface="+mn-ea"/>
+                          </a:endParaRPr>
+                        </a:p>
+                        <a:p>
+                          <a:r>
+                            <a:rPr lang="ko-KR" altLang="en-US" sz="1100" b="1" dirty="0" smtClean="0">
+                              <a:latin typeface="+mn-ea"/>
+                            </a:rPr>
+                            <a:t>다른 모든 파일들의 변경사항도 폐기된다</a:t>
+                          </a:r>
+                          <a:r>
+                            <a:rPr lang="en-US" altLang="ko-KR" sz="1100" b="1" dirty="0" smtClean="0">
+                              <a:latin typeface="+mn-ea"/>
+                            </a:rPr>
+                            <a:t>. </a:t>
+                          </a:r>
+                          <a:r>
+                            <a:rPr lang="ko-KR" altLang="en-US" sz="1100" b="1" dirty="0" smtClean="0">
+                              <a:latin typeface="+mn-ea"/>
+                            </a:rPr>
+                            <a:t>거의 쓸 일도 없고 써서도 안 되는 독한 기능이다</a:t>
+                          </a:r>
+                          <a:r>
+                            <a:rPr lang="en-US" altLang="ko-KR" sz="1100" b="1" dirty="0" smtClean="0">
+                              <a:latin typeface="+mn-ea"/>
+                            </a:rPr>
+                            <a:t>.</a:t>
+                          </a:r>
+                          <a:endParaRPr lang="ko-KR" altLang="en-US" sz="1100" b="1" dirty="0">
+                            <a:latin typeface="+mn-ea"/>
+                          </a:endParaRPr>
+                        </a:p>
+                      </a:txBody>
+                      <a:useSpRect/>
+                    </a:txSp>
+                  </a:sp>
+                  <a:cxnSp>
+                    <a:nvCxnSpPr>
+                      <a:cNvPr id="9" name="직선 화살표 연결선 8"/>
+                      <a:cNvCxnSpPr/>
+                    </a:nvCxnSpPr>
+                    <a:spPr>
+                      <a:xfrm flipH="1">
+                        <a:off x="3059832" y="2060848"/>
+                        <a:ext cx="360040" cy="360040"/>
+                      </a:xfrm>
+                      <a:prstGeom prst="straightConnector1">
+                        <a:avLst/>
+                      </a:prstGeom>
+                      <a:ln w="25400">
+                        <a:solidFill>
+                          <a:srgbClr val="FF0000"/>
+                        </a:solidFill>
+                        <a:tailEnd type="arrow"/>
+                      </a:ln>
+                    </a:spPr>
+                    <a:style>
+                      <a:lnRef idx="1">
+                        <a:schemeClr val="accent1"/>
+                      </a:lnRef>
+                      <a:fillRef idx="0">
+                        <a:schemeClr val="accent1"/>
+                      </a:fillRef>
+                      <a:effectRef idx="0">
+                        <a:schemeClr val="accent1"/>
+                      </a:effectRef>
+                      <a:fontRef idx="minor">
+                        <a:schemeClr val="tx1"/>
+                      </a:fontRef>
+                    </a:style>
+                  </a:cxnSp>
+                  <a:cxnSp>
+                    <a:nvCxnSpPr>
+                      <a:cNvPr id="13" name="직선 화살표 연결선 12"/>
+                      <a:cNvCxnSpPr>
+                        <a:stCxn id="6" idx="1"/>
+                        <a:endCxn id="7" idx="2"/>
+                      </a:cNvCxnSpPr>
+                    </a:nvCxnSpPr>
+                    <a:spPr>
+                      <a:xfrm flipH="1" flipV="1">
+                        <a:off x="3740528" y="3021052"/>
+                        <a:ext cx="1623560" cy="231113"/>
+                      </a:xfrm>
+                      <a:prstGeom prst="straightConnector1">
+                        <a:avLst/>
+                      </a:prstGeom>
+                      <a:ln w="25400">
+                        <a:solidFill>
+                          <a:srgbClr val="FF0000"/>
+                        </a:solidFill>
+                        <a:tailEnd type="arrow"/>
+                      </a:ln>
+                    </a:spPr>
+                    <a:style>
+                      <a:lnRef idx="1">
+                        <a:schemeClr val="accent1"/>
+                      </a:lnRef>
+                      <a:fillRef idx="0">
+                        <a:schemeClr val="accent1"/>
+                      </a:fillRef>
+                      <a:effectRef idx="0">
+                        <a:schemeClr val="accent1"/>
+                      </a:effectRef>
+                      <a:fontRef idx="minor">
+                        <a:schemeClr val="tx1"/>
+                      </a:fontRef>
+                    </a:style>
+                  </a:cxnSp>
+                </lc:lockedCanvas>
+              </a:graphicData>
+            </a:graphic>
+          </wp:inline>
+        </w:drawing>
+      </w:r>
+    </w:p>
+    <w:p>
+      <w:pPr>
+        <w:rPr>
+          <w:b/>
+          <w:sz w:val="22"/>
+          <w:szCs w:val="21"/>
+        </w:rPr>
+      </w:pPr>
+      <w:r>
+        <w:rPr>
+          <w:rFonts w:hint="eastAsia"/>
+          <w:b/>
+          <w:sz w:val="22"/>
+          <w:szCs w:val="21"/>
+        </w:rPr>
+        <w:t>(</w:t>
+      </w:r>
+      <w:proofErr w:type="gramStart"/>
+      <w:r>
+        <w:rPr>
+          <w:rFonts w:hint="eastAsia"/>
+          <w:b/>
+          <w:sz w:val="22"/>
+          <w:szCs w:val="21"/>
+        </w:rPr>
+        <w:t>영문 :</w:t>
+      </w:r>
+      <w:proofErr w:type="gramEnd"/>
+      <w:r>
+        <w:rPr>
+          <w:rFonts w:hint="eastAsia"/>
+          <w:b/>
+          <w:sz w:val="22"/>
+          <w:szCs w:val="21"/>
+        </w:rPr>
+        <w:t xml:space="preserve"> Reset current branch to this commit)</w:t>
+      </w:r>
+    </w:p>
+    <w:p>
+      <w:pPr>
+        <w:rPr>
+          <w:b/>
+          <w:sz w:val="22"/>
+          <w:szCs w:val="21"/>
+        </w:rPr>
+      </w:pPr>
+    </w:p>
+    <w:p>
+      <w:pPr>
+        <w:rPr>
+          <w:b/>
+          <w:sz w:val="22"/>
+          <w:szCs w:val="21"/>
+        </w:rPr>
+      </w:pPr>
+      <w:r>
+        <w:rPr>
+          <w:rFonts w:hint="eastAsia"/>
+          <w:b/>
+          <w:sz w:val="22"/>
+          <w:szCs w:val="21"/>
+        </w:rPr>
+        <w:t>선택하면 다음 창이 뜸</w:t>
+      </w:r>
+    </w:p>
+    <w:p>
+      <w:pPr>
+        <w:rPr>
+          <w:b/>
+          <w:sz w:val="22"/>
+          <w:szCs w:val="21"/>
+        </w:rPr>
+      </w:pPr>
+      <w:r>
+        <w:rPr>
+          <w:b/>
+          <w:noProof/>
+          <w:sz w:val="22"/>
+          <w:szCs w:val="21"/>
+        </w:rPr>
+        <w:drawing>
+          <wp:inline distT="0" distB="0" distL="0" distR="0">
+            <wp:extent cx="4029075" cy="1800225"/>
+            <wp:effectExtent l="19050" t="0" r="9525" b="0"/>
+            <wp:docPr id="2" name="그림 2"/>
+            <wp:cNvGraphicFramePr>
+              <a:graphicFrameLocks xmlns:a="http://schemas.openxmlformats.org/drawingml/2006/main" noChangeAspect="1"/>
+            </wp:cNvGraphicFramePr>
+            <a:graphic xmlns:a="http://schemas.openxmlformats.org/drawingml/2006/main">
+              <a:graphicData uri="http://schemas.openxmlformats.org/drawingml/2006/picture">
+                <pic:pic xmlns:pic="http://schemas.openxmlformats.org/drawingml/2006/picture">
+                  <pic:nvPicPr>
+                    <pic:cNvPr id="0" name="Picture 2"/>
+                    <pic:cNvPicPr>
+                      <a:picLocks noChangeAspect="1" noChangeArrowheads="1"/>
+                    </pic:cNvPicPr>
+                  </pic:nvPicPr>
+                  <pic:blipFill>
+                    <a:blip r:embed="rId12" cstate="print"/>
+                    <a:srcRect/>
+                    <a:stretch>
+                      <a:fillRect/>
+                    </a:stretch>
+                  </pic:blipFill>
+                  <pic:spPr bwMode="auto">
+                    <a:xfrm>
+                      <a:off x="0" y="0"/>
+                      <a:ext cx="4029075" cy="1800225"/>
+                    </a:xfrm>
+                    <a:prstGeom prst="rect">
+                      <a:avLst/>
+                    </a:prstGeom>
+                    <a:noFill/>
+                    <a:ln w="9525">
+                      <a:noFill/>
+                      <a:miter lim="800000"/>
+                      <a:headEnd/>
+                      <a:tailEnd/>
+                    </a:ln>
+                  </pic:spPr>
+                </pic:pic>
+              </a:graphicData>
+            </a:graphic>
+          </wp:inline>
+        </w:drawing>
+      </w:r>
+    </w:p>
+    <w:p>
+      <w:pPr>
+        <w:rPr>
+          <w:b/>
+          <w:sz w:val="22"/>
+          <w:szCs w:val="21"/>
+        </w:rPr>
+      </w:pPr>
+      <w:r>
+        <w:rPr>
+          <w:rFonts w:hint="eastAsia"/>
+          <w:b/>
+          <w:sz w:val="22"/>
+          <w:szCs w:val="21"/>
+        </w:rPr>
+        <w:t>극악의 모드가 Hard</w:t>
+      </w:r>
+      <w:proofErr w:type="gramStart"/>
+      <w:r>
+        <w:rPr>
+          <w:rFonts w:hint="eastAsia"/>
+          <w:b/>
+          <w:sz w:val="22"/>
+          <w:szCs w:val="21"/>
+        </w:rPr>
+        <w:t>!!!</w:t>
+      </w:r>
+      <w:proofErr w:type="gramEnd"/>
+      <w:r>
+        <w:rPr>
+          <w:rFonts w:hint="eastAsia"/>
+          <w:b/>
+          <w:sz w:val="22"/>
+          <w:szCs w:val="21"/>
+        </w:rPr>
+        <w:t xml:space="preserve"> </w:t>
+      </w:r>
+      <w:r>
+        <w:rPr>
+          <w:b/>
+          <w:sz w:val="22"/>
+          <w:szCs w:val="21"/>
+        </w:rPr>
+        <w:sym w:font="Wingdings" w:char="F0E0"/>
+      </w:r>
+      <w:r>
+        <w:rPr>
+          <w:rFonts w:hint="eastAsia"/>
+          <w:b/>
+          <w:sz w:val="22"/>
+          <w:szCs w:val="21"/>
+        </w:rPr>
+        <w:t xml:space="preserve"> 그러면 이 프로젝트는 날아간다</w:t>
+      </w:r>
+      <w:proofErr w:type="gramStart"/>
+      <w:r>
+        <w:rPr>
+          <w:rFonts w:hint="eastAsia"/>
+          <w:b/>
+          <w:sz w:val="22"/>
+          <w:szCs w:val="21"/>
+        </w:rPr>
+        <w:t>!(</w:t>
+      </w:r>
+      <w:proofErr w:type="gramEnd"/>
+      <w:r>
+        <w:rPr>
+          <w:rFonts w:hint="eastAsia"/>
+          <w:b/>
+          <w:sz w:val="22"/>
+          <w:szCs w:val="21"/>
+        </w:rPr>
+        <w:t>따로 Backup이 필요한 이유!)</w:t>
+      </w:r>
+    </w:p>
+    <w:p>
+      <w:pPr>
+        <w:rPr>
+          <w:rFonts w:hint="eastAsia"/>
+          <w:b/>
+          <w:sz w:val="22"/>
+          <w:szCs w:val="21"/>
+        </w:rPr>
+      </w:pPr>
+      <w:proofErr w:type="gramStart"/>
+      <w:r>
+        <w:rPr>
+          <w:rFonts w:hint="eastAsia"/>
+          <w:b/>
+          <w:sz w:val="22"/>
+          <w:szCs w:val="21"/>
+        </w:rPr>
+        <w:t>Mixed :</w:t>
+      </w:r>
+      <w:proofErr w:type="gramEnd"/>
+      <w:r>
+        <w:rPr>
+          <w:rFonts w:hint="eastAsia"/>
+          <w:b/>
+          <w:sz w:val="22"/>
+          <w:szCs w:val="21"/>
+        </w:rPr>
+        <w:t xml:space="preserve"> 직전의 Commit Version만이 문제인 경우 유용할 수 있다. 현재 새로 Commit할 변경 작업 내용은 유지됨.</w:t>
+      </w:r>
+    </w:p>
+    <w:p>
+      <w:pPr>
+        <w:rPr>
+          <w:b/>
+          <w:sz w:val="22"/>
+          <w:szCs w:val="21"/>
+        </w:rPr>
+      </w:pPr>
+    </w:p>
+    <w:p>
+      <w:pPr>
+        <w:widowControl/>
+        <w:wordWrap/>
+        <w:autoSpaceDE/>
+        <w:autoSpaceDN/>
+        <w:rPr>
+          <w:b/>
+          <w:sz w:val="22"/>
+          <w:szCs w:val="21"/>
+        </w:rPr>
+      </w:pPr>
+      <w:r>
+        <w:rPr>
+          <w:b/>
+          <w:sz w:val="22"/>
+          <w:szCs w:val="21"/>
+        </w:rPr>
+        <w:br w:type="page"/>
+      </w:r>
+    </w:p>
+    <w:p>
+      <w:pPr>
+        <w:rPr>
+          <w:rFonts w:hint="eastAsia"/>
+          <w:b/>
+          <w:sz w:val="22"/>
+          <w:szCs w:val="21"/>
+        </w:rPr>
+      </w:pPr>
+      <w:r>
+        <w:rPr>
+          <w:rFonts w:hint="eastAsia"/>
+          <w:b/>
+          <w:sz w:val="22"/>
+          <w:szCs w:val="21"/>
+        </w:rPr>
+        <w:lastRenderedPageBreak/>
+        <w:t>4</w:t>
+      </w:r>
+      <w:r>
+        <w:rPr>
+          <w:rFonts w:hint="eastAsia"/>
+          <w:b/>
+          <w:sz w:val="22"/>
+          <w:szCs w:val="21"/>
+        </w:rPr>
+        <w:t xml:space="preserve">. </w:t>
+      </w:r>
+      <w:r>
+        <w:rPr>
+          <w:rFonts w:hint="eastAsia"/>
+          <w:b/>
+          <w:sz w:val="22"/>
+          <w:szCs w:val="21"/>
+        </w:rPr>
+        <w:t xml:space="preserve">Revert는 </w:t>
+      </w:r>
+      <w:proofErr w:type="spellStart"/>
+      <w:r>
+        <w:rPr>
+          <w:rFonts w:hint="eastAsia"/>
+          <w:b/>
+          <w:sz w:val="22"/>
+          <w:szCs w:val="21"/>
+        </w:rPr>
+        <w:t>버전</w:t>
+      </w:r>
+      <w:r>
+        <w:rPr>
+          <w:rFonts w:hint="eastAsia"/>
+          <w:b/>
+          <w:sz w:val="22"/>
+          <w:szCs w:val="21"/>
+        </w:rPr>
+        <w:t>별</w:t>
+      </w:r>
+      <w:proofErr w:type="spellEnd"/>
+      <w:r>
+        <w:rPr>
+          <w:rFonts w:hint="eastAsia"/>
+          <w:b/>
+          <w:sz w:val="22"/>
+          <w:szCs w:val="21"/>
+        </w:rPr>
+        <w:t xml:space="preserve"> 변경사항을 삭제하지 않고 특정 버전까지 역순으로 돌아갈 수 있는 기능임</w:t>
+      </w:r>
+    </w:p>
+    <w:p>
+      <w:pPr>
+        <w:rPr>
+          <w:b/>
+          <w:sz w:val="22"/>
+          <w:szCs w:val="21"/>
+        </w:rPr>
+      </w:pPr>
+    </w:p>
+    <w:p>
+      <w:pPr>
+        <w:rPr>
+          <w:rFonts w:hint="eastAsia"/>
+          <w:b/>
+          <w:sz w:val="22"/>
+          <w:szCs w:val="21"/>
+        </w:rPr>
+      </w:pPr>
+      <w:r>
+        <w:rPr>
+          <w:b/>
+          <w:sz w:val="22"/>
+          <w:szCs w:val="21"/>
+        </w:rPr>
+        <w:drawing>
+          <wp:inline distT="0" distB="0" distL="0" distR="0">
+            <wp:extent cx="5850890" cy="3025460"/>
+            <wp:effectExtent l="19050" t="0" r="0" b="0"/>
+            <wp:docPr id="6" name="개체 2"/>
+            <wp:cNvGraphicFramePr/>
+            <a:graphic xmlns:a="http://schemas.openxmlformats.org/drawingml/2006/main">
+              <a:graphicData uri="http://schemas.openxmlformats.org/drawingml/2006/lockedCanvas">
+                <lc:lockedCanvas xmlns:lc="http://schemas.openxmlformats.org/drawingml/2006/lockedCanvas">
+                  <a:nvGrpSpPr>
+                    <a:cNvPr id="0" name=""/>
+                    <a:cNvGrpSpPr/>
+                  </a:nvGrpSpPr>
+                  <a:grpSpPr>
+                    <a:xfrm>
+                      <a:off x="0" y="0"/>
+                      <a:ext cx="6562725" cy="3393668"/>
+                      <a:chOff x="1290638" y="1484784"/>
+                      <a:chExt cx="6562725" cy="3393668"/>
+                    </a:xfrm>
+                  </a:grpSpPr>
+                  <a:pic>
+                    <a:nvPicPr>
+                      <a:cNvPr id="1026" name="Picture 2"/>
+                      <a:cNvPicPr>
+                        <a:picLocks noChangeAspect="1" noChangeArrowheads="1"/>
+                      </a:cNvPicPr>
+                    </a:nvPicPr>
+                    <a:blipFill>
+                      <a:blip r:embed="rId13"/>
+                      <a:srcRect/>
+                      <a:stretch>
+                        <a:fillRect/>
+                      </a:stretch>
+                    </a:blipFill>
+                    <a:spPr bwMode="auto">
+                      <a:xfrm>
+                        <a:off x="1290638" y="2043113"/>
+                        <a:ext cx="6562725" cy="2771775"/>
+                      </a:xfrm>
+                      <a:prstGeom prst="rect">
+                        <a:avLst/>
+                      </a:prstGeom>
+                      <a:noFill/>
+                      <a:ln w="9525">
+                        <a:noFill/>
+                        <a:miter lim="800000"/>
+                        <a:headEnd/>
+                        <a:tailEnd/>
+                      </a:ln>
+                    </a:spPr>
+                  </a:pic>
+                  <a:sp>
+                    <a:nvSpPr>
+                      <a:cNvPr id="7" name="원호 6"/>
+                      <a:cNvSpPr/>
+                    </a:nvSpPr>
+                    <a:spPr>
+                      <a:xfrm rot="7394777" flipV="1">
+                        <a:off x="2491689" y="3503380"/>
+                        <a:ext cx="541997" cy="355298"/>
+                      </a:xfrm>
+                      <a:prstGeom prst="arc">
+                        <a:avLst/>
+                      </a:prstGeom>
+                      <a:noFill/>
+                      <a:ln w="19050">
+                        <a:solidFill>
+                          <a:srgbClr val="FF0000"/>
+                        </a:solidFill>
+                        <a:headEnd type="arrow"/>
+                        <a:tailEnd type="arrow"/>
+                      </a:ln>
+                    </a:spPr>
+                    <a:txSp>
+                      <a:txBody>
+                        <a:bodyPr rtlCol="0" anchor="ctr"/>
+                        <a:lstStyle>
+                          <a:defPPr>
+                            <a:defRPr lang="ko-KR"/>
+                          </a:defPPr>
+                          <a:lvl1pPr marL="0" algn="l" defTabSz="914400" rtl="0" eaLnBrk="1" latinLnBrk="1" hangingPunct="1">
+                            <a:defRPr sz="1800" kern="1200">
+                              <a:solidFill>
+                                <a:schemeClr val="tx1"/>
+                              </a:solidFill>
+                              <a:latin typeface="+mn-lt"/>
+                              <a:ea typeface="+mn-ea"/>
+                              <a:cs typeface="+mn-cs"/>
+                            </a:defRPr>
+                          </a:lvl1pPr>
+                          <a:lvl2pPr marL="457200" algn="l" defTabSz="914400" rtl="0" eaLnBrk="1" latinLnBrk="1" hangingPunct="1">
+                            <a:defRPr sz="1800" kern="1200">
+                              <a:solidFill>
+                                <a:schemeClr val="tx1"/>
+                              </a:solidFill>
+                              <a:latin typeface="+mn-lt"/>
+                              <a:ea typeface="+mn-ea"/>
+                              <a:cs typeface="+mn-cs"/>
+                            </a:defRPr>
+                          </a:lvl2pPr>
+                          <a:lvl3pPr marL="914400" algn="l" defTabSz="914400" rtl="0" eaLnBrk="1" latinLnBrk="1" hangingPunct="1">
+                            <a:defRPr sz="1800" kern="1200">
+                              <a:solidFill>
+                                <a:schemeClr val="tx1"/>
+                              </a:solidFill>
+                              <a:latin typeface="+mn-lt"/>
+                              <a:ea typeface="+mn-ea"/>
+                              <a:cs typeface="+mn-cs"/>
+                            </a:defRPr>
+                          </a:lvl3pPr>
+                          <a:lvl4pPr marL="1371600" algn="l" defTabSz="914400" rtl="0" eaLnBrk="1" latinLnBrk="1" hangingPunct="1">
+                            <a:defRPr sz="1800" kern="1200">
+                              <a:solidFill>
+                                <a:schemeClr val="tx1"/>
+                              </a:solidFill>
+                              <a:latin typeface="+mn-lt"/>
+                              <a:ea typeface="+mn-ea"/>
+                              <a:cs typeface="+mn-cs"/>
+                            </a:defRPr>
+                          </a:lvl4pPr>
+                          <a:lvl5pPr marL="1828800" algn="l" defTabSz="914400" rtl="0" eaLnBrk="1" latinLnBrk="1" hangingPunct="1">
+                            <a:defRPr sz="1800" kern="1200">
+                              <a:solidFill>
+                                <a:schemeClr val="tx1"/>
+                              </a:solidFill>
+                              <a:latin typeface="+mn-lt"/>
+                              <a:ea typeface="+mn-ea"/>
+                              <a:cs typeface="+mn-cs"/>
+                            </a:defRPr>
+                          </a:lvl5pPr>
+                          <a:lvl6pPr marL="2286000" algn="l" defTabSz="914400" rtl="0" eaLnBrk="1" latinLnBrk="1" hangingPunct="1">
+                            <a:defRPr sz="1800" kern="1200">
+                              <a:solidFill>
+                                <a:schemeClr val="tx1"/>
+                              </a:solidFill>
+                              <a:latin typeface="+mn-lt"/>
+                              <a:ea typeface="+mn-ea"/>
+                              <a:cs typeface="+mn-cs"/>
+                            </a:defRPr>
+                          </a:lvl6pPr>
+                          <a:lvl7pPr marL="2743200" algn="l" defTabSz="914400" rtl="0" eaLnBrk="1" latinLnBrk="1" hangingPunct="1">
+                            <a:defRPr sz="1800" kern="1200">
+                              <a:solidFill>
+                                <a:schemeClr val="tx1"/>
+                              </a:solidFill>
+                              <a:latin typeface="+mn-lt"/>
+                              <a:ea typeface="+mn-ea"/>
+                              <a:cs typeface="+mn-cs"/>
+                            </a:defRPr>
+                          </a:lvl7pPr>
+                          <a:lvl8pPr marL="3200400" algn="l" defTabSz="914400" rtl="0" eaLnBrk="1" latinLnBrk="1" hangingPunct="1">
+                            <a:defRPr sz="1800" kern="1200">
+                              <a:solidFill>
+                                <a:schemeClr val="tx1"/>
+                              </a:solidFill>
+                              <a:latin typeface="+mn-lt"/>
+                              <a:ea typeface="+mn-ea"/>
+                              <a:cs typeface="+mn-cs"/>
+                            </a:defRPr>
+                          </a:lvl8pPr>
+                          <a:lvl9pPr marL="3657600" algn="l" defTabSz="914400" rtl="0" eaLnBrk="1" latinLnBrk="1" hangingPunct="1">
+                            <a:defRPr sz="1800" kern="1200">
+                              <a:solidFill>
+                                <a:schemeClr val="tx1"/>
+                              </a:solidFill>
+                              <a:latin typeface="+mn-lt"/>
+                              <a:ea typeface="+mn-ea"/>
+                              <a:cs typeface="+mn-cs"/>
+                            </a:defRPr>
+                          </a:lvl9pPr>
+                        </a:lstStyle>
+                        <a:p>
+                          <a:pPr algn="ctr"/>
+                          <a:endParaRPr lang="ko-KR" altLang="en-US"/>
+                        </a:p>
+                      </a:txBody>
+                      <a:useSpRect/>
+                    </a:txSp>
+                    <a:style>
+                      <a:lnRef idx="1">
+                        <a:schemeClr val="accent1"/>
+                      </a:lnRef>
+                      <a:fillRef idx="0">
+                        <a:schemeClr val="accent1"/>
+                      </a:fillRef>
+                      <a:effectRef idx="0">
+                        <a:schemeClr val="accent1"/>
+                      </a:effectRef>
+                      <a:fontRef idx="minor">
+                        <a:schemeClr val="tx1"/>
+                      </a:fontRef>
+                    </a:style>
+                  </a:sp>
+                  <a:sp>
+                    <a:nvSpPr>
+                      <a:cNvPr id="8" name="원호 7"/>
+                      <a:cNvSpPr/>
+                    </a:nvSpPr>
+                    <a:spPr>
+                      <a:xfrm rot="7289572" flipV="1">
+                        <a:off x="2294505" y="3367973"/>
+                        <a:ext cx="858863" cy="582795"/>
+                      </a:xfrm>
+                      <a:prstGeom prst="arc">
+                        <a:avLst/>
+                      </a:prstGeom>
+                      <a:noFill/>
+                      <a:ln w="19050">
+                        <a:solidFill>
+                          <a:srgbClr val="FF0000"/>
+                        </a:solidFill>
+                        <a:headEnd type="arrow"/>
+                        <a:tailEnd type="arrow"/>
+                      </a:ln>
+                    </a:spPr>
+                    <a:txSp>
+                      <a:txBody>
+                        <a:bodyPr rtlCol="0" anchor="ctr"/>
+                        <a:lstStyle>
+                          <a:defPPr>
+                            <a:defRPr lang="ko-KR"/>
+                          </a:defPPr>
+                          <a:lvl1pPr marL="0" algn="l" defTabSz="914400" rtl="0" eaLnBrk="1" latinLnBrk="1" hangingPunct="1">
+                            <a:defRPr sz="1800" kern="1200">
+                              <a:solidFill>
+                                <a:schemeClr val="tx1"/>
+                              </a:solidFill>
+                              <a:latin typeface="+mn-lt"/>
+                              <a:ea typeface="+mn-ea"/>
+                              <a:cs typeface="+mn-cs"/>
+                            </a:defRPr>
+                          </a:lvl1pPr>
+                          <a:lvl2pPr marL="457200" algn="l" defTabSz="914400" rtl="0" eaLnBrk="1" latinLnBrk="1" hangingPunct="1">
+                            <a:defRPr sz="1800" kern="1200">
+                              <a:solidFill>
+                                <a:schemeClr val="tx1"/>
+                              </a:solidFill>
+                              <a:latin typeface="+mn-lt"/>
+                              <a:ea typeface="+mn-ea"/>
+                              <a:cs typeface="+mn-cs"/>
+                            </a:defRPr>
+                          </a:lvl2pPr>
+                          <a:lvl3pPr marL="914400" algn="l" defTabSz="914400" rtl="0" eaLnBrk="1" latinLnBrk="1" hangingPunct="1">
+                            <a:defRPr sz="1800" kern="1200">
+                              <a:solidFill>
+                                <a:schemeClr val="tx1"/>
+                              </a:solidFill>
+                              <a:latin typeface="+mn-lt"/>
+                              <a:ea typeface="+mn-ea"/>
+                              <a:cs typeface="+mn-cs"/>
+                            </a:defRPr>
+                          </a:lvl3pPr>
+                          <a:lvl4pPr marL="1371600" algn="l" defTabSz="914400" rtl="0" eaLnBrk="1" latinLnBrk="1" hangingPunct="1">
+                            <a:defRPr sz="1800" kern="1200">
+                              <a:solidFill>
+                                <a:schemeClr val="tx1"/>
+                              </a:solidFill>
+                              <a:latin typeface="+mn-lt"/>
+                              <a:ea typeface="+mn-ea"/>
+                              <a:cs typeface="+mn-cs"/>
+                            </a:defRPr>
+                          </a:lvl4pPr>
+                          <a:lvl5pPr marL="1828800" algn="l" defTabSz="914400" rtl="0" eaLnBrk="1" latinLnBrk="1" hangingPunct="1">
+                            <a:defRPr sz="1800" kern="1200">
+                              <a:solidFill>
+                                <a:schemeClr val="tx1"/>
+                              </a:solidFill>
+                              <a:latin typeface="+mn-lt"/>
+                              <a:ea typeface="+mn-ea"/>
+                              <a:cs typeface="+mn-cs"/>
+                            </a:defRPr>
+                          </a:lvl5pPr>
+                          <a:lvl6pPr marL="2286000" algn="l" defTabSz="914400" rtl="0" eaLnBrk="1" latinLnBrk="1" hangingPunct="1">
+                            <a:defRPr sz="1800" kern="1200">
+                              <a:solidFill>
+                                <a:schemeClr val="tx1"/>
+                              </a:solidFill>
+                              <a:latin typeface="+mn-lt"/>
+                              <a:ea typeface="+mn-ea"/>
+                              <a:cs typeface="+mn-cs"/>
+                            </a:defRPr>
+                          </a:lvl6pPr>
+                          <a:lvl7pPr marL="2743200" algn="l" defTabSz="914400" rtl="0" eaLnBrk="1" latinLnBrk="1" hangingPunct="1">
+                            <a:defRPr sz="1800" kern="1200">
+                              <a:solidFill>
+                                <a:schemeClr val="tx1"/>
+                              </a:solidFill>
+                              <a:latin typeface="+mn-lt"/>
+                              <a:ea typeface="+mn-ea"/>
+                              <a:cs typeface="+mn-cs"/>
+                            </a:defRPr>
+                          </a:lvl7pPr>
+                          <a:lvl8pPr marL="3200400" algn="l" defTabSz="914400" rtl="0" eaLnBrk="1" latinLnBrk="1" hangingPunct="1">
+                            <a:defRPr sz="1800" kern="1200">
+                              <a:solidFill>
+                                <a:schemeClr val="tx1"/>
+                              </a:solidFill>
+                              <a:latin typeface="+mn-lt"/>
+                              <a:ea typeface="+mn-ea"/>
+                              <a:cs typeface="+mn-cs"/>
+                            </a:defRPr>
+                          </a:lvl8pPr>
+                          <a:lvl9pPr marL="3657600" algn="l" defTabSz="914400" rtl="0" eaLnBrk="1" latinLnBrk="1" hangingPunct="1">
+                            <a:defRPr sz="1800" kern="1200">
+                              <a:solidFill>
+                                <a:schemeClr val="tx1"/>
+                              </a:solidFill>
+                              <a:latin typeface="+mn-lt"/>
+                              <a:ea typeface="+mn-ea"/>
+                              <a:cs typeface="+mn-cs"/>
+                            </a:defRPr>
+                          </a:lvl9pPr>
+                        </a:lstStyle>
+                        <a:p>
+                          <a:pPr algn="ctr"/>
+                          <a:endParaRPr lang="ko-KR" altLang="en-US"/>
+                        </a:p>
+                      </a:txBody>
+                      <a:useSpRect/>
+                    </a:txSp>
+                    <a:style>
+                      <a:lnRef idx="1">
+                        <a:schemeClr val="accent1"/>
+                      </a:lnRef>
+                      <a:fillRef idx="0">
+                        <a:schemeClr val="accent1"/>
+                      </a:fillRef>
+                      <a:effectRef idx="0">
+                        <a:schemeClr val="accent1"/>
+                      </a:effectRef>
+                      <a:fontRef idx="minor">
+                        <a:schemeClr val="tx1"/>
+                      </a:fontRef>
+                    </a:style>
+                  </a:sp>
+                  <a:sp>
+                    <a:nvSpPr>
+                      <a:cNvPr id="9" name="원호 8"/>
+                      <a:cNvSpPr/>
+                    </a:nvSpPr>
+                    <a:spPr>
+                      <a:xfrm rot="7289572" flipV="1">
+                        <a:off x="1857365" y="3077087"/>
+                        <a:ext cx="1756861" cy="991858"/>
+                      </a:xfrm>
+                      <a:prstGeom prst="arc">
+                        <a:avLst/>
+                      </a:prstGeom>
+                      <a:noFill/>
+                      <a:ln w="19050">
+                        <a:solidFill>
+                          <a:srgbClr val="FF0000"/>
+                        </a:solidFill>
+                        <a:headEnd type="arrow"/>
+                        <a:tailEnd type="arrow"/>
+                      </a:ln>
+                    </a:spPr>
+                    <a:txSp>
+                      <a:txBody>
+                        <a:bodyPr rtlCol="0" anchor="ctr"/>
+                        <a:lstStyle>
+                          <a:defPPr>
+                            <a:defRPr lang="ko-KR"/>
+                          </a:defPPr>
+                          <a:lvl1pPr marL="0" algn="l" defTabSz="914400" rtl="0" eaLnBrk="1" latinLnBrk="1" hangingPunct="1">
+                            <a:defRPr sz="1800" kern="1200">
+                              <a:solidFill>
+                                <a:schemeClr val="tx1"/>
+                              </a:solidFill>
+                              <a:latin typeface="+mn-lt"/>
+                              <a:ea typeface="+mn-ea"/>
+                              <a:cs typeface="+mn-cs"/>
+                            </a:defRPr>
+                          </a:lvl1pPr>
+                          <a:lvl2pPr marL="457200" algn="l" defTabSz="914400" rtl="0" eaLnBrk="1" latinLnBrk="1" hangingPunct="1">
+                            <a:defRPr sz="1800" kern="1200">
+                              <a:solidFill>
+                                <a:schemeClr val="tx1"/>
+                              </a:solidFill>
+                              <a:latin typeface="+mn-lt"/>
+                              <a:ea typeface="+mn-ea"/>
+                              <a:cs typeface="+mn-cs"/>
+                            </a:defRPr>
+                          </a:lvl2pPr>
+                          <a:lvl3pPr marL="914400" algn="l" defTabSz="914400" rtl="0" eaLnBrk="1" latinLnBrk="1" hangingPunct="1">
+                            <a:defRPr sz="1800" kern="1200">
+                              <a:solidFill>
+                                <a:schemeClr val="tx1"/>
+                              </a:solidFill>
+                              <a:latin typeface="+mn-lt"/>
+                              <a:ea typeface="+mn-ea"/>
+                              <a:cs typeface="+mn-cs"/>
+                            </a:defRPr>
+                          </a:lvl3pPr>
+                          <a:lvl4pPr marL="1371600" algn="l" defTabSz="914400" rtl="0" eaLnBrk="1" latinLnBrk="1" hangingPunct="1">
+                            <a:defRPr sz="1800" kern="1200">
+                              <a:solidFill>
+                                <a:schemeClr val="tx1"/>
+                              </a:solidFill>
+                              <a:latin typeface="+mn-lt"/>
+                              <a:ea typeface="+mn-ea"/>
+                              <a:cs typeface="+mn-cs"/>
+                            </a:defRPr>
+                          </a:lvl4pPr>
+                          <a:lvl5pPr marL="1828800" algn="l" defTabSz="914400" rtl="0" eaLnBrk="1" latinLnBrk="1" hangingPunct="1">
+                            <a:defRPr sz="1800" kern="1200">
+                              <a:solidFill>
+                                <a:schemeClr val="tx1"/>
+                              </a:solidFill>
+                              <a:latin typeface="+mn-lt"/>
+                              <a:ea typeface="+mn-ea"/>
+                              <a:cs typeface="+mn-cs"/>
+                            </a:defRPr>
+                          </a:lvl5pPr>
+                          <a:lvl6pPr marL="2286000" algn="l" defTabSz="914400" rtl="0" eaLnBrk="1" latinLnBrk="1" hangingPunct="1">
+                            <a:defRPr sz="1800" kern="1200">
+                              <a:solidFill>
+                                <a:schemeClr val="tx1"/>
+                              </a:solidFill>
+                              <a:latin typeface="+mn-lt"/>
+                              <a:ea typeface="+mn-ea"/>
+                              <a:cs typeface="+mn-cs"/>
+                            </a:defRPr>
+                          </a:lvl6pPr>
+                          <a:lvl7pPr marL="2743200" algn="l" defTabSz="914400" rtl="0" eaLnBrk="1" latinLnBrk="1" hangingPunct="1">
+                            <a:defRPr sz="1800" kern="1200">
+                              <a:solidFill>
+                                <a:schemeClr val="tx1"/>
+                              </a:solidFill>
+                              <a:latin typeface="+mn-lt"/>
+                              <a:ea typeface="+mn-ea"/>
+                              <a:cs typeface="+mn-cs"/>
+                            </a:defRPr>
+                          </a:lvl7pPr>
+                          <a:lvl8pPr marL="3200400" algn="l" defTabSz="914400" rtl="0" eaLnBrk="1" latinLnBrk="1" hangingPunct="1">
+                            <a:defRPr sz="1800" kern="1200">
+                              <a:solidFill>
+                                <a:schemeClr val="tx1"/>
+                              </a:solidFill>
+                              <a:latin typeface="+mn-lt"/>
+                              <a:ea typeface="+mn-ea"/>
+                              <a:cs typeface="+mn-cs"/>
+                            </a:defRPr>
+                          </a:lvl8pPr>
+                          <a:lvl9pPr marL="3657600" algn="l" defTabSz="914400" rtl="0" eaLnBrk="1" latinLnBrk="1" hangingPunct="1">
+                            <a:defRPr sz="1800" kern="1200">
+                              <a:solidFill>
+                                <a:schemeClr val="tx1"/>
+                              </a:solidFill>
+                              <a:latin typeface="+mn-lt"/>
+                              <a:ea typeface="+mn-ea"/>
+                              <a:cs typeface="+mn-cs"/>
+                            </a:defRPr>
+                          </a:lvl9pPr>
+                        </a:lstStyle>
+                        <a:p>
+                          <a:pPr algn="ctr"/>
+                          <a:endParaRPr lang="ko-KR" altLang="en-US"/>
+                        </a:p>
+                      </a:txBody>
+                      <a:useSpRect/>
+                    </a:txSp>
+                    <a:style>
+                      <a:lnRef idx="1">
+                        <a:schemeClr val="accent1"/>
+                      </a:lnRef>
+                      <a:fillRef idx="0">
+                        <a:schemeClr val="accent1"/>
+                      </a:fillRef>
+                      <a:effectRef idx="0">
+                        <a:schemeClr val="accent1"/>
+                      </a:effectRef>
+                      <a:fontRef idx="minor">
+                        <a:schemeClr val="tx1"/>
+                      </a:fontRef>
+                    </a:style>
+                  </a:sp>
+                  <a:sp>
+                    <a:nvSpPr>
+                      <a:cNvPr id="10" name="TextBox 9"/>
+                      <a:cNvSpPr txBox="1"/>
+                    </a:nvSpPr>
+                    <a:spPr>
+                      <a:xfrm>
+                        <a:off x="1331640" y="1484784"/>
+                        <a:ext cx="6304019" cy="523220"/>
+                      </a:xfrm>
+                      <a:prstGeom prst="rect">
+                        <a:avLst/>
+                      </a:prstGeom>
+                      <a:noFill/>
+                    </a:spPr>
+                    <a:txSp>
+                      <a:txBody>
+                        <a:bodyPr wrap="square" rtlCol="0">
+                          <a:spAutoFit/>
+                        </a:bodyPr>
+                        <a:lstStyle>
+                          <a:defPPr>
+                            <a:defRPr lang="ko-KR"/>
+                          </a:defPPr>
+                          <a:lvl1pPr marL="0" algn="l" defTabSz="914400" rtl="0" eaLnBrk="1" latinLnBrk="1" hangingPunct="1">
+                            <a:defRPr sz="1800" kern="1200">
+                              <a:solidFill>
+                                <a:schemeClr val="tx1"/>
+                              </a:solidFill>
+                              <a:latin typeface="+mn-lt"/>
+                              <a:ea typeface="+mn-ea"/>
+                              <a:cs typeface="+mn-cs"/>
+                            </a:defRPr>
+                          </a:lvl1pPr>
+                          <a:lvl2pPr marL="457200" algn="l" defTabSz="914400" rtl="0" eaLnBrk="1" latinLnBrk="1" hangingPunct="1">
+                            <a:defRPr sz="1800" kern="1200">
+                              <a:solidFill>
+                                <a:schemeClr val="tx1"/>
+                              </a:solidFill>
+                              <a:latin typeface="+mn-lt"/>
+                              <a:ea typeface="+mn-ea"/>
+                              <a:cs typeface="+mn-cs"/>
+                            </a:defRPr>
+                          </a:lvl2pPr>
+                          <a:lvl3pPr marL="914400" algn="l" defTabSz="914400" rtl="0" eaLnBrk="1" latinLnBrk="1" hangingPunct="1">
+                            <a:defRPr sz="1800" kern="1200">
+                              <a:solidFill>
+                                <a:schemeClr val="tx1"/>
+                              </a:solidFill>
+                              <a:latin typeface="+mn-lt"/>
+                              <a:ea typeface="+mn-ea"/>
+                              <a:cs typeface="+mn-cs"/>
+                            </a:defRPr>
+                          </a:lvl3pPr>
+                          <a:lvl4pPr marL="1371600" algn="l" defTabSz="914400" rtl="0" eaLnBrk="1" latinLnBrk="1" hangingPunct="1">
+                            <a:defRPr sz="1800" kern="1200">
+                              <a:solidFill>
+                                <a:schemeClr val="tx1"/>
+                              </a:solidFill>
+                              <a:latin typeface="+mn-lt"/>
+                              <a:ea typeface="+mn-ea"/>
+                              <a:cs typeface="+mn-cs"/>
+                            </a:defRPr>
+                          </a:lvl4pPr>
+                          <a:lvl5pPr marL="1828800" algn="l" defTabSz="914400" rtl="0" eaLnBrk="1" latinLnBrk="1" hangingPunct="1">
+                            <a:defRPr sz="1800" kern="1200">
+                              <a:solidFill>
+                                <a:schemeClr val="tx1"/>
+                              </a:solidFill>
+                              <a:latin typeface="+mn-lt"/>
+                              <a:ea typeface="+mn-ea"/>
+                              <a:cs typeface="+mn-cs"/>
+                            </a:defRPr>
+                          </a:lvl5pPr>
+                          <a:lvl6pPr marL="2286000" algn="l" defTabSz="914400" rtl="0" eaLnBrk="1" latinLnBrk="1" hangingPunct="1">
+                            <a:defRPr sz="1800" kern="1200">
+                              <a:solidFill>
+                                <a:schemeClr val="tx1"/>
+                              </a:solidFill>
+                              <a:latin typeface="+mn-lt"/>
+                              <a:ea typeface="+mn-ea"/>
+                              <a:cs typeface="+mn-cs"/>
+                            </a:defRPr>
+                          </a:lvl6pPr>
+                          <a:lvl7pPr marL="2743200" algn="l" defTabSz="914400" rtl="0" eaLnBrk="1" latinLnBrk="1" hangingPunct="1">
+                            <a:defRPr sz="1800" kern="1200">
+                              <a:solidFill>
+                                <a:schemeClr val="tx1"/>
+                              </a:solidFill>
+                              <a:latin typeface="+mn-lt"/>
+                              <a:ea typeface="+mn-ea"/>
+                              <a:cs typeface="+mn-cs"/>
+                            </a:defRPr>
+                          </a:lvl7pPr>
+                          <a:lvl8pPr marL="3200400" algn="l" defTabSz="914400" rtl="0" eaLnBrk="1" latinLnBrk="1" hangingPunct="1">
+                            <a:defRPr sz="1800" kern="1200">
+                              <a:solidFill>
+                                <a:schemeClr val="tx1"/>
+                              </a:solidFill>
+                              <a:latin typeface="+mn-lt"/>
+                              <a:ea typeface="+mn-ea"/>
+                              <a:cs typeface="+mn-cs"/>
+                            </a:defRPr>
+                          </a:lvl8pPr>
+                          <a:lvl9pPr marL="3657600" algn="l" defTabSz="914400" rtl="0" eaLnBrk="1" latinLnBrk="1" hangingPunct="1">
+                            <a:defRPr sz="1800" kern="1200">
+                              <a:solidFill>
+                                <a:schemeClr val="tx1"/>
+                              </a:solidFill>
+                              <a:latin typeface="+mn-lt"/>
+                              <a:ea typeface="+mn-ea"/>
+                              <a:cs typeface="+mn-cs"/>
+                            </a:defRPr>
+                          </a:lvl9pPr>
+                        </a:lstStyle>
+                        <a:p>
+                          <a:r>
+                            <a:rPr lang="ko-KR" altLang="en-US" sz="1400" dirty="0" smtClean="0"/>
+                            <a:t>① 직전 버전으로 </a:t>
+                          </a:r>
+                          <a:r>
+                            <a:rPr lang="en-US" altLang="ko-KR" sz="1400" dirty="0" smtClean="0"/>
+                            <a:t>Revert </a:t>
+                          </a:r>
+                          <a:r>
+                            <a:rPr lang="en-US" altLang="ko-KR" sz="1400" dirty="0" smtClean="0">
+                              <a:sym typeface="Wingdings" pitchFamily="2" charset="2"/>
+                            </a:rPr>
+                            <a:t> </a:t>
+                          </a:r>
+                          <a:r>
+                            <a:rPr lang="ko-KR" altLang="en-US" sz="1400" dirty="0" smtClean="0"/>
+                            <a:t>② 전 단계로 </a:t>
+                          </a:r>
+                          <a:r>
+                            <a:rPr lang="en-US" altLang="ko-KR" sz="1400" dirty="0" smtClean="0"/>
+                            <a:t>Revert  </a:t>
+                          </a:r>
+                          <a:r>
+                            <a:rPr lang="en-US" altLang="ko-KR" sz="1400" dirty="0" smtClean="0">
+                              <a:sym typeface="Wingdings" pitchFamily="2" charset="2"/>
+                            </a:rPr>
+                            <a:t> </a:t>
+                          </a:r>
+                          <a:r>
+                            <a:rPr lang="ko-KR" altLang="en-US" sz="1400" dirty="0" smtClean="0"/>
+                            <a:t>③ 전전단계로 </a:t>
+                          </a:r>
+                          <a:r>
+                            <a:rPr lang="en-US" altLang="ko-KR" sz="1400" dirty="0" smtClean="0"/>
+                            <a:t>Revert</a:t>
+                          </a:r>
+                        </a:p>
+                        <a:p>
+                          <a:r>
+                            <a:rPr lang="ko-KR" altLang="en-US" sz="1400" dirty="0" smtClean="0"/>
+                            <a:t>그러면 </a:t>
+                          </a:r>
+                          <a:r>
+                            <a:rPr lang="ko-KR" altLang="en-US" sz="1400" dirty="0" smtClean="0"/>
+                            <a:t>③ 직전 버전인 ④까지 되돌릴 수 있음</a:t>
+                          </a:r>
+                          <a:endParaRPr lang="ko-KR" altLang="en-US" sz="1400" dirty="0"/>
+                        </a:p>
+                      </a:txBody>
+                      <a:useSpRect/>
+                    </a:txSp>
+                  </a:sp>
+                  <a:sp>
+                    <a:nvSpPr>
+                      <a:cNvPr id="11" name="직사각형 10"/>
+                      <a:cNvSpPr/>
+                    </a:nvSpPr>
+                    <a:spPr>
+                      <a:xfrm>
+                        <a:off x="2483768" y="3861048"/>
+                        <a:ext cx="415498" cy="369332"/>
+                      </a:xfrm>
+                      <a:prstGeom prst="rect">
+                        <a:avLst/>
+                      </a:prstGeom>
+                    </a:spPr>
+                    <a:txSp>
+                      <a:txBody>
+                        <a:bodyPr wrap="none">
+                          <a:spAutoFit/>
+                        </a:bodyPr>
+                        <a:lstStyle>
+                          <a:defPPr>
+                            <a:defRPr lang="ko-KR"/>
+                          </a:defPPr>
+                          <a:lvl1pPr marL="0" algn="l" defTabSz="914400" rtl="0" eaLnBrk="1" latinLnBrk="1" hangingPunct="1">
+                            <a:defRPr sz="1800" kern="1200">
+                              <a:solidFill>
+                                <a:schemeClr val="tx1"/>
+                              </a:solidFill>
+                              <a:latin typeface="+mn-lt"/>
+                              <a:ea typeface="+mn-ea"/>
+                              <a:cs typeface="+mn-cs"/>
+                            </a:defRPr>
+                          </a:lvl1pPr>
+                          <a:lvl2pPr marL="457200" algn="l" defTabSz="914400" rtl="0" eaLnBrk="1" latinLnBrk="1" hangingPunct="1">
+                            <a:defRPr sz="1800" kern="1200">
+                              <a:solidFill>
+                                <a:schemeClr val="tx1"/>
+                              </a:solidFill>
+                              <a:latin typeface="+mn-lt"/>
+                              <a:ea typeface="+mn-ea"/>
+                              <a:cs typeface="+mn-cs"/>
+                            </a:defRPr>
+                          </a:lvl2pPr>
+                          <a:lvl3pPr marL="914400" algn="l" defTabSz="914400" rtl="0" eaLnBrk="1" latinLnBrk="1" hangingPunct="1">
+                            <a:defRPr sz="1800" kern="1200">
+                              <a:solidFill>
+                                <a:schemeClr val="tx1"/>
+                              </a:solidFill>
+                              <a:latin typeface="+mn-lt"/>
+                              <a:ea typeface="+mn-ea"/>
+                              <a:cs typeface="+mn-cs"/>
+                            </a:defRPr>
+                          </a:lvl3pPr>
+                          <a:lvl4pPr marL="1371600" algn="l" defTabSz="914400" rtl="0" eaLnBrk="1" latinLnBrk="1" hangingPunct="1">
+                            <a:defRPr sz="1800" kern="1200">
+                              <a:solidFill>
+                                <a:schemeClr val="tx1"/>
+                              </a:solidFill>
+                              <a:latin typeface="+mn-lt"/>
+                              <a:ea typeface="+mn-ea"/>
+                              <a:cs typeface="+mn-cs"/>
+                            </a:defRPr>
+                          </a:lvl4pPr>
+                          <a:lvl5pPr marL="1828800" algn="l" defTabSz="914400" rtl="0" eaLnBrk="1" latinLnBrk="1" hangingPunct="1">
+                            <a:defRPr sz="1800" kern="1200">
+                              <a:solidFill>
+                                <a:schemeClr val="tx1"/>
+                              </a:solidFill>
+                              <a:latin typeface="+mn-lt"/>
+                              <a:ea typeface="+mn-ea"/>
+                              <a:cs typeface="+mn-cs"/>
+                            </a:defRPr>
+                          </a:lvl5pPr>
+                          <a:lvl6pPr marL="2286000" algn="l" defTabSz="914400" rtl="0" eaLnBrk="1" latinLnBrk="1" hangingPunct="1">
+                            <a:defRPr sz="1800" kern="1200">
+                              <a:solidFill>
+                                <a:schemeClr val="tx1"/>
+                              </a:solidFill>
+                              <a:latin typeface="+mn-lt"/>
+                              <a:ea typeface="+mn-ea"/>
+                              <a:cs typeface="+mn-cs"/>
+                            </a:defRPr>
+                          </a:lvl6pPr>
+                          <a:lvl7pPr marL="2743200" algn="l" defTabSz="914400" rtl="0" eaLnBrk="1" latinLnBrk="1" hangingPunct="1">
+                            <a:defRPr sz="1800" kern="1200">
+                              <a:solidFill>
+                                <a:schemeClr val="tx1"/>
+                              </a:solidFill>
+                              <a:latin typeface="+mn-lt"/>
+                              <a:ea typeface="+mn-ea"/>
+                              <a:cs typeface="+mn-cs"/>
+                            </a:defRPr>
+                          </a:lvl7pPr>
+                          <a:lvl8pPr marL="3200400" algn="l" defTabSz="914400" rtl="0" eaLnBrk="1" latinLnBrk="1" hangingPunct="1">
+                            <a:defRPr sz="1800" kern="1200">
+                              <a:solidFill>
+                                <a:schemeClr val="tx1"/>
+                              </a:solidFill>
+                              <a:latin typeface="+mn-lt"/>
+                              <a:ea typeface="+mn-ea"/>
+                              <a:cs typeface="+mn-cs"/>
+                            </a:defRPr>
+                          </a:lvl8pPr>
+                          <a:lvl9pPr marL="3657600" algn="l" defTabSz="914400" rtl="0" eaLnBrk="1" latinLnBrk="1" hangingPunct="1">
+                            <a:defRPr sz="1800" kern="1200">
+                              <a:solidFill>
+                                <a:schemeClr val="tx1"/>
+                              </a:solidFill>
+                              <a:latin typeface="+mn-lt"/>
+                              <a:ea typeface="+mn-ea"/>
+                              <a:cs typeface="+mn-cs"/>
+                            </a:defRPr>
+                          </a:lvl9pPr>
+                        </a:lstStyle>
+                        <a:p>
+                          <a:r>
+                            <a:rPr lang="ko-KR" altLang="en-US" dirty="0" smtClean="0"/>
+                            <a:t>①</a:t>
+                          </a:r>
+                          <a:endParaRPr lang="ko-KR" altLang="en-US" dirty="0"/>
+                        </a:p>
+                      </a:txBody>
+                      <a:useSpRect/>
+                    </a:txSp>
+                  </a:sp>
+                  <a:sp>
+                    <a:nvSpPr>
+                      <a:cNvPr id="12" name="직사각형 11"/>
+                      <a:cNvSpPr/>
+                    </a:nvSpPr>
+                    <a:spPr>
+                      <a:xfrm>
+                        <a:off x="2267744" y="3933056"/>
+                        <a:ext cx="415498" cy="369332"/>
+                      </a:xfrm>
+                      <a:prstGeom prst="rect">
+                        <a:avLst/>
+                      </a:prstGeom>
+                    </a:spPr>
+                    <a:txSp>
+                      <a:txBody>
+                        <a:bodyPr wrap="none">
+                          <a:spAutoFit/>
+                        </a:bodyPr>
+                        <a:lstStyle>
+                          <a:defPPr>
+                            <a:defRPr lang="ko-KR"/>
+                          </a:defPPr>
+                          <a:lvl1pPr marL="0" algn="l" defTabSz="914400" rtl="0" eaLnBrk="1" latinLnBrk="1" hangingPunct="1">
+                            <a:defRPr sz="1800" kern="1200">
+                              <a:solidFill>
+                                <a:schemeClr val="tx1"/>
+                              </a:solidFill>
+                              <a:latin typeface="+mn-lt"/>
+                              <a:ea typeface="+mn-ea"/>
+                              <a:cs typeface="+mn-cs"/>
+                            </a:defRPr>
+                          </a:lvl1pPr>
+                          <a:lvl2pPr marL="457200" algn="l" defTabSz="914400" rtl="0" eaLnBrk="1" latinLnBrk="1" hangingPunct="1">
+                            <a:defRPr sz="1800" kern="1200">
+                              <a:solidFill>
+                                <a:schemeClr val="tx1"/>
+                              </a:solidFill>
+                              <a:latin typeface="+mn-lt"/>
+                              <a:ea typeface="+mn-ea"/>
+                              <a:cs typeface="+mn-cs"/>
+                            </a:defRPr>
+                          </a:lvl2pPr>
+                          <a:lvl3pPr marL="914400" algn="l" defTabSz="914400" rtl="0" eaLnBrk="1" latinLnBrk="1" hangingPunct="1">
+                            <a:defRPr sz="1800" kern="1200">
+                              <a:solidFill>
+                                <a:schemeClr val="tx1"/>
+                              </a:solidFill>
+                              <a:latin typeface="+mn-lt"/>
+                              <a:ea typeface="+mn-ea"/>
+                              <a:cs typeface="+mn-cs"/>
+                            </a:defRPr>
+                          </a:lvl3pPr>
+                          <a:lvl4pPr marL="1371600" algn="l" defTabSz="914400" rtl="0" eaLnBrk="1" latinLnBrk="1" hangingPunct="1">
+                            <a:defRPr sz="1800" kern="1200">
+                              <a:solidFill>
+                                <a:schemeClr val="tx1"/>
+                              </a:solidFill>
+                              <a:latin typeface="+mn-lt"/>
+                              <a:ea typeface="+mn-ea"/>
+                              <a:cs typeface="+mn-cs"/>
+                            </a:defRPr>
+                          </a:lvl4pPr>
+                          <a:lvl5pPr marL="1828800" algn="l" defTabSz="914400" rtl="0" eaLnBrk="1" latinLnBrk="1" hangingPunct="1">
+                            <a:defRPr sz="1800" kern="1200">
+                              <a:solidFill>
+                                <a:schemeClr val="tx1"/>
+                              </a:solidFill>
+                              <a:latin typeface="+mn-lt"/>
+                              <a:ea typeface="+mn-ea"/>
+                              <a:cs typeface="+mn-cs"/>
+                            </a:defRPr>
+                          </a:lvl5pPr>
+                          <a:lvl6pPr marL="2286000" algn="l" defTabSz="914400" rtl="0" eaLnBrk="1" latinLnBrk="1" hangingPunct="1">
+                            <a:defRPr sz="1800" kern="1200">
+                              <a:solidFill>
+                                <a:schemeClr val="tx1"/>
+                              </a:solidFill>
+                              <a:latin typeface="+mn-lt"/>
+                              <a:ea typeface="+mn-ea"/>
+                              <a:cs typeface="+mn-cs"/>
+                            </a:defRPr>
+                          </a:lvl6pPr>
+                          <a:lvl7pPr marL="2743200" algn="l" defTabSz="914400" rtl="0" eaLnBrk="1" latinLnBrk="1" hangingPunct="1">
+                            <a:defRPr sz="1800" kern="1200">
+                              <a:solidFill>
+                                <a:schemeClr val="tx1"/>
+                              </a:solidFill>
+                              <a:latin typeface="+mn-lt"/>
+                              <a:ea typeface="+mn-ea"/>
+                              <a:cs typeface="+mn-cs"/>
+                            </a:defRPr>
+                          </a:lvl7pPr>
+                          <a:lvl8pPr marL="3200400" algn="l" defTabSz="914400" rtl="0" eaLnBrk="1" latinLnBrk="1" hangingPunct="1">
+                            <a:defRPr sz="1800" kern="1200">
+                              <a:solidFill>
+                                <a:schemeClr val="tx1"/>
+                              </a:solidFill>
+                              <a:latin typeface="+mn-lt"/>
+                              <a:ea typeface="+mn-ea"/>
+                              <a:cs typeface="+mn-cs"/>
+                            </a:defRPr>
+                          </a:lvl8pPr>
+                          <a:lvl9pPr marL="3657600" algn="l" defTabSz="914400" rtl="0" eaLnBrk="1" latinLnBrk="1" hangingPunct="1">
+                            <a:defRPr sz="1800" kern="1200">
+                              <a:solidFill>
+                                <a:schemeClr val="tx1"/>
+                              </a:solidFill>
+                              <a:latin typeface="+mn-lt"/>
+                              <a:ea typeface="+mn-ea"/>
+                              <a:cs typeface="+mn-cs"/>
+                            </a:defRPr>
+                          </a:lvl9pPr>
+                        </a:lstStyle>
+                        <a:p>
+                          <a:r>
+                            <a:rPr lang="ko-KR" altLang="en-US" dirty="0" smtClean="0"/>
+                            <a:t>②</a:t>
+                          </a:r>
+                          <a:endParaRPr lang="ko-KR" altLang="en-US" dirty="0"/>
+                        </a:p>
+                      </a:txBody>
+                      <a:useSpRect/>
+                    </a:txSp>
+                  </a:sp>
+                  <a:sp>
+                    <a:nvSpPr>
+                      <a:cNvPr id="13" name="직사각형 12"/>
+                      <a:cNvSpPr/>
+                    </a:nvSpPr>
+                    <a:spPr>
+                      <a:xfrm>
+                        <a:off x="1835696" y="4149080"/>
+                        <a:ext cx="415498" cy="369332"/>
+                      </a:xfrm>
+                      <a:prstGeom prst="rect">
+                        <a:avLst/>
+                      </a:prstGeom>
+                    </a:spPr>
+                    <a:txSp>
+                      <a:txBody>
+                        <a:bodyPr wrap="none">
+                          <a:spAutoFit/>
+                        </a:bodyPr>
+                        <a:lstStyle>
+                          <a:defPPr>
+                            <a:defRPr lang="ko-KR"/>
+                          </a:defPPr>
+                          <a:lvl1pPr marL="0" algn="l" defTabSz="914400" rtl="0" eaLnBrk="1" latinLnBrk="1" hangingPunct="1">
+                            <a:defRPr sz="1800" kern="1200">
+                              <a:solidFill>
+                                <a:schemeClr val="tx1"/>
+                              </a:solidFill>
+                              <a:latin typeface="+mn-lt"/>
+                              <a:ea typeface="+mn-ea"/>
+                              <a:cs typeface="+mn-cs"/>
+                            </a:defRPr>
+                          </a:lvl1pPr>
+                          <a:lvl2pPr marL="457200" algn="l" defTabSz="914400" rtl="0" eaLnBrk="1" latinLnBrk="1" hangingPunct="1">
+                            <a:defRPr sz="1800" kern="1200">
+                              <a:solidFill>
+                                <a:schemeClr val="tx1"/>
+                              </a:solidFill>
+                              <a:latin typeface="+mn-lt"/>
+                              <a:ea typeface="+mn-ea"/>
+                              <a:cs typeface="+mn-cs"/>
+                            </a:defRPr>
+                          </a:lvl2pPr>
+                          <a:lvl3pPr marL="914400" algn="l" defTabSz="914400" rtl="0" eaLnBrk="1" latinLnBrk="1" hangingPunct="1">
+                            <a:defRPr sz="1800" kern="1200">
+                              <a:solidFill>
+                                <a:schemeClr val="tx1"/>
+                              </a:solidFill>
+                              <a:latin typeface="+mn-lt"/>
+                              <a:ea typeface="+mn-ea"/>
+                              <a:cs typeface="+mn-cs"/>
+                            </a:defRPr>
+                          </a:lvl3pPr>
+                          <a:lvl4pPr marL="1371600" algn="l" defTabSz="914400" rtl="0" eaLnBrk="1" latinLnBrk="1" hangingPunct="1">
+                            <a:defRPr sz="1800" kern="1200">
+                              <a:solidFill>
+                                <a:schemeClr val="tx1"/>
+                              </a:solidFill>
+                              <a:latin typeface="+mn-lt"/>
+                              <a:ea typeface="+mn-ea"/>
+                              <a:cs typeface="+mn-cs"/>
+                            </a:defRPr>
+                          </a:lvl4pPr>
+                          <a:lvl5pPr marL="1828800" algn="l" defTabSz="914400" rtl="0" eaLnBrk="1" latinLnBrk="1" hangingPunct="1">
+                            <a:defRPr sz="1800" kern="1200">
+                              <a:solidFill>
+                                <a:schemeClr val="tx1"/>
+                              </a:solidFill>
+                              <a:latin typeface="+mn-lt"/>
+                              <a:ea typeface="+mn-ea"/>
+                              <a:cs typeface="+mn-cs"/>
+                            </a:defRPr>
+                          </a:lvl5pPr>
+                          <a:lvl6pPr marL="2286000" algn="l" defTabSz="914400" rtl="0" eaLnBrk="1" latinLnBrk="1" hangingPunct="1">
+                            <a:defRPr sz="1800" kern="1200">
+                              <a:solidFill>
+                                <a:schemeClr val="tx1"/>
+                              </a:solidFill>
+                              <a:latin typeface="+mn-lt"/>
+                              <a:ea typeface="+mn-ea"/>
+                              <a:cs typeface="+mn-cs"/>
+                            </a:defRPr>
+                          </a:lvl6pPr>
+                          <a:lvl7pPr marL="2743200" algn="l" defTabSz="914400" rtl="0" eaLnBrk="1" latinLnBrk="1" hangingPunct="1">
+                            <a:defRPr sz="1800" kern="1200">
+                              <a:solidFill>
+                                <a:schemeClr val="tx1"/>
+                              </a:solidFill>
+                              <a:latin typeface="+mn-lt"/>
+                              <a:ea typeface="+mn-ea"/>
+                              <a:cs typeface="+mn-cs"/>
+                            </a:defRPr>
+                          </a:lvl7pPr>
+                          <a:lvl8pPr marL="3200400" algn="l" defTabSz="914400" rtl="0" eaLnBrk="1" latinLnBrk="1" hangingPunct="1">
+                            <a:defRPr sz="1800" kern="1200">
+                              <a:solidFill>
+                                <a:schemeClr val="tx1"/>
+                              </a:solidFill>
+                              <a:latin typeface="+mn-lt"/>
+                              <a:ea typeface="+mn-ea"/>
+                              <a:cs typeface="+mn-cs"/>
+                            </a:defRPr>
+                          </a:lvl8pPr>
+                          <a:lvl9pPr marL="3657600" algn="l" defTabSz="914400" rtl="0" eaLnBrk="1" latinLnBrk="1" hangingPunct="1">
+                            <a:defRPr sz="1800" kern="1200">
+                              <a:solidFill>
+                                <a:schemeClr val="tx1"/>
+                              </a:solidFill>
+                              <a:latin typeface="+mn-lt"/>
+                              <a:ea typeface="+mn-ea"/>
+                              <a:cs typeface="+mn-cs"/>
+                            </a:defRPr>
+                          </a:lvl9pPr>
+                        </a:lstStyle>
+                        <a:p>
+                          <a:r>
+                            <a:rPr lang="ko-KR" altLang="en-US" dirty="0" smtClean="0"/>
+                            <a:t>③</a:t>
+                          </a:r>
+                          <a:endParaRPr lang="ko-KR" altLang="en-US" dirty="0"/>
+                        </a:p>
+                      </a:txBody>
+                      <a:useSpRect/>
+                    </a:txSp>
+                  </a:sp>
+                  <a:sp>
+                    <a:nvSpPr>
+                      <a:cNvPr id="14" name="직사각형 13"/>
+                      <a:cNvSpPr/>
+                    </a:nvSpPr>
+                    <a:spPr>
+                      <a:xfrm>
+                        <a:off x="3635896" y="4509120"/>
+                        <a:ext cx="415498" cy="369332"/>
+                      </a:xfrm>
+                      <a:prstGeom prst="rect">
+                        <a:avLst/>
+                      </a:prstGeom>
+                    </a:spPr>
+                    <a:txSp>
+                      <a:txBody>
+                        <a:bodyPr wrap="none">
+                          <a:spAutoFit/>
+                        </a:bodyPr>
+                        <a:lstStyle>
+                          <a:defPPr>
+                            <a:defRPr lang="ko-KR"/>
+                          </a:defPPr>
+                          <a:lvl1pPr marL="0" algn="l" defTabSz="914400" rtl="0" eaLnBrk="1" latinLnBrk="1" hangingPunct="1">
+                            <a:defRPr sz="1800" kern="1200">
+                              <a:solidFill>
+                                <a:schemeClr val="tx1"/>
+                              </a:solidFill>
+                              <a:latin typeface="+mn-lt"/>
+                              <a:ea typeface="+mn-ea"/>
+                              <a:cs typeface="+mn-cs"/>
+                            </a:defRPr>
+                          </a:lvl1pPr>
+                          <a:lvl2pPr marL="457200" algn="l" defTabSz="914400" rtl="0" eaLnBrk="1" latinLnBrk="1" hangingPunct="1">
+                            <a:defRPr sz="1800" kern="1200">
+                              <a:solidFill>
+                                <a:schemeClr val="tx1"/>
+                              </a:solidFill>
+                              <a:latin typeface="+mn-lt"/>
+                              <a:ea typeface="+mn-ea"/>
+                              <a:cs typeface="+mn-cs"/>
+                            </a:defRPr>
+                          </a:lvl2pPr>
+                          <a:lvl3pPr marL="914400" algn="l" defTabSz="914400" rtl="0" eaLnBrk="1" latinLnBrk="1" hangingPunct="1">
+                            <a:defRPr sz="1800" kern="1200">
+                              <a:solidFill>
+                                <a:schemeClr val="tx1"/>
+                              </a:solidFill>
+                              <a:latin typeface="+mn-lt"/>
+                              <a:ea typeface="+mn-ea"/>
+                              <a:cs typeface="+mn-cs"/>
+                            </a:defRPr>
+                          </a:lvl3pPr>
+                          <a:lvl4pPr marL="1371600" algn="l" defTabSz="914400" rtl="0" eaLnBrk="1" latinLnBrk="1" hangingPunct="1">
+                            <a:defRPr sz="1800" kern="1200">
+                              <a:solidFill>
+                                <a:schemeClr val="tx1"/>
+                              </a:solidFill>
+                              <a:latin typeface="+mn-lt"/>
+                              <a:ea typeface="+mn-ea"/>
+                              <a:cs typeface="+mn-cs"/>
+                            </a:defRPr>
+                          </a:lvl4pPr>
+                          <a:lvl5pPr marL="1828800" algn="l" defTabSz="914400" rtl="0" eaLnBrk="1" latinLnBrk="1" hangingPunct="1">
+                            <a:defRPr sz="1800" kern="1200">
+                              <a:solidFill>
+                                <a:schemeClr val="tx1"/>
+                              </a:solidFill>
+                              <a:latin typeface="+mn-lt"/>
+                              <a:ea typeface="+mn-ea"/>
+                              <a:cs typeface="+mn-cs"/>
+                            </a:defRPr>
+                          </a:lvl5pPr>
+                          <a:lvl6pPr marL="2286000" algn="l" defTabSz="914400" rtl="0" eaLnBrk="1" latinLnBrk="1" hangingPunct="1">
+                            <a:defRPr sz="1800" kern="1200">
+                              <a:solidFill>
+                                <a:schemeClr val="tx1"/>
+                              </a:solidFill>
+                              <a:latin typeface="+mn-lt"/>
+                              <a:ea typeface="+mn-ea"/>
+                              <a:cs typeface="+mn-cs"/>
+                            </a:defRPr>
+                          </a:lvl6pPr>
+                          <a:lvl7pPr marL="2743200" algn="l" defTabSz="914400" rtl="0" eaLnBrk="1" latinLnBrk="1" hangingPunct="1">
+                            <a:defRPr sz="1800" kern="1200">
+                              <a:solidFill>
+                                <a:schemeClr val="tx1"/>
+                              </a:solidFill>
+                              <a:latin typeface="+mn-lt"/>
+                              <a:ea typeface="+mn-ea"/>
+                              <a:cs typeface="+mn-cs"/>
+                            </a:defRPr>
+                          </a:lvl7pPr>
+                          <a:lvl8pPr marL="3200400" algn="l" defTabSz="914400" rtl="0" eaLnBrk="1" latinLnBrk="1" hangingPunct="1">
+                            <a:defRPr sz="1800" kern="1200">
+                              <a:solidFill>
+                                <a:schemeClr val="tx1"/>
+                              </a:solidFill>
+                              <a:latin typeface="+mn-lt"/>
+                              <a:ea typeface="+mn-ea"/>
+                              <a:cs typeface="+mn-cs"/>
+                            </a:defRPr>
+                          </a:lvl8pPr>
+                          <a:lvl9pPr marL="3657600" algn="l" defTabSz="914400" rtl="0" eaLnBrk="1" latinLnBrk="1" hangingPunct="1">
+                            <a:defRPr sz="1800" kern="1200">
+                              <a:solidFill>
+                                <a:schemeClr val="tx1"/>
+                              </a:solidFill>
+                              <a:latin typeface="+mn-lt"/>
+                              <a:ea typeface="+mn-ea"/>
+                              <a:cs typeface="+mn-cs"/>
+                            </a:defRPr>
+                          </a:lvl9pPr>
+                        </a:lstStyle>
+                        <a:p>
+                          <a:r>
+                            <a:rPr lang="en-US" altLang="ko-KR" dirty="0" smtClean="0">
+                              <a:sym typeface="Wingdings" pitchFamily="2" charset="2"/>
+                            </a:rPr>
+                            <a:t>④</a:t>
+                          </a:r>
+                          <a:endParaRPr lang="ko-KR" altLang="en-US" dirty="0"/>
+                        </a:p>
+                      </a:txBody>
+                      <a:useSpRect/>
+                    </a:txSp>
+                  </a:sp>
+                </lc:lockedCanvas>
+              </a:graphicData>
+            </a:graphic>
+          </wp:inline>
+        </w:drawing>
+      </w:r>
+    </w:p>
+    <w:p>
+      <w:pPr>
+        <w:rPr>
+          <w:rFonts w:hint="eastAsia"/>
+          <w:b/>
+          <w:sz w:val="22"/>
+          <w:szCs w:val="21"/>
+        </w:rPr>
+      </w:pPr>
+    </w:p>
+    <w:p>
+      <w:pPr>
+        <w:rPr>
+          <w:rFonts w:hint="eastAsia"/>
+          <w:b/>
+          <w:sz w:val="22"/>
+          <w:szCs w:val="21"/>
+        </w:rPr>
+      </w:pPr>
+      <w:r>
+        <w:rPr>
+          <w:rFonts w:hint="eastAsia"/>
+          <w:b/>
+          <w:sz w:val="22"/>
+          <w:szCs w:val="21"/>
+        </w:rPr>
+        <w:t>5</w:t>
+      </w:r>
+      <w:r>
+        <w:rPr>
+          <w:rFonts w:hint="eastAsia"/>
+          <w:b/>
+          <w:sz w:val="22"/>
+          <w:szCs w:val="21"/>
+        </w:rPr>
+        <w:t xml:space="preserve">. </w:t>
+      </w:r>
+    </w:p>
+    <w:p>
+      <w:pPr>
+        <w:rPr>
+          <w:rFonts w:hint="eastAsia"/>
+          <w:b/>
+          <w:sz w:val="22"/>
+          <w:szCs w:val="21"/>
+        </w:rPr>
+      </w:pPr>
+    </w:p>
+    <w:p>
+      <w:pPr>
+        <w:rPr>
+          <w:rFonts w:hint="eastAsia"/>
+          <w:b/>
+          <w:sz w:val="22"/>
+          <w:szCs w:val="21"/>
+        </w:rPr>
+      </w:pPr>
+    </w:p>
+    <w:p>
+      <w:pPr>
+        <w:rPr>
+          <w:rFonts w:hint="eastAsia"/>
+          <w:b/>
+          <w:sz w:val="22"/>
+          <w:szCs w:val="21"/>
+        </w:rPr>
+      </w:pPr>
+    </w:p>
+    <w:p>
+      <w:pPr>
+        <w:rPr>
+          <w:b/>
+          <w:sz w:val="22"/>
           <w:szCs w:val="21"/>
         </w:rPr>
       </w:pPr>
     </w:p>
     <w:sectPr>
-      <w:footerReference w:type="default" r:id="rId11"/>
+      <w:footerReference w:type="default" r:id="rId14"/>
       <w:pgSz w:w="11906" w:h="16838"/>
       <w:pgMar w:top="1135" w:right="1274" w:bottom="993" w:left="1418" w:header="851" w:footer="124" w:gutter="0"/>
       <w:cols w:space="425"/>
@@ -934,7 +3188,7 @@
               <w:noProof/>
               <w:lang w:val="ko-KR"/>
             </w:rPr>
-            <w:t>1</w:t>
+            <w:t>3</w:t>
           </w:r>
         </w:fldSimple>
       </w:p>
@@ -1541,7 +3795,6 @@
   <w:style w:type="character" w:default="1" w:styleId="a0">
     <w:name w:val="Default Paragraph Font"/>
     <w:uiPriority w:val="1"/>
-    <w:semiHidden/>
     <w:unhideWhenUsed/>
   </w:style>
   <w:style w:type="table" w:default="1" w:styleId="a1">
@@ -2200,7 +4453,7 @@
 </file>
 
 <file path=customXml/itemProps1.xml><?xml version="1.0" encoding="utf-8"?>
-<ds:datastoreItem xmlns:ds="http://schemas.openxmlformats.org/officeDocument/2006/customXml" ds:itemID="{D7FDDF33-7110-43C7-B5DF-368FB3769118}">
+<ds:datastoreItem xmlns:ds="http://schemas.openxmlformats.org/officeDocument/2006/customXml" ds:itemID="{6172B0EF-5F41-4FEE-B00A-8A7D5BF8EAA4}">
   <ds:schemaRefs>
     <ds:schemaRef ds:uri="http://schemas.openxmlformats.org/officeDocument/2006/bibliography"/>
   </ds:schemaRefs>

</xml_diff>

<commit_message>
Merge Conflicts 해결 과정 설명 추가
</commit_message>
<xml_diff>
--- a/Git 개념도.docx
+++ b/Git 개념도.docx
@@ -1756,7 +1756,6 @@
     <w:p>
       <w:pPr>
         <w:rPr>
-          <w:rFonts w:hint="eastAsia"/>
           <w:b/>
           <w:sz w:val="22"/>
           <w:szCs w:val="21"/>
@@ -1816,7 +1815,6 @@
     <w:p>
       <w:pPr>
         <w:rPr>
-          <w:rFonts w:hint="eastAsia"/>
           <w:b/>
           <w:sz w:val="22"/>
           <w:szCs w:val="21"/>
@@ -1892,15 +1890,15 @@
     <w:p>
       <w:pPr>
         <w:rPr>
-          <w:rFonts w:hint="eastAsia"/>
-          <w:b/>
-          <w:sz w:val="22"/>
-          <w:szCs w:val="21"/>
-        </w:rPr>
-      </w:pPr>
-      <w:r>
-        <w:rPr>
-          <w:b/>
+          <w:b/>
+          <w:sz w:val="22"/>
+          <w:szCs w:val="21"/>
+        </w:rPr>
+      </w:pPr>
+      <w:r>
+        <w:rPr>
+          <w:b/>
+          <w:noProof/>
           <w:sz w:val="22"/>
           <w:szCs w:val="21"/>
         </w:rPr>
@@ -3062,7 +3060,6 @@
     <w:p>
       <w:pPr>
         <w:rPr>
-          <w:rFonts w:hint="eastAsia"/>
           <w:b/>
           <w:sz w:val="22"/>
           <w:szCs w:val="21"/>
@@ -3096,6 +3093,15 @@
         </w:rPr>
         <w:t xml:space="preserve">. </w:t>
       </w:r>
+      <w:r>
+        <w:rPr>
+          <w:rFonts w:hint="eastAsia"/>
+          <w:b/>
+          <w:sz w:val="22"/>
+          <w:szCs w:val="21"/>
+        </w:rPr>
+        <w:t>Merge Conflict 처리</w:t>
+      </w:r>
     </w:p>
     <w:p>
       <w:pPr>
@@ -3106,6 +3112,35 @@
           <w:szCs w:val="21"/>
         </w:rPr>
       </w:pPr>
+      <w:r>
+        <w:rPr>
+          <w:rFonts w:hint="eastAsia"/>
+          <w:b/>
+          <w:sz w:val="22"/>
+          <w:szCs w:val="21"/>
+        </w:rPr>
+        <w:t>동일한 부분에 두 Branch에서 모두 수정 작업을 진행한 경우(비일비재</w:t>
+      </w:r>
+      <w:proofErr w:type="gramStart"/>
+      <w:r>
+        <w:rPr>
+          <w:rFonts w:hint="eastAsia"/>
+          <w:b/>
+          <w:sz w:val="22"/>
+          <w:szCs w:val="21"/>
+        </w:rPr>
+        <w:t>!!!</w:t>
+      </w:r>
+      <w:proofErr w:type="gramEnd"/>
+      <w:r>
+        <w:rPr>
+          <w:rFonts w:hint="eastAsia"/>
+          <w:b/>
+          <w:sz w:val="22"/>
+          <w:szCs w:val="21"/>
+        </w:rPr>
+        <w:t>)</w:t>
+      </w:r>
     </w:p>
     <w:p>
       <w:pPr>
@@ -3116,6 +3151,69 @@
           <w:szCs w:val="21"/>
         </w:rPr>
       </w:pPr>
+      <w:r>
+        <w:rPr>
+          <w:rFonts w:hint="eastAsia"/>
+          <w:b/>
+          <w:sz w:val="22"/>
+          <w:szCs w:val="21"/>
+        </w:rPr>
+        <w:t xml:space="preserve">Merge Conflict </w:t>
+      </w:r>
+      <w:proofErr w:type="spellStart"/>
+      <w:r>
+        <w:rPr>
+          <w:rFonts w:hint="eastAsia"/>
+          <w:b/>
+          <w:sz w:val="22"/>
+          <w:szCs w:val="21"/>
+        </w:rPr>
+        <w:t>경고창</w:t>
+      </w:r>
+      <w:proofErr w:type="spellEnd"/>
+      <w:r>
+        <w:rPr>
+          <w:rFonts w:hint="eastAsia"/>
+          <w:b/>
+          <w:sz w:val="22"/>
+          <w:szCs w:val="21"/>
+        </w:rPr>
+        <w:t xml:space="preserve"> </w:t>
+      </w:r>
+      <w:r>
+        <w:rPr>
+          <w:b/>
+          <w:sz w:val="22"/>
+          <w:szCs w:val="21"/>
+        </w:rPr>
+        <w:sym w:font="Wingdings" w:char="F0E0"/>
+      </w:r>
+      <w:r>
+        <w:rPr>
+          <w:rFonts w:hint="eastAsia"/>
+          <w:b/>
+          <w:sz w:val="22"/>
+          <w:szCs w:val="21"/>
+        </w:rPr>
+        <w:t xml:space="preserve"> Uncommitted changes </w:t>
+      </w:r>
+      <w:r>
+        <w:rPr>
+          <w:b/>
+          <w:sz w:val="22"/>
+          <w:szCs w:val="21"/>
+        </w:rPr>
+        <w:sym w:font="Wingdings" w:char="F0E0"/>
+      </w:r>
+      <w:r>
+        <w:rPr>
+          <w:rFonts w:hint="eastAsia"/>
+          <w:b/>
+          <w:sz w:val="22"/>
+          <w:szCs w:val="21"/>
+        </w:rPr>
+        <w:t xml:space="preserve"> Source Code</w:t>
+      </w:r>
     </w:p>
     <w:p>
       <w:pPr>
@@ -3135,9 +3233,392 @@
           <w:szCs w:val="21"/>
         </w:rPr>
       </w:pPr>
+      <w:r>
+        <w:rPr>
+          <w:b/>
+          <w:noProof/>
+          <w:sz w:val="22"/>
+          <w:szCs w:val="21"/>
+        </w:rPr>
+        <w:drawing>
+          <wp:inline distT="0" distB="0" distL="0" distR="0">
+            <wp:extent cx="5850890" cy="3289519"/>
+            <wp:effectExtent l="19050" t="0" r="0" b="0"/>
+            <wp:docPr id="3" name="그림 2"/>
+            <wp:cNvGraphicFramePr>
+              <a:graphicFrameLocks xmlns:a="http://schemas.openxmlformats.org/drawingml/2006/main" noChangeAspect="1"/>
+            </wp:cNvGraphicFramePr>
+            <a:graphic xmlns:a="http://schemas.openxmlformats.org/drawingml/2006/main">
+              <a:graphicData uri="http://schemas.openxmlformats.org/drawingml/2006/picture">
+                <pic:pic xmlns:pic="http://schemas.openxmlformats.org/drawingml/2006/picture">
+                  <pic:nvPicPr>
+                    <pic:cNvPr id="0" name="Picture 2"/>
+                    <pic:cNvPicPr>
+                      <a:picLocks noChangeAspect="1" noChangeArrowheads="1"/>
+                    </pic:cNvPicPr>
+                  </pic:nvPicPr>
+                  <pic:blipFill>
+                    <a:blip r:embed="rId14" cstate="print"/>
+                    <a:srcRect/>
+                    <a:stretch>
+                      <a:fillRect/>
+                    </a:stretch>
+                  </pic:blipFill>
+                  <pic:spPr bwMode="auto">
+                    <a:xfrm>
+                      <a:off x="0" y="0"/>
+                      <a:ext cx="5850890" cy="3289519"/>
+                    </a:xfrm>
+                    <a:prstGeom prst="rect">
+                      <a:avLst/>
+                    </a:prstGeom>
+                    <a:noFill/>
+                    <a:ln w="9525">
+                      <a:noFill/>
+                      <a:miter lim="800000"/>
+                      <a:headEnd/>
+                      <a:tailEnd/>
+                    </a:ln>
+                  </pic:spPr>
+                </pic:pic>
+              </a:graphicData>
+            </a:graphic>
+          </wp:inline>
+        </w:drawing>
+      </w:r>
+    </w:p>
+    <w:p>
+      <w:pPr>
+        <w:rPr>
+          <w:b/>
+          <w:sz w:val="22"/>
+          <w:szCs w:val="21"/>
+        </w:rPr>
+      </w:pPr>
+    </w:p>
+    <w:p>
+      <w:pPr>
+        <w:rPr>
+          <w:rFonts w:hint="eastAsia"/>
+          <w:b/>
+          <w:sz w:val="22"/>
+          <w:szCs w:val="21"/>
+        </w:rPr>
+      </w:pPr>
+      <w:r>
+        <w:rPr>
+          <w:rFonts w:hint="eastAsia"/>
+          <w:b/>
+          <w:sz w:val="22"/>
+          <w:szCs w:val="21"/>
+        </w:rPr>
+        <w:t xml:space="preserve">&lt;&lt;&lt;&lt;&lt; </w:t>
+      </w:r>
+      <w:proofErr w:type="gramStart"/>
+      <w:r>
+        <w:rPr>
+          <w:rFonts w:hint="eastAsia"/>
+          <w:b/>
+          <w:sz w:val="22"/>
+          <w:szCs w:val="21"/>
+        </w:rPr>
+        <w:t>Head :</w:t>
+      </w:r>
+      <w:proofErr w:type="gramEnd"/>
+      <w:r>
+        <w:rPr>
+          <w:rFonts w:hint="eastAsia"/>
+          <w:b/>
+          <w:sz w:val="22"/>
+          <w:szCs w:val="21"/>
+        </w:rPr>
+        <w:t xml:space="preserve"> 현재의 Main Branch(Check out branch)</w:t>
+      </w:r>
+    </w:p>
+    <w:p>
+      <w:pPr>
+        <w:rPr>
+          <w:rFonts w:hint="eastAsia"/>
+          <w:b/>
+          <w:sz w:val="22"/>
+          <w:szCs w:val="21"/>
+        </w:rPr>
+      </w:pPr>
+      <w:r>
+        <w:rPr>
+          <w:rFonts w:hint="eastAsia"/>
+          <w:b/>
+          <w:sz w:val="22"/>
+          <w:szCs w:val="21"/>
+        </w:rPr>
+        <w:t>====</w:t>
+      </w:r>
+    </w:p>
+    <w:p>
+      <w:pPr>
+        <w:rPr>
+          <w:rFonts w:hint="eastAsia"/>
+          <w:b/>
+          <w:sz w:val="22"/>
+          <w:szCs w:val="21"/>
+        </w:rPr>
+      </w:pPr>
+      <w:r>
+        <w:rPr>
+          <w:rFonts w:hint="eastAsia"/>
+          <w:b/>
+          <w:sz w:val="22"/>
+          <w:szCs w:val="21"/>
+        </w:rPr>
+        <w:t xml:space="preserve">&gt;&gt;&gt;&gt;&gt; </w:t>
+      </w:r>
+      <w:proofErr w:type="gramStart"/>
+      <w:r>
+        <w:rPr>
+          <w:rFonts w:hint="eastAsia"/>
+          <w:b/>
+          <w:sz w:val="22"/>
+          <w:szCs w:val="21"/>
+        </w:rPr>
+        <w:t>실험2 :</w:t>
+      </w:r>
+      <w:proofErr w:type="gramEnd"/>
+      <w:r>
+        <w:rPr>
+          <w:rFonts w:hint="eastAsia"/>
+          <w:b/>
+          <w:sz w:val="22"/>
+          <w:szCs w:val="21"/>
+        </w:rPr>
+        <w:t xml:space="preserve"> 2</w:t>
+      </w:r>
+      <w:r>
+        <w:rPr>
+          <w:rFonts w:hint="eastAsia"/>
+          <w:b/>
+          <w:sz w:val="22"/>
+          <w:szCs w:val="21"/>
+          <w:vertAlign w:val="superscript"/>
+        </w:rPr>
+        <w:t>nd</w:t>
+      </w:r>
+      <w:r>
+        <w:rPr>
+          <w:rFonts w:hint="eastAsia"/>
+          <w:b/>
+          <w:sz w:val="22"/>
+          <w:szCs w:val="21"/>
+        </w:rPr>
+        <w:t xml:space="preserve"> Branch(Merge AAA into current branch)</w:t>
+      </w:r>
+    </w:p>
+    <w:p>
+      <w:pPr>
+        <w:rPr>
+          <w:rFonts w:hint="eastAsia"/>
+          <w:sz w:val="22"/>
+          <w:szCs w:val="21"/>
+        </w:rPr>
+      </w:pPr>
+      <w:r>
+        <w:rPr>
+          <w:rFonts w:hint="eastAsia"/>
+          <w:sz w:val="22"/>
+          <w:szCs w:val="21"/>
+        </w:rPr>
+        <w:lastRenderedPageBreak/>
+        <w:t>충돌 Text에서 편집 작업 후 저장하면 된다.</w:t>
+      </w:r>
+    </w:p>
+    <w:p>
+      <w:pPr>
+        <w:rPr>
+          <w:rFonts w:hint="eastAsia"/>
+          <w:sz w:val="22"/>
+          <w:szCs w:val="21"/>
+        </w:rPr>
+      </w:pPr>
+    </w:p>
+    <w:p>
+      <w:pPr>
+        <w:rPr>
+          <w:rFonts w:hint="eastAsia"/>
+          <w:sz w:val="22"/>
+          <w:szCs w:val="21"/>
+        </w:rPr>
+      </w:pPr>
+      <w:r>
+        <w:rPr>
+          <w:noProof/>
+          <w:sz w:val="22"/>
+          <w:szCs w:val="21"/>
+        </w:rPr>
+        <w:drawing>
+          <wp:inline distT="0" distB="0" distL="0" distR="0">
+            <wp:extent cx="5838825" cy="3286125"/>
+            <wp:effectExtent l="19050" t="0" r="9525" b="0"/>
+            <wp:docPr id="7" name="그림 5"/>
+            <wp:cNvGraphicFramePr>
+              <a:graphicFrameLocks xmlns:a="http://schemas.openxmlformats.org/drawingml/2006/main" noChangeAspect="1"/>
+            </wp:cNvGraphicFramePr>
+            <a:graphic xmlns:a="http://schemas.openxmlformats.org/drawingml/2006/main">
+              <a:graphicData uri="http://schemas.openxmlformats.org/drawingml/2006/picture">
+                <pic:pic xmlns:pic="http://schemas.openxmlformats.org/drawingml/2006/picture">
+                  <pic:nvPicPr>
+                    <pic:cNvPr id="0" name="Picture 5"/>
+                    <pic:cNvPicPr>
+                      <a:picLocks noChangeAspect="1" noChangeArrowheads="1"/>
+                    </pic:cNvPicPr>
+                  </pic:nvPicPr>
+                  <pic:blipFill>
+                    <a:blip r:embed="rId15" cstate="print"/>
+                    <a:srcRect/>
+                    <a:stretch>
+                      <a:fillRect/>
+                    </a:stretch>
+                  </pic:blipFill>
+                  <pic:spPr bwMode="auto">
+                    <a:xfrm>
+                      <a:off x="0" y="0"/>
+                      <a:ext cx="5838825" cy="3286125"/>
+                    </a:xfrm>
+                    <a:prstGeom prst="rect">
+                      <a:avLst/>
+                    </a:prstGeom>
+                    <a:noFill/>
+                    <a:ln w="9525">
+                      <a:noFill/>
+                      <a:miter lim="800000"/>
+                      <a:headEnd/>
+                      <a:tailEnd/>
+                    </a:ln>
+                  </pic:spPr>
+                </pic:pic>
+              </a:graphicData>
+            </a:graphic>
+          </wp:inline>
+        </w:drawing>
+      </w:r>
+    </w:p>
+    <w:p>
+      <w:pPr>
+        <w:rPr>
+          <w:rFonts w:hint="eastAsia"/>
+          <w:sz w:val="22"/>
+          <w:szCs w:val="21"/>
+        </w:rPr>
+      </w:pPr>
+      <w:proofErr w:type="gramStart"/>
+      <w:r>
+        <w:rPr>
+          <w:rFonts w:hint="eastAsia"/>
+          <w:sz w:val="22"/>
+          <w:szCs w:val="21"/>
+        </w:rPr>
+        <w:t>그리고</w:t>
+      </w:r>
+      <w:r>
+        <w:rPr>
+          <w:sz w:val="22"/>
+          <w:szCs w:val="21"/>
+        </w:rPr>
+        <w:t>…</w:t>
+      </w:r>
+      <w:proofErr w:type="spellStart"/>
+      <w:proofErr w:type="gramEnd"/>
+      <w:r>
+        <w:rPr>
+          <w:rFonts w:hint="eastAsia"/>
+          <w:sz w:val="22"/>
+          <w:szCs w:val="21"/>
+        </w:rPr>
+        <w:t>Git</w:t>
+      </w:r>
+      <w:proofErr w:type="spellEnd"/>
+      <w:r>
+        <w:rPr>
+          <w:rFonts w:hint="eastAsia"/>
+          <w:sz w:val="22"/>
+          <w:szCs w:val="21"/>
+        </w:rPr>
+        <w:t>에 충돌 해결을 알려준다.</w:t>
+      </w:r>
+    </w:p>
+    <w:p>
+      <w:pPr>
+        <w:rPr>
+          <w:rFonts w:hint="eastAsia"/>
+          <w:sz w:val="22"/>
+          <w:szCs w:val="21"/>
+        </w:rPr>
+      </w:pPr>
+      <w:r>
+        <w:rPr>
+          <w:rFonts w:hint="eastAsia"/>
+          <w:sz w:val="22"/>
+          <w:szCs w:val="21"/>
+        </w:rPr>
+        <w:t xml:space="preserve">R-Click </w:t>
+      </w:r>
+      <w:r>
+        <w:rPr>
+          <w:sz w:val="22"/>
+          <w:szCs w:val="21"/>
+        </w:rPr>
+        <w:sym w:font="Wingdings" w:char="F0E0"/>
+      </w:r>
+      <w:r>
+        <w:rPr>
+          <w:rFonts w:hint="eastAsia"/>
+          <w:sz w:val="22"/>
+          <w:szCs w:val="21"/>
+        </w:rPr>
+        <w:t xml:space="preserve"> Resolve Conflicts </w:t>
+      </w:r>
+      <w:r>
+        <w:rPr>
+          <w:sz w:val="22"/>
+          <w:szCs w:val="21"/>
+        </w:rPr>
+        <w:sym w:font="Wingdings" w:char="F0E0"/>
+      </w:r>
+      <w:r>
+        <w:rPr>
+          <w:rFonts w:hint="eastAsia"/>
+          <w:sz w:val="22"/>
+          <w:szCs w:val="21"/>
+        </w:rPr>
+        <w:t xml:space="preserve"> Mark Resolved 확인</w:t>
+      </w:r>
+    </w:p>
+    <w:p>
+      <w:pPr>
+        <w:rPr>
+          <w:sz w:val="22"/>
+          <w:szCs w:val="21"/>
+        </w:rPr>
+      </w:pPr>
+    </w:p>
+    <w:p>
+      <w:pPr>
+        <w:rPr>
+          <w:b/>
+          <w:sz w:val="22"/>
+          <w:szCs w:val="21"/>
+        </w:rPr>
+      </w:pPr>
+    </w:p>
+    <w:p>
+      <w:pPr>
+        <w:rPr>
+          <w:b/>
+          <w:sz w:val="22"/>
+          <w:szCs w:val="21"/>
+        </w:rPr>
+      </w:pPr>
     </w:p>
     <w:sectPr>
-      <w:footerReference w:type="default" r:id="rId14"/>
+      <w:footerReference w:type="default" r:id="rId16"/>
       <w:pgSz w:w="11906" w:h="16838"/>
       <w:pgMar w:top="1135" w:right="1274" w:bottom="993" w:left="1418" w:header="851" w:footer="124" w:gutter="0"/>
       <w:cols w:space="425"/>
@@ -3188,7 +3669,7 @@
               <w:noProof/>
               <w:lang w:val="ko-KR"/>
             </w:rPr>
-            <w:t>3</w:t>
+            <w:t>4</w:t>
           </w:r>
         </w:fldSimple>
       </w:p>
@@ -3795,6 +4276,7 @@
   <w:style w:type="character" w:default="1" w:styleId="a0">
     <w:name w:val="Default Paragraph Font"/>
     <w:uiPriority w:val="1"/>
+    <w:semiHidden/>
     <w:unhideWhenUsed/>
   </w:style>
   <w:style w:type="table" w:default="1" w:styleId="a1">
@@ -4453,7 +4935,7 @@
 </file>
 
 <file path=customXml/itemProps1.xml><?xml version="1.0" encoding="utf-8"?>
-<ds:datastoreItem xmlns:ds="http://schemas.openxmlformats.org/officeDocument/2006/customXml" ds:itemID="{6172B0EF-5F41-4FEE-B00A-8A7D5BF8EAA4}">
+<ds:datastoreItem xmlns:ds="http://schemas.openxmlformats.org/officeDocument/2006/customXml" ds:itemID="{65D95DF2-D504-4DC1-BFCD-E0F2B86CE191}">
   <ds:schemaRefs>
     <ds:schemaRef ds:uri="http://schemas.openxmlformats.org/officeDocument/2006/bibliography"/>
   </ds:schemaRefs>

</xml_diff>

<commit_message>
Source Tree(Git)과 GitHub Repository 연동
</commit_message>
<xml_diff>
--- a/Git 개념도.docx
+++ b/Git 개념도.docx
@@ -3069,12 +3069,20 @@
     <w:p>
       <w:pPr>
         <w:rPr>
+          <w:b/>
+          <w:sz w:val="22"/>
+          <w:szCs w:val="21"/>
+        </w:rPr>
+      </w:pPr>
+      <w:r>
+        <w:rPr>
           <w:rFonts w:hint="eastAsia"/>
           <w:b/>
           <w:sz w:val="22"/>
           <w:szCs w:val="21"/>
         </w:rPr>
-      </w:pPr>
+        <w:t>5</w:t>
+      </w:r>
       <w:r>
         <w:rPr>
           <w:rFonts w:hint="eastAsia"/>
@@ -3082,7 +3090,7 @@
           <w:sz w:val="22"/>
           <w:szCs w:val="21"/>
         </w:rPr>
-        <w:t>5</w:t>
+        <w:t xml:space="preserve">. </w:t>
       </w:r>
       <w:r>
         <w:rPr>
@@ -3091,8 +3099,17 @@
           <w:sz w:val="22"/>
           <w:szCs w:val="21"/>
         </w:rPr>
-        <w:t xml:space="preserve">. </w:t>
-      </w:r>
+        <w:t>Merge Conflict 처리</w:t>
+      </w:r>
+    </w:p>
+    <w:p>
+      <w:pPr>
+        <w:rPr>
+          <w:b/>
+          <w:sz w:val="22"/>
+          <w:szCs w:val="21"/>
+        </w:rPr>
+      </w:pPr>
       <w:r>
         <w:rPr>
           <w:rFonts w:hint="eastAsia"/>
@@ -3100,18 +3117,19 @@
           <w:sz w:val="22"/>
           <w:szCs w:val="21"/>
         </w:rPr>
-        <w:t>Merge Conflict 처리</w:t>
-      </w:r>
-    </w:p>
-    <w:p>
-      <w:pPr>
+        <w:t>동일한 부분에 두 Branch에서 모두 수정 작업을 진행한 경우(비일비재</w:t>
+      </w:r>
+      <w:proofErr w:type="gramStart"/>
+      <w:r>
         <w:rPr>
           <w:rFonts w:hint="eastAsia"/>
           <w:b/>
           <w:sz w:val="22"/>
           <w:szCs w:val="21"/>
         </w:rPr>
-      </w:pPr>
+        <w:t>!!!</w:t>
+      </w:r>
+      <w:proofErr w:type="gramEnd"/>
       <w:r>
         <w:rPr>
           <w:rFonts w:hint="eastAsia"/>
@@ -3119,9 +3137,17 @@
           <w:sz w:val="22"/>
           <w:szCs w:val="21"/>
         </w:rPr>
-        <w:t>동일한 부분에 두 Branch에서 모두 수정 작업을 진행한 경우(비일비재</w:t>
-      </w:r>
-      <w:proofErr w:type="gramStart"/>
+        <w:t>)</w:t>
+      </w:r>
+    </w:p>
+    <w:p>
+      <w:pPr>
+        <w:rPr>
+          <w:b/>
+          <w:sz w:val="22"/>
+          <w:szCs w:val="21"/>
+        </w:rPr>
+      </w:pPr>
       <w:r>
         <w:rPr>
           <w:rFonts w:hint="eastAsia"/>
@@ -3129,9 +3155,9 @@
           <w:sz w:val="22"/>
           <w:szCs w:val="21"/>
         </w:rPr>
-        <w:t>!!!</w:t>
-      </w:r>
-      <w:proofErr w:type="gramEnd"/>
+        <w:t xml:space="preserve">Merge Conflict </w:t>
+      </w:r>
+      <w:proofErr w:type="spellStart"/>
       <w:r>
         <w:rPr>
           <w:rFonts w:hint="eastAsia"/>
@@ -3139,18 +3165,26 @@
           <w:sz w:val="22"/>
           <w:szCs w:val="21"/>
         </w:rPr>
-        <w:t>)</w:t>
-      </w:r>
-    </w:p>
-    <w:p>
-      <w:pPr>
+        <w:t>경고창</w:t>
+      </w:r>
+      <w:proofErr w:type="spellEnd"/>
+      <w:r>
         <w:rPr>
           <w:rFonts w:hint="eastAsia"/>
           <w:b/>
           <w:sz w:val="22"/>
           <w:szCs w:val="21"/>
         </w:rPr>
-      </w:pPr>
+        <w:t xml:space="preserve"> </w:t>
+      </w:r>
+      <w:r>
+        <w:rPr>
+          <w:b/>
+          <w:sz w:val="22"/>
+          <w:szCs w:val="21"/>
+        </w:rPr>
+        <w:sym w:font="Wingdings" w:char="F0E0"/>
+      </w:r>
       <w:r>
         <w:rPr>
           <w:rFonts w:hint="eastAsia"/>
@@ -3158,9 +3192,16 @@
           <w:sz w:val="22"/>
           <w:szCs w:val="21"/>
         </w:rPr>
-        <w:t xml:space="preserve">Merge Conflict </w:t>
-      </w:r>
-      <w:proofErr w:type="spellStart"/>
+        <w:t xml:space="preserve"> Uncommitted changes </w:t>
+      </w:r>
+      <w:r>
+        <w:rPr>
+          <w:b/>
+          <w:sz w:val="22"/>
+          <w:szCs w:val="21"/>
+        </w:rPr>
+        <w:sym w:font="Wingdings" w:char="F0E0"/>
+      </w:r>
       <w:r>
         <w:rPr>
           <w:rFonts w:hint="eastAsia"/>
@@ -3168,57 +3209,12 @@
           <w:sz w:val="22"/>
           <w:szCs w:val="21"/>
         </w:rPr>
-        <w:t>경고창</w:t>
-      </w:r>
-      <w:proofErr w:type="spellEnd"/>
-      <w:r>
-        <w:rPr>
-          <w:rFonts w:hint="eastAsia"/>
-          <w:b/>
-          <w:sz w:val="22"/>
-          <w:szCs w:val="21"/>
-        </w:rPr>
-        <w:t xml:space="preserve"> </w:t>
-      </w:r>
-      <w:r>
-        <w:rPr>
-          <w:b/>
-          <w:sz w:val="22"/>
-          <w:szCs w:val="21"/>
-        </w:rPr>
-        <w:sym w:font="Wingdings" w:char="F0E0"/>
-      </w:r>
-      <w:r>
-        <w:rPr>
-          <w:rFonts w:hint="eastAsia"/>
-          <w:b/>
-          <w:sz w:val="22"/>
-          <w:szCs w:val="21"/>
-        </w:rPr>
-        <w:t xml:space="preserve"> Uncommitted changes </w:t>
-      </w:r>
-      <w:r>
-        <w:rPr>
-          <w:b/>
-          <w:sz w:val="22"/>
-          <w:szCs w:val="21"/>
-        </w:rPr>
-        <w:sym w:font="Wingdings" w:char="F0E0"/>
-      </w:r>
-      <w:r>
-        <w:rPr>
-          <w:rFonts w:hint="eastAsia"/>
-          <w:b/>
-          <w:sz w:val="22"/>
-          <w:szCs w:val="21"/>
-        </w:rPr>
         <w:t xml:space="preserve"> Source Code</w:t>
       </w:r>
     </w:p>
     <w:p>
       <w:pPr>
         <w:rPr>
-          <w:rFonts w:hint="eastAsia"/>
           <w:b/>
           <w:sz w:val="22"/>
           <w:szCs w:val="21"/>
@@ -3299,12 +3295,21 @@
     <w:p>
       <w:pPr>
         <w:rPr>
+          <w:b/>
+          <w:sz w:val="22"/>
+          <w:szCs w:val="21"/>
+        </w:rPr>
+      </w:pPr>
+      <w:r>
+        <w:rPr>
           <w:rFonts w:hint="eastAsia"/>
           <w:b/>
           <w:sz w:val="22"/>
           <w:szCs w:val="21"/>
         </w:rPr>
-      </w:pPr>
+        <w:t xml:space="preserve">&lt;&lt;&lt;&lt;&lt; </w:t>
+      </w:r>
+      <w:proofErr w:type="gramStart"/>
       <w:r>
         <w:rPr>
           <w:rFonts w:hint="eastAsia"/>
@@ -3312,7 +3317,53 @@
           <w:sz w:val="22"/>
           <w:szCs w:val="21"/>
         </w:rPr>
-        <w:t xml:space="preserve">&lt;&lt;&lt;&lt;&lt; </w:t>
+        <w:t>Head :</w:t>
+      </w:r>
+      <w:proofErr w:type="gramEnd"/>
+      <w:r>
+        <w:rPr>
+          <w:rFonts w:hint="eastAsia"/>
+          <w:b/>
+          <w:sz w:val="22"/>
+          <w:szCs w:val="21"/>
+        </w:rPr>
+        <w:t xml:space="preserve"> 현재의 Main Branch(Check out branch)</w:t>
+      </w:r>
+    </w:p>
+    <w:p>
+      <w:pPr>
+        <w:rPr>
+          <w:b/>
+          <w:sz w:val="22"/>
+          <w:szCs w:val="21"/>
+        </w:rPr>
+      </w:pPr>
+      <w:r>
+        <w:rPr>
+          <w:rFonts w:hint="eastAsia"/>
+          <w:b/>
+          <w:sz w:val="22"/>
+          <w:szCs w:val="21"/>
+        </w:rPr>
+        <w:t>====</w:t>
+      </w:r>
+    </w:p>
+    <w:p>
+      <w:pPr>
+        <w:rPr>
+          <w:b/>
+          <w:sz w:val="22"/>
+          <w:szCs w:val="21"/>
+        </w:rPr>
+      </w:pPr>
+      <w:r>
+        <w:rPr>
+          <w:rFonts w:hint="eastAsia"/>
+          <w:b/>
+          <w:sz w:val="22"/>
+          <w:szCs w:val="21"/>
+        </w:rPr>
+        <w:t xml:space="preserve">&gt;&gt;&gt;&gt;&gt; </w:t>
       </w:r>
       <w:proofErr w:type="gramStart"/>
       <w:r>
@@ -3322,7 +3373,7 @@
           <w:sz w:val="22"/>
           <w:szCs w:val="21"/>
         </w:rPr>
-        <w:t>Head :</w:t>
+        <w:t>실험2 :</w:t>
       </w:r>
       <w:proofErr w:type="gramEnd"/>
       <w:r>
@@ -3332,18 +3383,18 @@
           <w:sz w:val="22"/>
           <w:szCs w:val="21"/>
         </w:rPr>
-        <w:t xml:space="preserve"> 현재의 Main Branch(Check out branch)</w:t>
-      </w:r>
-    </w:p>
-    <w:p>
-      <w:pPr>
+        <w:t xml:space="preserve"> 2</w:t>
+      </w:r>
+      <w:r>
         <w:rPr>
           <w:rFonts w:hint="eastAsia"/>
           <w:b/>
           <w:sz w:val="22"/>
           <w:szCs w:val="21"/>
-        </w:rPr>
-      </w:pPr>
+          <w:vertAlign w:val="superscript"/>
+        </w:rPr>
+        <w:t>nd</w:t>
+      </w:r>
       <w:r>
         <w:rPr>
           <w:rFonts w:hint="eastAsia"/>
@@ -3351,71 +3402,12 @@
           <w:sz w:val="22"/>
           <w:szCs w:val="21"/>
         </w:rPr>
-        <w:t>====</w:t>
-      </w:r>
-    </w:p>
-    <w:p>
-      <w:pPr>
-        <w:rPr>
-          <w:rFonts w:hint="eastAsia"/>
-          <w:b/>
-          <w:sz w:val="22"/>
-          <w:szCs w:val="21"/>
-        </w:rPr>
-      </w:pPr>
-      <w:r>
-        <w:rPr>
-          <w:rFonts w:hint="eastAsia"/>
-          <w:b/>
-          <w:sz w:val="22"/>
-          <w:szCs w:val="21"/>
-        </w:rPr>
-        <w:t xml:space="preserve">&gt;&gt;&gt;&gt;&gt; </w:t>
-      </w:r>
-      <w:proofErr w:type="gramStart"/>
-      <w:r>
-        <w:rPr>
-          <w:rFonts w:hint="eastAsia"/>
-          <w:b/>
-          <w:sz w:val="22"/>
-          <w:szCs w:val="21"/>
-        </w:rPr>
-        <w:t>실험2 :</w:t>
-      </w:r>
-      <w:proofErr w:type="gramEnd"/>
-      <w:r>
-        <w:rPr>
-          <w:rFonts w:hint="eastAsia"/>
-          <w:b/>
-          <w:sz w:val="22"/>
-          <w:szCs w:val="21"/>
-        </w:rPr>
-        <w:t xml:space="preserve"> 2</w:t>
-      </w:r>
-      <w:r>
-        <w:rPr>
-          <w:rFonts w:hint="eastAsia"/>
-          <w:b/>
-          <w:sz w:val="22"/>
-          <w:szCs w:val="21"/>
-          <w:vertAlign w:val="superscript"/>
-        </w:rPr>
-        <w:t>nd</w:t>
-      </w:r>
-      <w:r>
-        <w:rPr>
-          <w:rFonts w:hint="eastAsia"/>
-          <w:b/>
-          <w:sz w:val="22"/>
-          <w:szCs w:val="21"/>
-        </w:rPr>
         <w:t xml:space="preserve"> Branch(Merge AAA into current branch)</w:t>
       </w:r>
     </w:p>
     <w:p>
       <w:pPr>
         <w:rPr>
-          <w:rFonts w:hint="eastAsia"/>
           <w:sz w:val="22"/>
           <w:szCs w:val="21"/>
         </w:rPr>
@@ -3433,16 +3425,14 @@
     <w:p>
       <w:pPr>
         <w:rPr>
-          <w:rFonts w:hint="eastAsia"/>
-          <w:sz w:val="22"/>
-          <w:szCs w:val="21"/>
-        </w:rPr>
-      </w:pPr>
-    </w:p>
-    <w:p>
-      <w:pPr>
-        <w:rPr>
-          <w:rFonts w:hint="eastAsia"/>
+          <w:sz w:val="22"/>
+          <w:szCs w:val="21"/>
+        </w:rPr>
+      </w:pPr>
+    </w:p>
+    <w:p>
+      <w:pPr>
+        <w:rPr>
           <w:sz w:val="22"/>
           <w:szCs w:val="21"/>
         </w:rPr>
@@ -3503,7 +3493,6 @@
     <w:p>
       <w:pPr>
         <w:rPr>
-          <w:rFonts w:hint="eastAsia"/>
           <w:sz w:val="22"/>
           <w:szCs w:val="21"/>
         </w:rPr>
@@ -3547,18 +3536,32 @@
     <w:p>
       <w:pPr>
         <w:rPr>
+          <w:sz w:val="22"/>
+          <w:szCs w:val="21"/>
+        </w:rPr>
+      </w:pPr>
+      <w:r>
+        <w:rPr>
           <w:rFonts w:hint="eastAsia"/>
           <w:sz w:val="22"/>
           <w:szCs w:val="21"/>
         </w:rPr>
-      </w:pPr>
+        <w:t xml:space="preserve">R-Click </w:t>
+      </w:r>
+      <w:r>
+        <w:rPr>
+          <w:sz w:val="22"/>
+          <w:szCs w:val="21"/>
+        </w:rPr>
+        <w:sym w:font="Wingdings" w:char="F0E0"/>
+      </w:r>
       <w:r>
         <w:rPr>
           <w:rFonts w:hint="eastAsia"/>
           <w:sz w:val="22"/>
           <w:szCs w:val="21"/>
         </w:rPr>
-        <w:t xml:space="preserve">R-Click </w:t>
+        <w:t xml:space="preserve"> Resolve Conflicts </w:t>
       </w:r>
       <w:r>
         <w:rPr>
@@ -3573,52 +3576,1935 @@
           <w:sz w:val="22"/>
           <w:szCs w:val="21"/>
         </w:rPr>
-        <w:t xml:space="preserve"> Resolve Conflicts </w:t>
-      </w:r>
-      <w:r>
-        <w:rPr>
-          <w:sz w:val="22"/>
-          <w:szCs w:val="21"/>
-        </w:rPr>
-        <w:sym w:font="Wingdings" w:char="F0E0"/>
-      </w:r>
-      <w:r>
+        <w:t xml:space="preserve"> Mark Resolved 확인</w:t>
+      </w:r>
+    </w:p>
+    <w:p>
+      <w:pPr>
+        <w:rPr>
+          <w:sz w:val="22"/>
+          <w:szCs w:val="21"/>
+        </w:rPr>
+      </w:pPr>
+    </w:p>
+    <w:p>
+      <w:pPr>
         <w:rPr>
           <w:rFonts w:hint="eastAsia"/>
-          <w:sz w:val="22"/>
-          <w:szCs w:val="21"/>
-        </w:rPr>
-        <w:t xml:space="preserve"> Mark Resolved 확인</w:t>
-      </w:r>
-    </w:p>
-    <w:p>
-      <w:pPr>
-        <w:rPr>
-          <w:sz w:val="22"/>
-          <w:szCs w:val="21"/>
-        </w:rPr>
-      </w:pPr>
-    </w:p>
-    <w:p>
-      <w:pPr>
-        <w:rPr>
-          <w:b/>
-          <w:sz w:val="22"/>
-          <w:szCs w:val="21"/>
-        </w:rPr>
-      </w:pPr>
-    </w:p>
-    <w:p>
-      <w:pPr>
-        <w:rPr>
-          <w:b/>
-          <w:sz w:val="22"/>
-          <w:szCs w:val="21"/>
+          <w:b/>
+          <w:sz w:val="22"/>
+          <w:szCs w:val="21"/>
+        </w:rPr>
+      </w:pPr>
+      <w:r>
+        <w:rPr>
+          <w:rFonts w:hint="eastAsia"/>
+          <w:b/>
+          <w:sz w:val="22"/>
+          <w:szCs w:val="21"/>
+        </w:rPr>
+        <w:t>6. 현재 PC에 설치된 버전관리시스템(</w:t>
+      </w:r>
+      <w:proofErr w:type="spellStart"/>
+      <w:r>
+        <w:rPr>
+          <w:rFonts w:hint="eastAsia"/>
+          <w:b/>
+          <w:sz w:val="22"/>
+          <w:szCs w:val="21"/>
+        </w:rPr>
+        <w:t>Git</w:t>
+      </w:r>
+      <w:proofErr w:type="spellEnd"/>
+      <w:r>
+        <w:rPr>
+          <w:rFonts w:hint="eastAsia"/>
+          <w:b/>
+          <w:sz w:val="22"/>
+          <w:szCs w:val="21"/>
+        </w:rPr>
+        <w:t xml:space="preserve">)을 </w:t>
+      </w:r>
+      <w:proofErr w:type="spellStart"/>
+      <w:r>
+        <w:rPr>
+          <w:rFonts w:hint="eastAsia"/>
+          <w:b/>
+          <w:sz w:val="22"/>
+          <w:szCs w:val="21"/>
+        </w:rPr>
+        <w:t>GitHub</w:t>
+      </w:r>
+      <w:proofErr w:type="spellEnd"/>
+      <w:r>
+        <w:rPr>
+          <w:rFonts w:hint="eastAsia"/>
+          <w:b/>
+          <w:sz w:val="22"/>
+          <w:szCs w:val="21"/>
+        </w:rPr>
+        <w:t>과 연동시켜 웹에 원격저장소를 만들고(GitHub.com) 저장/동기화한다.</w:t>
+      </w:r>
+    </w:p>
+    <w:p>
+      <w:pPr>
+        <w:rPr>
+          <w:b/>
+          <w:sz w:val="22"/>
+          <w:szCs w:val="21"/>
+        </w:rPr>
+      </w:pPr>
+      <w:r>
+        <w:rPr>
+          <w:b/>
+          <w:noProof/>
+          <w:sz w:val="22"/>
+          <w:szCs w:val="21"/>
+        </w:rPr>
+        <w:drawing>
+          <wp:inline distT="0" distB="0" distL="0" distR="0">
+            <wp:extent cx="5848350" cy="4181475"/>
+            <wp:effectExtent l="19050" t="0" r="0" b="0"/>
+            <wp:docPr id="8" name="그림 2"/>
+            <wp:cNvGraphicFramePr>
+              <a:graphicFrameLocks xmlns:a="http://schemas.openxmlformats.org/drawingml/2006/main" noChangeAspect="1"/>
+            </wp:cNvGraphicFramePr>
+            <a:graphic xmlns:a="http://schemas.openxmlformats.org/drawingml/2006/main">
+              <a:graphicData uri="http://schemas.openxmlformats.org/drawingml/2006/picture">
+                <pic:pic xmlns:pic="http://schemas.openxmlformats.org/drawingml/2006/picture">
+                  <pic:nvPicPr>
+                    <pic:cNvPr id="0" name="Picture 2"/>
+                    <pic:cNvPicPr>
+                      <a:picLocks noChangeAspect="1" noChangeArrowheads="1"/>
+                    </pic:cNvPicPr>
+                  </pic:nvPicPr>
+                  <pic:blipFill>
+                    <a:blip r:embed="rId16" cstate="print"/>
+                    <a:srcRect/>
+                    <a:stretch>
+                      <a:fillRect/>
+                    </a:stretch>
+                  </pic:blipFill>
+                  <pic:spPr bwMode="auto">
+                    <a:xfrm>
+                      <a:off x="0" y="0"/>
+                      <a:ext cx="5848350" cy="4181475"/>
+                    </a:xfrm>
+                    <a:prstGeom prst="rect">
+                      <a:avLst/>
+                    </a:prstGeom>
+                    <a:noFill/>
+                    <a:ln w="9525">
+                      <a:noFill/>
+                      <a:miter lim="800000"/>
+                      <a:headEnd/>
+                      <a:tailEnd/>
+                    </a:ln>
+                  </pic:spPr>
+                </pic:pic>
+              </a:graphicData>
+            </a:graphic>
+          </wp:inline>
+        </w:drawing>
+      </w:r>
+    </w:p>
+    <w:p>
+      <w:pPr>
+        <w:pStyle w:val="1"/>
+        <w:pBdr>
+          <w:bottom w:val="single" w:sz="6" w:space="4" w:color="EAECEF"/>
+        </w:pBdr>
+        <w:rPr>
+          <w:rFonts w:asciiTheme="minorEastAsia" w:eastAsiaTheme="minorEastAsia" w:hAnsiTheme="minorEastAsia" w:cs="Segoe UI" w:hint="eastAsia"/>
+          <w:b w:val="0"/>
+          <w:color w:val="24292E"/>
+          <w:sz w:val="24"/>
+        </w:rPr>
+      </w:pPr>
+      <w:proofErr w:type="spellStart"/>
+      <w:r>
+        <w:rPr>
+          <w:rFonts w:hint="eastAsia"/>
+          <w:b w:val="0"/>
+          <w:sz w:val="22"/>
+          <w:szCs w:val="21"/>
+        </w:rPr>
+        <w:lastRenderedPageBreak/>
+        <w:t>GitHub</w:t>
+      </w:r>
+      <w:proofErr w:type="spellEnd"/>
+      <w:r>
+        <w:rPr>
+          <w:rFonts w:hint="eastAsia"/>
+          <w:b w:val="0"/>
+          <w:sz w:val="22"/>
+          <w:szCs w:val="21"/>
+        </w:rPr>
+        <w:t>에 가입하여 1</w:t>
+      </w:r>
+      <w:r>
+        <w:rPr>
+          <w:rFonts w:hint="eastAsia"/>
+          <w:b w:val="0"/>
+          <w:sz w:val="22"/>
+          <w:szCs w:val="21"/>
+          <w:vertAlign w:val="superscript"/>
+        </w:rPr>
+        <w:t>st</w:t>
+      </w:r>
+      <w:r>
+        <w:rPr>
+          <w:rFonts w:hint="eastAsia"/>
+          <w:b w:val="0"/>
+          <w:sz w:val="22"/>
+          <w:szCs w:val="21"/>
+        </w:rPr>
+        <w:t xml:space="preserve"> Project</w:t>
+      </w:r>
+      <w:proofErr w:type="spellStart"/>
+      <w:r>
+        <w:rPr>
+          <w:rFonts w:hint="eastAsia"/>
+          <w:b w:val="0"/>
+          <w:sz w:val="22"/>
+          <w:szCs w:val="21"/>
+        </w:rPr>
+        <w:t>로</w:t>
+      </w:r>
+      <w:proofErr w:type="spellEnd"/>
+      <w:r>
+        <w:rPr>
+          <w:rFonts w:hint="eastAsia"/>
+          <w:b w:val="0"/>
+          <w:sz w:val="22"/>
+          <w:szCs w:val="21"/>
+        </w:rPr>
+        <w:t xml:space="preserve"> 만든 저장소(Repository)는 </w:t>
+      </w:r>
+      <w:r>
+        <w:rPr>
+          <w:rFonts w:asciiTheme="minorEastAsia" w:eastAsiaTheme="minorEastAsia" w:hAnsiTheme="minorEastAsia" w:cs="Segoe UI"/>
+          <w:color w:val="24292E"/>
+          <w:sz w:val="36"/>
+        </w:rPr>
+        <w:t>gitMy1stProject</w:t>
+      </w:r>
+      <w:r>
+        <w:rPr>
+          <w:rFonts w:asciiTheme="minorEastAsia" w:eastAsiaTheme="minorEastAsia" w:hAnsiTheme="minorEastAsia" w:cs="Segoe UI" w:hint="eastAsia"/>
+          <w:b w:val="0"/>
+          <w:color w:val="24292E"/>
+          <w:sz w:val="24"/>
+        </w:rPr>
+        <w:t xml:space="preserve"> </w:t>
+      </w:r>
+    </w:p>
+    <w:p>
+      <w:pPr>
+        <w:pStyle w:val="1"/>
+        <w:pBdr>
+          <w:bottom w:val="single" w:sz="6" w:space="4" w:color="EAECEF"/>
+        </w:pBdr>
+        <w:rPr>
+          <w:rFonts w:asciiTheme="minorEastAsia" w:eastAsiaTheme="minorEastAsia" w:hAnsiTheme="minorEastAsia" w:cs="Segoe UI" w:hint="eastAsia"/>
+          <w:b w:val="0"/>
+          <w:color w:val="24292E"/>
+          <w:sz w:val="24"/>
+        </w:rPr>
+      </w:pPr>
+      <w:r>
+        <w:rPr>
+          <w:rFonts w:asciiTheme="minorEastAsia" w:eastAsiaTheme="minorEastAsia" w:hAnsiTheme="minorEastAsia" w:cs="Segoe UI" w:hint="eastAsia"/>
+          <w:b w:val="0"/>
+          <w:color w:val="24292E"/>
+          <w:sz w:val="24"/>
+        </w:rPr>
+        <w:t xml:space="preserve">Source Tree의 원격 저장소 추가(Add </w:t>
+      </w:r>
+      <w:proofErr w:type="gramStart"/>
+      <w:r>
+        <w:rPr>
+          <w:rFonts w:asciiTheme="minorEastAsia" w:eastAsiaTheme="minorEastAsia" w:hAnsiTheme="minorEastAsia" w:cs="Segoe UI" w:hint="eastAsia"/>
+          <w:b w:val="0"/>
+          <w:color w:val="24292E"/>
+          <w:sz w:val="24"/>
+        </w:rPr>
+        <w:t>remote</w:t>
+      </w:r>
+      <w:r>
+        <w:rPr>
+          <w:rFonts w:asciiTheme="minorEastAsia" w:eastAsiaTheme="minorEastAsia" w:hAnsiTheme="minorEastAsia" w:cs="Segoe UI"/>
+          <w:b w:val="0"/>
+          <w:color w:val="24292E"/>
+          <w:sz w:val="24"/>
+        </w:rPr>
+        <w:t>…</w:t>
+      </w:r>
+      <w:proofErr w:type="gramEnd"/>
+      <w:r>
+        <w:rPr>
+          <w:rFonts w:asciiTheme="minorEastAsia" w:eastAsiaTheme="minorEastAsia" w:hAnsiTheme="minorEastAsia" w:cs="Segoe UI" w:hint="eastAsia"/>
+          <w:b w:val="0"/>
+          <w:color w:val="24292E"/>
+          <w:sz w:val="24"/>
+        </w:rPr>
+        <w:t>)</w:t>
+      </w:r>
+    </w:p>
+    <w:p>
+      <w:pPr>
+        <w:pStyle w:val="1"/>
+        <w:pBdr>
+          <w:bottom w:val="single" w:sz="6" w:space="4" w:color="EAECEF"/>
+        </w:pBdr>
+        <w:rPr>
+          <w:rFonts w:ascii="Segoe UI" w:hAnsi="Segoe UI" w:cs="Segoe UI" w:hint="eastAsia"/>
+          <w:b w:val="0"/>
+          <w:color w:val="24292E"/>
+          <w:sz w:val="24"/>
+        </w:rPr>
+      </w:pPr>
+      <w:r>
+        <w:rPr>
+          <w:rFonts w:ascii="Segoe UI" w:hAnsi="Segoe UI" w:cs="Segoe UI"/>
+          <w:b w:val="0"/>
+          <w:noProof/>
+          <w:color w:val="24292E"/>
+          <w:sz w:val="24"/>
+        </w:rPr>
+        <w:drawing>
+          <wp:inline distT="0" distB="0" distL="0" distR="0">
+            <wp:extent cx="5657850" cy="2724150"/>
+            <wp:effectExtent l="19050" t="0" r="0" b="0"/>
+            <wp:docPr id="9" name="그림 3"/>
+            <wp:cNvGraphicFramePr>
+              <a:graphicFrameLocks xmlns:a="http://schemas.openxmlformats.org/drawingml/2006/main" noChangeAspect="1"/>
+            </wp:cNvGraphicFramePr>
+            <a:graphic xmlns:a="http://schemas.openxmlformats.org/drawingml/2006/main">
+              <a:graphicData uri="http://schemas.openxmlformats.org/drawingml/2006/picture">
+                <pic:pic xmlns:pic="http://schemas.openxmlformats.org/drawingml/2006/picture">
+                  <pic:nvPicPr>
+                    <pic:cNvPr id="0" name="Picture 3"/>
+                    <pic:cNvPicPr>
+                      <a:picLocks noChangeAspect="1" noChangeArrowheads="1"/>
+                    </pic:cNvPicPr>
+                  </pic:nvPicPr>
+                  <pic:blipFill>
+                    <a:blip r:embed="rId17" cstate="print"/>
+                    <a:srcRect/>
+                    <a:stretch>
+                      <a:fillRect/>
+                    </a:stretch>
+                  </pic:blipFill>
+                  <pic:spPr bwMode="auto">
+                    <a:xfrm>
+                      <a:off x="0" y="0"/>
+                      <a:ext cx="5657850" cy="2724150"/>
+                    </a:xfrm>
+                    <a:prstGeom prst="rect">
+                      <a:avLst/>
+                    </a:prstGeom>
+                    <a:noFill/>
+                    <a:ln w="9525">
+                      <a:noFill/>
+                      <a:miter lim="800000"/>
+                      <a:headEnd/>
+                      <a:tailEnd/>
+                    </a:ln>
+                  </pic:spPr>
+                </pic:pic>
+              </a:graphicData>
+            </a:graphic>
+          </wp:inline>
+        </w:drawing>
+      </w:r>
+    </w:p>
+    <w:p>
+      <w:pPr>
+        <w:pStyle w:val="1"/>
+        <w:pBdr>
+          <w:bottom w:val="single" w:sz="6" w:space="4" w:color="EAECEF"/>
+        </w:pBdr>
+        <w:rPr>
+          <w:rFonts w:ascii="Segoe UI" w:hAnsi="Segoe UI" w:cs="Segoe UI" w:hint="eastAsia"/>
+          <w:b w:val="0"/>
+          <w:color w:val="24292E"/>
+          <w:sz w:val="24"/>
+        </w:rPr>
+      </w:pPr>
+      <w:r>
+        <w:rPr>
+          <w:rFonts w:ascii="Segoe UI" w:hAnsi="Segoe UI" w:cs="Segoe UI" w:hint="eastAsia"/>
+          <w:b w:val="0"/>
+          <w:color w:val="24292E"/>
+          <w:sz w:val="24"/>
+        </w:rPr>
+        <w:t>성공</w:t>
+      </w:r>
+      <w:r>
+        <w:rPr>
+          <w:rFonts w:ascii="Segoe UI" w:hAnsi="Segoe UI" w:cs="Segoe UI" w:hint="eastAsia"/>
+          <w:b w:val="0"/>
+          <w:color w:val="24292E"/>
+          <w:sz w:val="24"/>
+        </w:rPr>
+        <w:t>!!!(</w:t>
+      </w:r>
+      <w:r>
+        <w:rPr>
+          <w:rFonts w:ascii="Segoe UI" w:hAnsi="Segoe UI" w:cs="Segoe UI" w:hint="eastAsia"/>
+          <w:b w:val="0"/>
+          <w:color w:val="24292E"/>
+          <w:sz w:val="24"/>
+        </w:rPr>
+        <w:t>추후</w:t>
+      </w:r>
+      <w:r>
+        <w:rPr>
+          <w:rFonts w:ascii="Segoe UI" w:hAnsi="Segoe UI" w:cs="Segoe UI" w:hint="eastAsia"/>
+          <w:b w:val="0"/>
+          <w:color w:val="24292E"/>
+          <w:sz w:val="24"/>
+        </w:rPr>
+        <w:t xml:space="preserve"> </w:t>
+      </w:r>
+      <w:proofErr w:type="spellStart"/>
+      <w:r>
+        <w:rPr>
+          <w:rFonts w:ascii="Segoe UI" w:hAnsi="Segoe UI" w:cs="Segoe UI" w:hint="eastAsia"/>
+          <w:b w:val="0"/>
+          <w:color w:val="24292E"/>
+          <w:sz w:val="24"/>
+        </w:rPr>
+        <w:t>Bitbucket</w:t>
+      </w:r>
+      <w:proofErr w:type="spellEnd"/>
+      <w:r>
+        <w:rPr>
+          <w:rFonts w:ascii="Segoe UI" w:hAnsi="Segoe UI" w:cs="Segoe UI" w:hint="eastAsia"/>
+          <w:b w:val="0"/>
+          <w:color w:val="24292E"/>
+          <w:sz w:val="24"/>
+        </w:rPr>
+        <w:t>이나</w:t>
+      </w:r>
+      <w:r>
+        <w:rPr>
+          <w:rFonts w:ascii="Segoe UI" w:hAnsi="Segoe UI" w:cs="Segoe UI" w:hint="eastAsia"/>
+          <w:b w:val="0"/>
+          <w:color w:val="24292E"/>
+          <w:sz w:val="24"/>
+        </w:rPr>
+        <w:t xml:space="preserve"> </w:t>
+      </w:r>
+      <w:proofErr w:type="spellStart"/>
+      <w:r>
+        <w:rPr>
+          <w:rFonts w:ascii="Segoe UI" w:hAnsi="Segoe UI" w:cs="Segoe UI" w:hint="eastAsia"/>
+          <w:b w:val="0"/>
+          <w:color w:val="24292E"/>
+          <w:sz w:val="24"/>
+        </w:rPr>
+        <w:t>Yobi</w:t>
+      </w:r>
+      <w:proofErr w:type="spellEnd"/>
+      <w:r>
+        <w:rPr>
+          <w:rFonts w:ascii="Segoe UI" w:hAnsi="Segoe UI" w:cs="Segoe UI" w:hint="eastAsia"/>
+          <w:b w:val="0"/>
+          <w:color w:val="24292E"/>
+          <w:sz w:val="24"/>
+        </w:rPr>
+        <w:t>도</w:t>
+      </w:r>
+      <w:r>
+        <w:rPr>
+          <w:rFonts w:ascii="Segoe UI" w:hAnsi="Segoe UI" w:cs="Segoe UI" w:hint="eastAsia"/>
+          <w:b w:val="0"/>
+          <w:color w:val="24292E"/>
+          <w:sz w:val="24"/>
+        </w:rPr>
+        <w:t xml:space="preserve"> </w:t>
+      </w:r>
+      <w:r>
+        <w:rPr>
+          <w:rFonts w:ascii="Segoe UI" w:hAnsi="Segoe UI" w:cs="Segoe UI" w:hint="eastAsia"/>
+          <w:b w:val="0"/>
+          <w:color w:val="24292E"/>
+          <w:sz w:val="24"/>
+        </w:rPr>
+        <w:t>추가할</w:t>
+      </w:r>
+      <w:r>
+        <w:rPr>
+          <w:rFonts w:ascii="Segoe UI" w:hAnsi="Segoe UI" w:cs="Segoe UI" w:hint="eastAsia"/>
+          <w:b w:val="0"/>
+          <w:color w:val="24292E"/>
+          <w:sz w:val="24"/>
+        </w:rPr>
+        <w:t xml:space="preserve"> </w:t>
+      </w:r>
+      <w:r>
+        <w:rPr>
+          <w:rFonts w:ascii="Segoe UI" w:hAnsi="Segoe UI" w:cs="Segoe UI" w:hint="eastAsia"/>
+          <w:b w:val="0"/>
+          <w:color w:val="24292E"/>
+          <w:sz w:val="24"/>
+        </w:rPr>
+        <w:t>수</w:t>
+      </w:r>
+      <w:r>
+        <w:rPr>
+          <w:rFonts w:ascii="Segoe UI" w:hAnsi="Segoe UI" w:cs="Segoe UI" w:hint="eastAsia"/>
+          <w:b w:val="0"/>
+          <w:color w:val="24292E"/>
+          <w:sz w:val="24"/>
+        </w:rPr>
+        <w:t xml:space="preserve"> </w:t>
+      </w:r>
+      <w:r>
+        <w:rPr>
+          <w:rFonts w:ascii="Segoe UI" w:hAnsi="Segoe UI" w:cs="Segoe UI" w:hint="eastAsia"/>
+          <w:b w:val="0"/>
+          <w:color w:val="24292E"/>
+          <w:sz w:val="24"/>
+        </w:rPr>
+        <w:t>있다</w:t>
+      </w:r>
+      <w:r>
+        <w:rPr>
+          <w:rFonts w:ascii="Segoe UI" w:hAnsi="Segoe UI" w:cs="Segoe UI" w:hint="eastAsia"/>
+          <w:b w:val="0"/>
+          <w:color w:val="24292E"/>
+          <w:sz w:val="24"/>
+        </w:rPr>
+        <w:t>)</w:t>
+      </w:r>
+    </w:p>
+    <w:p>
+      <w:pPr>
+        <w:pStyle w:val="1"/>
+        <w:pBdr>
+          <w:bottom w:val="single" w:sz="6" w:space="4" w:color="EAECEF"/>
+        </w:pBdr>
+        <w:rPr>
+          <w:rFonts w:ascii="Segoe UI" w:hAnsi="Segoe UI" w:cs="Segoe UI" w:hint="eastAsia"/>
+          <w:b w:val="0"/>
+          <w:color w:val="24292E"/>
+          <w:sz w:val="24"/>
+        </w:rPr>
+      </w:pPr>
+      <w:r>
+        <w:rPr>
+          <w:rFonts w:ascii="Segoe UI" w:hAnsi="Segoe UI" w:cs="Segoe UI" w:hint="eastAsia"/>
+          <w:b w:val="0"/>
+          <w:noProof/>
+          <w:color w:val="24292E"/>
+          <w:sz w:val="24"/>
+        </w:rPr>
+        <w:drawing>
+          <wp:anchor distT="0" distB="0" distL="114300" distR="114300" simplePos="0" relativeHeight="251658240" behindDoc="1" locked="0" layoutInCell="1" allowOverlap="1">
+            <wp:simplePos x="0" y="0"/>
+            <wp:positionH relativeFrom="column">
+              <wp:posOffset>23495</wp:posOffset>
+            </wp:positionH>
+            <wp:positionV relativeFrom="paragraph">
+              <wp:posOffset>43180</wp:posOffset>
+            </wp:positionV>
+            <wp:extent cx="2390775" cy="3200400"/>
+            <wp:effectExtent l="19050" t="0" r="9525" b="0"/>
+            <wp:wrapTight wrapText="bothSides">
+              <wp:wrapPolygon edited="0">
+                <wp:start x="-172" y="0"/>
+                <wp:lineTo x="-172" y="21471"/>
+                <wp:lineTo x="21686" y="21471"/>
+                <wp:lineTo x="21686" y="0"/>
+                <wp:lineTo x="-172" y="0"/>
+              </wp:wrapPolygon>
+            </wp:wrapTight>
+            <wp:docPr id="10" name="그림 4"/>
+            <wp:cNvGraphicFramePr>
+              <a:graphicFrameLocks xmlns:a="http://schemas.openxmlformats.org/drawingml/2006/main" noChangeAspect="1"/>
+            </wp:cNvGraphicFramePr>
+            <a:graphic xmlns:a="http://schemas.openxmlformats.org/drawingml/2006/main">
+              <a:graphicData uri="http://schemas.openxmlformats.org/drawingml/2006/picture">
+                <pic:pic xmlns:pic="http://schemas.openxmlformats.org/drawingml/2006/picture">
+                  <pic:nvPicPr>
+                    <pic:cNvPr id="0" name="Picture 4"/>
+                    <pic:cNvPicPr>
+                      <a:picLocks noChangeAspect="1" noChangeArrowheads="1"/>
+                    </pic:cNvPicPr>
+                  </pic:nvPicPr>
+                  <pic:blipFill>
+                    <a:blip r:embed="rId18" cstate="print"/>
+                    <a:srcRect/>
+                    <a:stretch>
+                      <a:fillRect/>
+                    </a:stretch>
+                  </pic:blipFill>
+                  <pic:spPr bwMode="auto">
+                    <a:xfrm>
+                      <a:off x="0" y="0"/>
+                      <a:ext cx="2390775" cy="3200400"/>
+                    </a:xfrm>
+                    <a:prstGeom prst="rect">
+                      <a:avLst/>
+                    </a:prstGeom>
+                    <a:noFill/>
+                    <a:ln w="9525">
+                      <a:noFill/>
+                      <a:miter lim="800000"/>
+                      <a:headEnd/>
+                      <a:tailEnd/>
+                    </a:ln>
+                  </pic:spPr>
+                </pic:pic>
+              </a:graphicData>
+            </a:graphic>
+          </wp:anchor>
+        </w:drawing>
+      </w:r>
+    </w:p>
+    <w:p>
+      <w:pPr>
+        <w:pStyle w:val="1"/>
+        <w:pBdr>
+          <w:bottom w:val="single" w:sz="6" w:space="4" w:color="EAECEF"/>
+        </w:pBdr>
+        <w:rPr>
+          <w:rFonts w:ascii="Segoe UI" w:hAnsi="Segoe UI" w:cs="Segoe UI" w:hint="eastAsia"/>
+          <w:b w:val="0"/>
+          <w:color w:val="24292E"/>
+          <w:sz w:val="24"/>
+        </w:rPr>
+      </w:pPr>
+      <w:r>
+        <w:rPr>
+          <w:rFonts w:ascii="Segoe UI" w:hAnsi="Segoe UI" w:cs="Segoe UI" w:hint="eastAsia"/>
+          <w:b w:val="0"/>
+          <w:color w:val="24292E"/>
+          <w:sz w:val="24"/>
+        </w:rPr>
+        <w:t>원격</w:t>
+      </w:r>
+      <w:r>
+        <w:rPr>
+          <w:rFonts w:ascii="Segoe UI" w:hAnsi="Segoe UI" w:cs="Segoe UI" w:hint="eastAsia"/>
+          <w:b w:val="0"/>
+          <w:color w:val="24292E"/>
+          <w:sz w:val="24"/>
+        </w:rPr>
+        <w:t xml:space="preserve"> </w:t>
+      </w:r>
+      <w:r>
+        <w:rPr>
+          <w:rFonts w:ascii="Segoe UI" w:hAnsi="Segoe UI" w:cs="Segoe UI" w:hint="eastAsia"/>
+          <w:b w:val="0"/>
+          <w:color w:val="24292E"/>
+          <w:sz w:val="24"/>
+        </w:rPr>
+        <w:t>메뉴</w:t>
+      </w:r>
+      <w:r>
+        <w:rPr>
+          <w:rFonts w:ascii="Segoe UI" w:hAnsi="Segoe UI" w:cs="Segoe UI" w:hint="eastAsia"/>
+          <w:b w:val="0"/>
+          <w:color w:val="24292E"/>
+          <w:sz w:val="24"/>
+        </w:rPr>
+        <w:t xml:space="preserve">(Remotes) </w:t>
+      </w:r>
+      <w:r>
+        <w:rPr>
+          <w:rFonts w:ascii="Segoe UI" w:hAnsi="Segoe UI" w:cs="Segoe UI" w:hint="eastAsia"/>
+          <w:b w:val="0"/>
+          <w:color w:val="24292E"/>
+          <w:sz w:val="24"/>
+        </w:rPr>
+        <w:t>아래에</w:t>
+      </w:r>
+      <w:r>
+        <w:rPr>
+          <w:rFonts w:ascii="Segoe UI" w:hAnsi="Segoe UI" w:cs="Segoe UI" w:hint="eastAsia"/>
+          <w:b w:val="0"/>
+          <w:color w:val="24292E"/>
+          <w:sz w:val="24"/>
+        </w:rPr>
+        <w:t xml:space="preserve"> origin </w:t>
+      </w:r>
+      <w:r>
+        <w:rPr>
+          <w:rFonts w:ascii="Segoe UI" w:hAnsi="Segoe UI" w:cs="Segoe UI" w:hint="eastAsia"/>
+          <w:b w:val="0"/>
+          <w:color w:val="24292E"/>
+          <w:sz w:val="24"/>
+        </w:rPr>
+        <w:t>이름의</w:t>
+      </w:r>
+      <w:r>
+        <w:rPr>
+          <w:rFonts w:ascii="Segoe UI" w:hAnsi="Segoe UI" w:cs="Segoe UI" w:hint="eastAsia"/>
+          <w:b w:val="0"/>
+          <w:color w:val="24292E"/>
+          <w:sz w:val="24"/>
+        </w:rPr>
+        <w:t xml:space="preserve"> </w:t>
+      </w:r>
+      <w:r>
+        <w:rPr>
+          <w:rFonts w:ascii="Segoe UI" w:hAnsi="Segoe UI" w:cs="Segoe UI" w:hint="eastAsia"/>
+          <w:b w:val="0"/>
+          <w:color w:val="24292E"/>
+          <w:sz w:val="24"/>
+        </w:rPr>
+        <w:t>원격</w:t>
+      </w:r>
+      <w:r>
+        <w:rPr>
+          <w:rFonts w:ascii="Segoe UI" w:hAnsi="Segoe UI" w:cs="Segoe UI" w:hint="eastAsia"/>
+          <w:b w:val="0"/>
+          <w:color w:val="24292E"/>
+          <w:sz w:val="24"/>
+        </w:rPr>
+        <w:t xml:space="preserve"> </w:t>
+      </w:r>
+      <w:r>
+        <w:rPr>
+          <w:rFonts w:ascii="Segoe UI" w:hAnsi="Segoe UI" w:cs="Segoe UI" w:hint="eastAsia"/>
+          <w:b w:val="0"/>
+          <w:color w:val="24292E"/>
+          <w:sz w:val="24"/>
+        </w:rPr>
+        <w:t>저장소</w:t>
+      </w:r>
+      <w:r>
+        <w:rPr>
+          <w:rFonts w:ascii="Segoe UI" w:hAnsi="Segoe UI" w:cs="Segoe UI" w:hint="eastAsia"/>
+          <w:b w:val="0"/>
+          <w:color w:val="24292E"/>
+          <w:sz w:val="24"/>
+        </w:rPr>
+        <w:t xml:space="preserve"> </w:t>
+      </w:r>
+      <w:r>
+        <w:rPr>
+          <w:rFonts w:ascii="Segoe UI" w:hAnsi="Segoe UI" w:cs="Segoe UI" w:hint="eastAsia"/>
+          <w:b w:val="0"/>
+          <w:color w:val="24292E"/>
+          <w:sz w:val="24"/>
+        </w:rPr>
+        <w:t>생성된</w:t>
+      </w:r>
+      <w:r>
+        <w:rPr>
+          <w:rFonts w:ascii="Segoe UI" w:hAnsi="Segoe UI" w:cs="Segoe UI" w:hint="eastAsia"/>
+          <w:b w:val="0"/>
+          <w:color w:val="24292E"/>
+          <w:sz w:val="24"/>
+        </w:rPr>
+        <w:t xml:space="preserve"> </w:t>
+      </w:r>
+      <w:r>
+        <w:rPr>
+          <w:rFonts w:ascii="Segoe UI" w:hAnsi="Segoe UI" w:cs="Segoe UI" w:hint="eastAsia"/>
+          <w:b w:val="0"/>
+          <w:color w:val="24292E"/>
+          <w:sz w:val="24"/>
+        </w:rPr>
+        <w:t>것을</w:t>
+      </w:r>
+      <w:r>
+        <w:rPr>
+          <w:rFonts w:ascii="Segoe UI" w:hAnsi="Segoe UI" w:cs="Segoe UI" w:hint="eastAsia"/>
+          <w:b w:val="0"/>
+          <w:color w:val="24292E"/>
+          <w:sz w:val="24"/>
+        </w:rPr>
+        <w:t xml:space="preserve"> </w:t>
+      </w:r>
+      <w:r>
+        <w:rPr>
+          <w:rFonts w:ascii="Segoe UI" w:hAnsi="Segoe UI" w:cs="Segoe UI" w:hint="eastAsia"/>
+          <w:b w:val="0"/>
+          <w:color w:val="24292E"/>
+          <w:sz w:val="24"/>
+        </w:rPr>
+        <w:t>볼</w:t>
+      </w:r>
+      <w:r>
+        <w:rPr>
+          <w:rFonts w:ascii="Segoe UI" w:hAnsi="Segoe UI" w:cs="Segoe UI" w:hint="eastAsia"/>
+          <w:b w:val="0"/>
+          <w:color w:val="24292E"/>
+          <w:sz w:val="24"/>
+        </w:rPr>
+        <w:t xml:space="preserve"> </w:t>
+      </w:r>
+      <w:r>
+        <w:rPr>
+          <w:rFonts w:ascii="Segoe UI" w:hAnsi="Segoe UI" w:cs="Segoe UI" w:hint="eastAsia"/>
+          <w:b w:val="0"/>
+          <w:color w:val="24292E"/>
+          <w:sz w:val="24"/>
+        </w:rPr>
+        <w:t>수</w:t>
+      </w:r>
+      <w:r>
+        <w:rPr>
+          <w:rFonts w:ascii="Segoe UI" w:hAnsi="Segoe UI" w:cs="Segoe UI" w:hint="eastAsia"/>
+          <w:b w:val="0"/>
+          <w:color w:val="24292E"/>
+          <w:sz w:val="24"/>
+        </w:rPr>
+        <w:t xml:space="preserve"> </w:t>
+      </w:r>
+      <w:r>
+        <w:rPr>
+          <w:rFonts w:ascii="Segoe UI" w:hAnsi="Segoe UI" w:cs="Segoe UI" w:hint="eastAsia"/>
+          <w:b w:val="0"/>
+          <w:color w:val="24292E"/>
+          <w:sz w:val="24"/>
+        </w:rPr>
+        <w:t>있다</w:t>
+      </w:r>
+      <w:r>
+        <w:rPr>
+          <w:rFonts w:ascii="Segoe UI" w:hAnsi="Segoe UI" w:cs="Segoe UI" w:hint="eastAsia"/>
+          <w:b w:val="0"/>
+          <w:color w:val="24292E"/>
+          <w:sz w:val="24"/>
+        </w:rPr>
+        <w:t>.</w:t>
+      </w:r>
+    </w:p>
+    <w:p>
+      <w:pPr>
+        <w:pStyle w:val="1"/>
+        <w:pBdr>
+          <w:bottom w:val="single" w:sz="6" w:space="4" w:color="EAECEF"/>
+        </w:pBdr>
+        <w:rPr>
+          <w:rFonts w:ascii="Segoe UI" w:hAnsi="Segoe UI" w:cs="Segoe UI" w:hint="eastAsia"/>
+          <w:b w:val="0"/>
+          <w:color w:val="24292E"/>
+          <w:sz w:val="24"/>
+        </w:rPr>
+      </w:pPr>
+      <w:r>
+        <w:rPr>
+          <w:rFonts w:ascii="Segoe UI" w:hAnsi="Segoe UI" w:cs="Segoe UI" w:hint="eastAsia"/>
+          <w:b w:val="0"/>
+          <w:color w:val="24292E"/>
+          <w:sz w:val="24"/>
+        </w:rPr>
+        <w:t>동기화</w:t>
+      </w:r>
+      <w:r>
+        <w:rPr>
+          <w:rFonts w:ascii="Segoe UI" w:hAnsi="Segoe UI" w:cs="Segoe UI" w:hint="eastAsia"/>
+          <w:b w:val="0"/>
+          <w:color w:val="24292E"/>
+          <w:sz w:val="24"/>
+        </w:rPr>
+        <w:t xml:space="preserve"> </w:t>
+      </w:r>
+      <w:r>
+        <w:rPr>
+          <w:rFonts w:ascii="Segoe UI" w:hAnsi="Segoe UI" w:cs="Segoe UI" w:hint="eastAsia"/>
+          <w:b w:val="0"/>
+          <w:color w:val="24292E"/>
+          <w:sz w:val="24"/>
+        </w:rPr>
+        <w:t>위해선</w:t>
+      </w:r>
+      <w:r>
+        <w:rPr>
+          <w:rFonts w:ascii="Segoe UI" w:hAnsi="Segoe UI" w:cs="Segoe UI" w:hint="eastAsia"/>
+          <w:b w:val="0"/>
+          <w:color w:val="24292E"/>
+          <w:sz w:val="24"/>
+        </w:rPr>
+        <w:t xml:space="preserve"> Push(Local -&gt; Remote), Pull(Remote -&gt; Local)</w:t>
+      </w:r>
+      <w:r>
+        <w:rPr>
+          <w:rFonts w:ascii="Segoe UI" w:hAnsi="Segoe UI" w:cs="Segoe UI" w:hint="eastAsia"/>
+          <w:b w:val="0"/>
+          <w:color w:val="24292E"/>
+          <w:sz w:val="24"/>
+        </w:rPr>
+        <w:t>가</w:t>
+      </w:r>
+      <w:r>
+        <w:rPr>
+          <w:rFonts w:ascii="Segoe UI" w:hAnsi="Segoe UI" w:cs="Segoe UI" w:hint="eastAsia"/>
+          <w:b w:val="0"/>
+          <w:color w:val="24292E"/>
+          <w:sz w:val="24"/>
+        </w:rPr>
+        <w:t xml:space="preserve"> </w:t>
+      </w:r>
+      <w:r>
+        <w:rPr>
+          <w:rFonts w:ascii="Segoe UI" w:hAnsi="Segoe UI" w:cs="Segoe UI" w:hint="eastAsia"/>
+          <w:b w:val="0"/>
+          <w:color w:val="24292E"/>
+          <w:sz w:val="24"/>
+        </w:rPr>
+        <w:t>필요하다</w:t>
+      </w:r>
+      <w:r>
+        <w:rPr>
+          <w:rFonts w:ascii="Segoe UI" w:hAnsi="Segoe UI" w:cs="Segoe UI" w:hint="eastAsia"/>
+          <w:b w:val="0"/>
+          <w:color w:val="24292E"/>
+          <w:sz w:val="24"/>
+        </w:rPr>
+        <w:t>.</w:t>
+      </w:r>
+    </w:p>
+    <w:p>
+      <w:pPr>
+        <w:pStyle w:val="1"/>
+        <w:pBdr>
+          <w:bottom w:val="single" w:sz="6" w:space="4" w:color="EAECEF"/>
+        </w:pBdr>
+        <w:rPr>
+          <w:rFonts w:ascii="Segoe UI" w:hAnsi="Segoe UI" w:cs="Segoe UI" w:hint="eastAsia"/>
+          <w:b w:val="0"/>
+          <w:color w:val="24292E"/>
+          <w:sz w:val="24"/>
+        </w:rPr>
+      </w:pPr>
+      <w:r>
+        <w:rPr>
+          <w:rFonts w:ascii="Segoe UI" w:hAnsi="Segoe UI" w:cs="Segoe UI" w:hint="eastAsia"/>
+          <w:b w:val="0"/>
+          <w:color w:val="24292E"/>
+          <w:sz w:val="24"/>
+        </w:rPr>
+        <w:t>(</w:t>
+      </w:r>
+      <w:r>
+        <w:rPr>
+          <w:rFonts w:ascii="Segoe UI" w:hAnsi="Segoe UI" w:cs="Segoe UI" w:hint="eastAsia"/>
+          <w:b w:val="0"/>
+          <w:color w:val="24292E"/>
+          <w:sz w:val="24"/>
+        </w:rPr>
+        <w:t>저장소</w:t>
+      </w:r>
+      <w:r>
+        <w:rPr>
+          <w:rFonts w:ascii="Segoe UI" w:hAnsi="Segoe UI" w:cs="Segoe UI" w:hint="eastAsia"/>
+          <w:b w:val="0"/>
+          <w:color w:val="24292E"/>
+          <w:sz w:val="24"/>
+        </w:rPr>
+        <w:t xml:space="preserve"> &gt; </w:t>
+      </w:r>
+      <w:proofErr w:type="spellStart"/>
+      <w:r>
+        <w:rPr>
+          <w:rFonts w:ascii="Segoe UI" w:hAnsi="Segoe UI" w:cs="Segoe UI" w:hint="eastAsia"/>
+          <w:b w:val="0"/>
+          <w:color w:val="24292E"/>
+          <w:sz w:val="24"/>
+        </w:rPr>
+        <w:t>푸시</w:t>
+      </w:r>
+      <w:proofErr w:type="spellEnd"/>
+      <w:r>
+        <w:rPr>
+          <w:rFonts w:ascii="Segoe UI" w:hAnsi="Segoe UI" w:cs="Segoe UI" w:hint="eastAsia"/>
+          <w:b w:val="0"/>
+          <w:color w:val="24292E"/>
+          <w:sz w:val="24"/>
+        </w:rPr>
+        <w:t>/</w:t>
+      </w:r>
+      <w:r>
+        <w:rPr>
+          <w:rFonts w:ascii="Segoe UI" w:hAnsi="Segoe UI" w:cs="Segoe UI" w:hint="eastAsia"/>
+          <w:b w:val="0"/>
+          <w:color w:val="24292E"/>
+          <w:sz w:val="24"/>
+        </w:rPr>
+        <w:t>풀</w:t>
+      </w:r>
+      <w:r>
+        <w:rPr>
+          <w:rFonts w:ascii="Segoe UI" w:hAnsi="Segoe UI" w:cs="Segoe UI" w:hint="eastAsia"/>
+          <w:b w:val="0"/>
+          <w:color w:val="24292E"/>
+          <w:sz w:val="24"/>
+        </w:rPr>
+        <w:t>)</w:t>
+      </w:r>
+    </w:p>
+    <w:p>
+      <w:pPr>
+        <w:pStyle w:val="1"/>
+        <w:pBdr>
+          <w:bottom w:val="single" w:sz="6" w:space="4" w:color="EAECEF"/>
+        </w:pBdr>
+        <w:rPr>
+          <w:rFonts w:ascii="Segoe UI" w:hAnsi="Segoe UI" w:cs="Segoe UI" w:hint="eastAsia"/>
+          <w:b w:val="0"/>
+          <w:color w:val="24292E"/>
+          <w:sz w:val="24"/>
+        </w:rPr>
+      </w:pPr>
+    </w:p>
+    <w:p>
+      <w:pPr>
+        <w:pStyle w:val="1"/>
+        <w:pBdr>
+          <w:bottom w:val="single" w:sz="6" w:space="4" w:color="EAECEF"/>
+        </w:pBdr>
+        <w:rPr>
+          <w:rFonts w:ascii="Segoe UI" w:hAnsi="Segoe UI" w:cs="Segoe UI" w:hint="eastAsia"/>
+          <w:b w:val="0"/>
+          <w:color w:val="24292E"/>
+          <w:sz w:val="24"/>
+        </w:rPr>
+      </w:pPr>
+    </w:p>
+    <w:p>
+      <w:pPr>
+        <w:pStyle w:val="1"/>
+        <w:pBdr>
+          <w:bottom w:val="single" w:sz="6" w:space="4" w:color="EAECEF"/>
+        </w:pBdr>
+        <w:rPr>
+          <w:rFonts w:ascii="Segoe UI" w:hAnsi="Segoe UI" w:cs="Segoe UI" w:hint="eastAsia"/>
+          <w:b w:val="0"/>
+          <w:color w:val="24292E"/>
+          <w:sz w:val="24"/>
+        </w:rPr>
+      </w:pPr>
+    </w:p>
+    <w:p>
+      <w:pPr>
+        <w:pStyle w:val="1"/>
+        <w:pBdr>
+          <w:bottom w:val="single" w:sz="6" w:space="4" w:color="EAECEF"/>
+        </w:pBdr>
+        <w:rPr>
+          <w:rFonts w:ascii="Segoe UI" w:hAnsi="Segoe UI" w:cs="Segoe UI" w:hint="eastAsia"/>
+          <w:b w:val="0"/>
+          <w:color w:val="24292E"/>
+          <w:sz w:val="24"/>
+        </w:rPr>
+      </w:pPr>
+    </w:p>
+    <w:p>
+      <w:pPr>
+        <w:pStyle w:val="1"/>
+        <w:pBdr>
+          <w:bottom w:val="single" w:sz="6" w:space="4" w:color="EAECEF"/>
+        </w:pBdr>
+        <w:rPr>
+          <w:rFonts w:ascii="Segoe UI" w:hAnsi="Segoe UI" w:cs="Segoe UI" w:hint="eastAsia"/>
+          <w:b w:val="0"/>
+          <w:color w:val="24292E"/>
+          <w:sz w:val="24"/>
+        </w:rPr>
+      </w:pPr>
+    </w:p>
+    <w:p>
+      <w:pPr>
+        <w:pStyle w:val="1"/>
+        <w:pBdr>
+          <w:bottom w:val="single" w:sz="6" w:space="4" w:color="EAECEF"/>
+        </w:pBdr>
+        <w:rPr>
+          <w:rFonts w:ascii="Segoe UI" w:hAnsi="Segoe UI" w:cs="Segoe UI" w:hint="eastAsia"/>
+          <w:b w:val="0"/>
+          <w:color w:val="24292E"/>
+          <w:sz w:val="24"/>
+        </w:rPr>
+      </w:pPr>
+    </w:p>
+    <w:p>
+      <w:pPr>
+        <w:pStyle w:val="1"/>
+        <w:pBdr>
+          <w:bottom w:val="single" w:sz="6" w:space="4" w:color="EAECEF"/>
+        </w:pBdr>
+        <w:rPr>
+          <w:rFonts w:ascii="Segoe UI" w:hAnsi="Segoe UI" w:cs="Segoe UI" w:hint="eastAsia"/>
+          <w:b w:val="0"/>
+          <w:color w:val="24292E"/>
+          <w:sz w:val="24"/>
+        </w:rPr>
+      </w:pPr>
+    </w:p>
+    <w:p>
+      <w:pPr>
+        <w:pStyle w:val="1"/>
+        <w:pBdr>
+          <w:bottom w:val="single" w:sz="6" w:space="4" w:color="EAECEF"/>
+        </w:pBdr>
+        <w:rPr>
+          <w:rFonts w:ascii="Segoe UI" w:hAnsi="Segoe UI" w:cs="Segoe UI" w:hint="eastAsia"/>
+          <w:b w:val="0"/>
+          <w:color w:val="24292E"/>
+          <w:sz w:val="24"/>
+        </w:rPr>
+      </w:pPr>
+    </w:p>
+    <w:p>
+      <w:pPr>
+        <w:pStyle w:val="1"/>
+        <w:pBdr>
+          <w:bottom w:val="single" w:sz="6" w:space="4" w:color="EAECEF"/>
+        </w:pBdr>
+        <w:rPr>
+          <w:rFonts w:ascii="Segoe UI" w:hAnsi="Segoe UI" w:cs="Segoe UI" w:hint="eastAsia"/>
+          <w:b w:val="0"/>
+          <w:color w:val="24292E"/>
+          <w:sz w:val="24"/>
+        </w:rPr>
+      </w:pPr>
+      <w:r>
+        <w:rPr>
+          <w:rFonts w:ascii="Segoe UI" w:hAnsi="Segoe UI" w:cs="Segoe UI" w:hint="eastAsia"/>
+          <w:b w:val="0"/>
+          <w:noProof/>
+          <w:color w:val="24292E"/>
+          <w:sz w:val="24"/>
+        </w:rPr>
+        <w:lastRenderedPageBreak/>
+        <w:drawing>
+          <wp:anchor distT="0" distB="0" distL="114300" distR="114300" simplePos="0" relativeHeight="251659264" behindDoc="1" locked="0" layoutInCell="1" allowOverlap="1">
+            <wp:simplePos x="0" y="0"/>
+            <wp:positionH relativeFrom="column">
+              <wp:posOffset>23495</wp:posOffset>
+            </wp:positionH>
+            <wp:positionV relativeFrom="paragraph">
+              <wp:posOffset>146050</wp:posOffset>
+            </wp:positionV>
+            <wp:extent cx="4886325" cy="3886200"/>
+            <wp:effectExtent l="19050" t="0" r="9525" b="0"/>
+            <wp:wrapTight wrapText="bothSides">
+              <wp:wrapPolygon edited="0">
+                <wp:start x="-84" y="0"/>
+                <wp:lineTo x="-84" y="21494"/>
+                <wp:lineTo x="21642" y="21494"/>
+                <wp:lineTo x="21642" y="0"/>
+                <wp:lineTo x="-84" y="0"/>
+              </wp:wrapPolygon>
+            </wp:wrapTight>
+            <wp:docPr id="11" name="그림 5"/>
+            <wp:cNvGraphicFramePr>
+              <a:graphicFrameLocks xmlns:a="http://schemas.openxmlformats.org/drawingml/2006/main" noChangeAspect="1"/>
+            </wp:cNvGraphicFramePr>
+            <a:graphic xmlns:a="http://schemas.openxmlformats.org/drawingml/2006/main">
+              <a:graphicData uri="http://schemas.openxmlformats.org/drawingml/2006/picture">
+                <pic:pic xmlns:pic="http://schemas.openxmlformats.org/drawingml/2006/picture">
+                  <pic:nvPicPr>
+                    <pic:cNvPr id="0" name="Picture 5"/>
+                    <pic:cNvPicPr>
+                      <a:picLocks noChangeAspect="1" noChangeArrowheads="1"/>
+                    </pic:cNvPicPr>
+                  </pic:nvPicPr>
+                  <pic:blipFill>
+                    <a:blip r:embed="rId19" cstate="print"/>
+                    <a:srcRect/>
+                    <a:stretch>
+                      <a:fillRect/>
+                    </a:stretch>
+                  </pic:blipFill>
+                  <pic:spPr bwMode="auto">
+                    <a:xfrm>
+                      <a:off x="0" y="0"/>
+                      <a:ext cx="4886325" cy="3886200"/>
+                    </a:xfrm>
+                    <a:prstGeom prst="rect">
+                      <a:avLst/>
+                    </a:prstGeom>
+                    <a:noFill/>
+                    <a:ln w="9525">
+                      <a:noFill/>
+                      <a:miter lim="800000"/>
+                      <a:headEnd/>
+                      <a:tailEnd/>
+                    </a:ln>
+                  </pic:spPr>
+                </pic:pic>
+              </a:graphicData>
+            </a:graphic>
+          </wp:anchor>
+        </w:drawing>
+      </w:r>
+    </w:p>
+    <w:p>
+      <w:pPr>
+        <w:pStyle w:val="1"/>
+        <w:pBdr>
+          <w:bottom w:val="single" w:sz="6" w:space="4" w:color="EAECEF"/>
+        </w:pBdr>
+        <w:rPr>
+          <w:rFonts w:ascii="Segoe UI" w:hAnsi="Segoe UI" w:cs="Segoe UI" w:hint="eastAsia"/>
+          <w:b w:val="0"/>
+          <w:color w:val="24292E"/>
+          <w:sz w:val="24"/>
+        </w:rPr>
+      </w:pPr>
+    </w:p>
+    <w:p>
+      <w:pPr>
+        <w:pStyle w:val="1"/>
+        <w:pBdr>
+          <w:bottom w:val="single" w:sz="6" w:space="4" w:color="EAECEF"/>
+        </w:pBdr>
+        <w:rPr>
+          <w:rFonts w:ascii="Segoe UI" w:hAnsi="Segoe UI" w:cs="Segoe UI" w:hint="eastAsia"/>
+          <w:b w:val="0"/>
+          <w:color w:val="24292E"/>
+          <w:sz w:val="24"/>
+        </w:rPr>
+      </w:pPr>
+    </w:p>
+    <w:p>
+      <w:pPr>
+        <w:pStyle w:val="1"/>
+        <w:pBdr>
+          <w:bottom w:val="single" w:sz="6" w:space="4" w:color="EAECEF"/>
+        </w:pBdr>
+        <w:rPr>
+          <w:rFonts w:ascii="Segoe UI" w:hAnsi="Segoe UI" w:cs="Segoe UI" w:hint="eastAsia"/>
+          <w:b w:val="0"/>
+          <w:color w:val="24292E"/>
+          <w:sz w:val="24"/>
+        </w:rPr>
+      </w:pPr>
+    </w:p>
+    <w:p>
+      <w:pPr>
+        <w:pStyle w:val="1"/>
+        <w:pBdr>
+          <w:bottom w:val="single" w:sz="6" w:space="4" w:color="EAECEF"/>
+        </w:pBdr>
+        <w:rPr>
+          <w:rFonts w:ascii="Segoe UI" w:hAnsi="Segoe UI" w:cs="Segoe UI" w:hint="eastAsia"/>
+          <w:b w:val="0"/>
+          <w:color w:val="24292E"/>
+          <w:sz w:val="24"/>
+        </w:rPr>
+      </w:pPr>
+    </w:p>
+    <w:p>
+      <w:pPr>
+        <w:pStyle w:val="1"/>
+        <w:pBdr>
+          <w:bottom w:val="single" w:sz="6" w:space="4" w:color="EAECEF"/>
+        </w:pBdr>
+        <w:rPr>
+          <w:rFonts w:ascii="Segoe UI" w:hAnsi="Segoe UI" w:cs="Segoe UI" w:hint="eastAsia"/>
+          <w:b w:val="0"/>
+          <w:color w:val="24292E"/>
+          <w:sz w:val="24"/>
+        </w:rPr>
+      </w:pPr>
+    </w:p>
+    <w:p>
+      <w:pPr>
+        <w:pStyle w:val="1"/>
+        <w:pBdr>
+          <w:bottom w:val="single" w:sz="6" w:space="4" w:color="EAECEF"/>
+        </w:pBdr>
+        <w:rPr>
+          <w:rFonts w:ascii="Segoe UI" w:hAnsi="Segoe UI" w:cs="Segoe UI" w:hint="eastAsia"/>
+          <w:b w:val="0"/>
+          <w:color w:val="24292E"/>
+          <w:sz w:val="24"/>
+        </w:rPr>
+      </w:pPr>
+    </w:p>
+    <w:p>
+      <w:pPr>
+        <w:pStyle w:val="1"/>
+        <w:pBdr>
+          <w:bottom w:val="single" w:sz="6" w:space="4" w:color="EAECEF"/>
+        </w:pBdr>
+        <w:rPr>
+          <w:rFonts w:ascii="Segoe UI" w:hAnsi="Segoe UI" w:cs="Segoe UI" w:hint="eastAsia"/>
+          <w:b w:val="0"/>
+          <w:color w:val="24292E"/>
+          <w:sz w:val="24"/>
+        </w:rPr>
+      </w:pPr>
+    </w:p>
+    <w:p>
+      <w:pPr>
+        <w:pStyle w:val="1"/>
+        <w:pBdr>
+          <w:bottom w:val="single" w:sz="6" w:space="4" w:color="EAECEF"/>
+        </w:pBdr>
+        <w:rPr>
+          <w:rFonts w:ascii="Segoe UI" w:hAnsi="Segoe UI" w:cs="Segoe UI" w:hint="eastAsia"/>
+          <w:b w:val="0"/>
+          <w:color w:val="24292E"/>
+          <w:sz w:val="24"/>
+        </w:rPr>
+      </w:pPr>
+    </w:p>
+    <w:p>
+      <w:pPr>
+        <w:pStyle w:val="1"/>
+        <w:pBdr>
+          <w:bottom w:val="single" w:sz="6" w:space="4" w:color="EAECEF"/>
+        </w:pBdr>
+        <w:rPr>
+          <w:rFonts w:ascii="Segoe UI" w:hAnsi="Segoe UI" w:cs="Segoe UI" w:hint="eastAsia"/>
+          <w:b w:val="0"/>
+          <w:color w:val="24292E"/>
+          <w:sz w:val="24"/>
+        </w:rPr>
+      </w:pPr>
+    </w:p>
+    <w:p>
+      <w:pPr>
+        <w:pStyle w:val="1"/>
+        <w:pBdr>
+          <w:bottom w:val="single" w:sz="6" w:space="4" w:color="EAECEF"/>
+        </w:pBdr>
+        <w:rPr>
+          <w:rFonts w:ascii="Segoe UI" w:hAnsi="Segoe UI" w:cs="Segoe UI" w:hint="eastAsia"/>
+          <w:b w:val="0"/>
+          <w:color w:val="24292E"/>
+          <w:sz w:val="24"/>
+        </w:rPr>
+      </w:pPr>
+    </w:p>
+    <w:p>
+      <w:pPr>
+        <w:pStyle w:val="1"/>
+        <w:pBdr>
+          <w:bottom w:val="single" w:sz="6" w:space="4" w:color="EAECEF"/>
+        </w:pBdr>
+        <w:rPr>
+          <w:rFonts w:ascii="Segoe UI" w:hAnsi="Segoe UI" w:cs="Segoe UI" w:hint="eastAsia"/>
+          <w:b w:val="0"/>
+          <w:color w:val="24292E"/>
+          <w:sz w:val="24"/>
+        </w:rPr>
+      </w:pPr>
+      <w:r>
+        <w:rPr>
+          <w:rFonts w:ascii="Segoe UI" w:hAnsi="Segoe UI" w:cs="Segoe UI" w:hint="eastAsia"/>
+          <w:b w:val="0"/>
+          <w:noProof/>
+          <w:color w:val="24292E"/>
+          <w:sz w:val="24"/>
+        </w:rPr>
+        <w:drawing>
+          <wp:anchor distT="0" distB="0" distL="114300" distR="114300" simplePos="0" relativeHeight="251660288" behindDoc="1" locked="0" layoutInCell="1" allowOverlap="1">
+            <wp:simplePos x="0" y="0"/>
+            <wp:positionH relativeFrom="column">
+              <wp:posOffset>23495</wp:posOffset>
+            </wp:positionH>
+            <wp:positionV relativeFrom="paragraph">
+              <wp:posOffset>161290</wp:posOffset>
+            </wp:positionV>
+            <wp:extent cx="4933950" cy="4145915"/>
+            <wp:effectExtent l="19050" t="0" r="0" b="0"/>
+            <wp:wrapTight wrapText="bothSides">
+              <wp:wrapPolygon edited="0">
+                <wp:start x="-83" y="0"/>
+                <wp:lineTo x="-83" y="21537"/>
+                <wp:lineTo x="21600" y="21537"/>
+                <wp:lineTo x="21600" y="0"/>
+                <wp:lineTo x="-83" y="0"/>
+              </wp:wrapPolygon>
+            </wp:wrapTight>
+            <wp:docPr id="12" name="그림 6"/>
+            <wp:cNvGraphicFramePr>
+              <a:graphicFrameLocks xmlns:a="http://schemas.openxmlformats.org/drawingml/2006/main" noChangeAspect="1"/>
+            </wp:cNvGraphicFramePr>
+            <a:graphic xmlns:a="http://schemas.openxmlformats.org/drawingml/2006/main">
+              <a:graphicData uri="http://schemas.openxmlformats.org/drawingml/2006/picture">
+                <pic:pic xmlns:pic="http://schemas.openxmlformats.org/drawingml/2006/picture">
+                  <pic:nvPicPr>
+                    <pic:cNvPr id="0" name="Picture 6"/>
+                    <pic:cNvPicPr>
+                      <a:picLocks noChangeAspect="1" noChangeArrowheads="1"/>
+                    </pic:cNvPicPr>
+                  </pic:nvPicPr>
+                  <pic:blipFill>
+                    <a:blip r:embed="rId20" cstate="print"/>
+                    <a:srcRect/>
+                    <a:stretch>
+                      <a:fillRect/>
+                    </a:stretch>
+                  </pic:blipFill>
+                  <pic:spPr bwMode="auto">
+                    <a:xfrm>
+                      <a:off x="0" y="0"/>
+                      <a:ext cx="4933950" cy="4145915"/>
+                    </a:xfrm>
+                    <a:prstGeom prst="rect">
+                      <a:avLst/>
+                    </a:prstGeom>
+                    <a:noFill/>
+                    <a:ln w="9525">
+                      <a:noFill/>
+                      <a:miter lim="800000"/>
+                      <a:headEnd/>
+                      <a:tailEnd/>
+                    </a:ln>
+                  </pic:spPr>
+                </pic:pic>
+              </a:graphicData>
+            </a:graphic>
+          </wp:anchor>
+        </w:drawing>
+      </w:r>
+    </w:p>
+    <w:p>
+      <w:pPr>
+        <w:pStyle w:val="1"/>
+        <w:pBdr>
+          <w:bottom w:val="single" w:sz="6" w:space="4" w:color="EAECEF"/>
+        </w:pBdr>
+        <w:rPr>
+          <w:rFonts w:ascii="Segoe UI" w:hAnsi="Segoe UI" w:cs="Segoe UI" w:hint="eastAsia"/>
+          <w:b w:val="0"/>
+          <w:color w:val="24292E"/>
+          <w:sz w:val="24"/>
+        </w:rPr>
+      </w:pPr>
+      <w:r>
+        <w:rPr>
+          <w:rFonts w:ascii="Segoe UI" w:hAnsi="Segoe UI" w:cs="Segoe UI" w:hint="eastAsia"/>
+          <w:b w:val="0"/>
+          <w:color w:val="24292E"/>
+          <w:sz w:val="24"/>
+        </w:rPr>
+        <w:t>Branch</w:t>
+      </w:r>
+      <w:proofErr w:type="spellStart"/>
+      <w:r>
+        <w:rPr>
+          <w:rFonts w:ascii="Segoe UI" w:hAnsi="Segoe UI" w:cs="Segoe UI" w:hint="eastAsia"/>
+          <w:b w:val="0"/>
+          <w:color w:val="24292E"/>
+          <w:sz w:val="24"/>
+        </w:rPr>
+        <w:t>를</w:t>
+      </w:r>
+      <w:proofErr w:type="spellEnd"/>
+      <w:r>
+        <w:rPr>
+          <w:rFonts w:ascii="Segoe UI" w:hAnsi="Segoe UI" w:cs="Segoe UI" w:hint="eastAsia"/>
+          <w:b w:val="0"/>
+          <w:color w:val="24292E"/>
+          <w:sz w:val="24"/>
+        </w:rPr>
+        <w:t xml:space="preserve"> </w:t>
+      </w:r>
+      <w:r>
+        <w:rPr>
+          <w:rFonts w:ascii="Segoe UI" w:hAnsi="Segoe UI" w:cs="Segoe UI" w:hint="eastAsia"/>
+          <w:b w:val="0"/>
+          <w:color w:val="24292E"/>
+          <w:sz w:val="24"/>
+        </w:rPr>
+        <w:t>여러</w:t>
+      </w:r>
+      <w:r>
+        <w:rPr>
+          <w:rFonts w:ascii="Segoe UI" w:hAnsi="Segoe UI" w:cs="Segoe UI" w:hint="eastAsia"/>
+          <w:b w:val="0"/>
+          <w:color w:val="24292E"/>
+          <w:sz w:val="24"/>
+        </w:rPr>
+        <w:t xml:space="preserve"> </w:t>
+      </w:r>
+      <w:r>
+        <w:rPr>
+          <w:rFonts w:ascii="Segoe UI" w:hAnsi="Segoe UI" w:cs="Segoe UI" w:hint="eastAsia"/>
+          <w:b w:val="0"/>
+          <w:color w:val="24292E"/>
+          <w:sz w:val="24"/>
+        </w:rPr>
+        <w:t>개</w:t>
+      </w:r>
+      <w:r>
+        <w:rPr>
+          <w:rFonts w:ascii="Segoe UI" w:hAnsi="Segoe UI" w:cs="Segoe UI" w:hint="eastAsia"/>
+          <w:b w:val="0"/>
+          <w:color w:val="24292E"/>
+          <w:sz w:val="24"/>
+        </w:rPr>
+        <w:t xml:space="preserve"> </w:t>
+      </w:r>
+      <w:r>
+        <w:rPr>
+          <w:rFonts w:ascii="Segoe UI" w:hAnsi="Segoe UI" w:cs="Segoe UI" w:hint="eastAsia"/>
+          <w:b w:val="0"/>
+          <w:color w:val="24292E"/>
+          <w:sz w:val="24"/>
+        </w:rPr>
+        <w:t>만든</w:t>
+      </w:r>
+      <w:r>
+        <w:rPr>
+          <w:rFonts w:ascii="Segoe UI" w:hAnsi="Segoe UI" w:cs="Segoe UI" w:hint="eastAsia"/>
+          <w:b w:val="0"/>
+          <w:color w:val="24292E"/>
+          <w:sz w:val="24"/>
+        </w:rPr>
+        <w:t xml:space="preserve"> </w:t>
+      </w:r>
+      <w:r>
+        <w:rPr>
+          <w:rFonts w:ascii="Segoe UI" w:hAnsi="Segoe UI" w:cs="Segoe UI" w:hint="eastAsia"/>
+          <w:b w:val="0"/>
+          <w:color w:val="24292E"/>
+          <w:sz w:val="24"/>
+        </w:rPr>
+        <w:t>경우</w:t>
+      </w:r>
+      <w:r>
+        <w:rPr>
+          <w:rFonts w:ascii="Segoe UI" w:hAnsi="Segoe UI" w:cs="Segoe UI" w:hint="eastAsia"/>
+          <w:b w:val="0"/>
+          <w:color w:val="24292E"/>
+          <w:sz w:val="24"/>
+        </w:rPr>
+        <w:t xml:space="preserve"> </w:t>
+      </w:r>
+      <w:r>
+        <w:rPr>
+          <w:rFonts w:ascii="Segoe UI" w:hAnsi="Segoe UI" w:cs="Segoe UI" w:hint="eastAsia"/>
+          <w:b w:val="0"/>
+          <w:color w:val="24292E"/>
+          <w:sz w:val="24"/>
+        </w:rPr>
+        <w:t>추가로</w:t>
+      </w:r>
+      <w:r>
+        <w:rPr>
+          <w:rFonts w:ascii="Segoe UI" w:hAnsi="Segoe UI" w:cs="Segoe UI" w:hint="eastAsia"/>
+          <w:b w:val="0"/>
+          <w:color w:val="24292E"/>
+          <w:sz w:val="24"/>
+        </w:rPr>
+        <w:t xml:space="preserve"> </w:t>
+      </w:r>
+      <w:r>
+        <w:rPr>
+          <w:rFonts w:ascii="Segoe UI" w:hAnsi="Segoe UI" w:cs="Segoe UI" w:hint="eastAsia"/>
+          <w:b w:val="0"/>
+          <w:color w:val="24292E"/>
+          <w:sz w:val="24"/>
+        </w:rPr>
+        <w:t>나열된다</w:t>
+      </w:r>
+      <w:r>
+        <w:rPr>
+          <w:rFonts w:ascii="Segoe UI" w:hAnsi="Segoe UI" w:cs="Segoe UI" w:hint="eastAsia"/>
+          <w:b w:val="0"/>
+          <w:color w:val="24292E"/>
+          <w:sz w:val="24"/>
+        </w:rPr>
+        <w:t>.</w:t>
+      </w:r>
+    </w:p>
+    <w:p>
+      <w:pPr>
+        <w:pStyle w:val="1"/>
+        <w:pBdr>
+          <w:bottom w:val="single" w:sz="6" w:space="4" w:color="EAECEF"/>
+        </w:pBdr>
+        <w:rPr>
+          <w:rFonts w:ascii="Segoe UI" w:hAnsi="Segoe UI" w:cs="Segoe UI" w:hint="eastAsia"/>
+          <w:b w:val="0"/>
+          <w:color w:val="24292E"/>
+          <w:sz w:val="24"/>
+        </w:rPr>
+      </w:pPr>
+    </w:p>
+    <w:p>
+      <w:pPr>
+        <w:pStyle w:val="1"/>
+        <w:pBdr>
+          <w:bottom w:val="single" w:sz="6" w:space="4" w:color="EAECEF"/>
+        </w:pBdr>
+        <w:rPr>
+          <w:rFonts w:ascii="Segoe UI" w:hAnsi="Segoe UI" w:cs="Segoe UI" w:hint="eastAsia"/>
+          <w:b w:val="0"/>
+          <w:color w:val="24292E"/>
+          <w:sz w:val="24"/>
+        </w:rPr>
+      </w:pPr>
+    </w:p>
+    <w:p>
+      <w:pPr>
+        <w:pStyle w:val="1"/>
+        <w:pBdr>
+          <w:bottom w:val="single" w:sz="6" w:space="4" w:color="EAECEF"/>
+        </w:pBdr>
+        <w:rPr>
+          <w:rFonts w:ascii="Segoe UI" w:hAnsi="Segoe UI" w:cs="Segoe UI" w:hint="eastAsia"/>
+          <w:b w:val="0"/>
+          <w:color w:val="24292E"/>
+          <w:sz w:val="24"/>
+        </w:rPr>
+      </w:pPr>
+    </w:p>
+    <w:p>
+      <w:pPr>
+        <w:pStyle w:val="1"/>
+        <w:pBdr>
+          <w:bottom w:val="single" w:sz="6" w:space="4" w:color="EAECEF"/>
+        </w:pBdr>
+        <w:rPr>
+          <w:rFonts w:ascii="Segoe UI" w:hAnsi="Segoe UI" w:cs="Segoe UI" w:hint="eastAsia"/>
+          <w:b w:val="0"/>
+          <w:color w:val="24292E"/>
+          <w:sz w:val="24"/>
+        </w:rPr>
+      </w:pPr>
+    </w:p>
+    <w:p>
+      <w:pPr>
+        <w:pStyle w:val="1"/>
+        <w:pBdr>
+          <w:bottom w:val="single" w:sz="6" w:space="4" w:color="EAECEF"/>
+        </w:pBdr>
+        <w:rPr>
+          <w:rFonts w:ascii="Segoe UI" w:hAnsi="Segoe UI" w:cs="Segoe UI" w:hint="eastAsia"/>
+          <w:b w:val="0"/>
+          <w:color w:val="24292E"/>
+          <w:sz w:val="24"/>
+        </w:rPr>
+      </w:pPr>
+    </w:p>
+    <w:p>
+      <w:pPr>
+        <w:pStyle w:val="1"/>
+        <w:pBdr>
+          <w:bottom w:val="single" w:sz="6" w:space="4" w:color="EAECEF"/>
+        </w:pBdr>
+        <w:rPr>
+          <w:rFonts w:ascii="Segoe UI" w:hAnsi="Segoe UI" w:cs="Segoe UI" w:hint="eastAsia"/>
+          <w:b w:val="0"/>
+          <w:color w:val="24292E"/>
+          <w:sz w:val="24"/>
+        </w:rPr>
+      </w:pPr>
+    </w:p>
+    <w:p>
+      <w:pPr>
+        <w:pStyle w:val="1"/>
+        <w:pBdr>
+          <w:bottom w:val="single" w:sz="6" w:space="4" w:color="EAECEF"/>
+        </w:pBdr>
+        <w:rPr>
+          <w:rFonts w:ascii="Segoe UI" w:hAnsi="Segoe UI" w:cs="Segoe UI" w:hint="eastAsia"/>
+          <w:b w:val="0"/>
+          <w:color w:val="24292E"/>
+          <w:sz w:val="24"/>
+        </w:rPr>
+      </w:pPr>
+    </w:p>
+    <w:p>
+      <w:pPr>
+        <w:pStyle w:val="1"/>
+        <w:pBdr>
+          <w:bottom w:val="single" w:sz="6" w:space="4" w:color="EAECEF"/>
+        </w:pBdr>
+        <w:rPr>
+          <w:rFonts w:ascii="Segoe UI" w:hAnsi="Segoe UI" w:cs="Segoe UI" w:hint="eastAsia"/>
+          <w:b w:val="0"/>
+          <w:color w:val="24292E"/>
+          <w:sz w:val="24"/>
+        </w:rPr>
+      </w:pPr>
+    </w:p>
+    <w:p>
+      <w:pPr>
+        <w:pStyle w:val="1"/>
+        <w:pBdr>
+          <w:bottom w:val="single" w:sz="6" w:space="4" w:color="EAECEF"/>
+        </w:pBdr>
+        <w:rPr>
+          <w:rFonts w:ascii="Segoe UI" w:hAnsi="Segoe UI" w:cs="Segoe UI" w:hint="eastAsia"/>
+          <w:b w:val="0"/>
+          <w:color w:val="24292E"/>
+          <w:sz w:val="24"/>
+        </w:rPr>
+      </w:pPr>
+    </w:p>
+    <w:p>
+      <w:pPr>
+        <w:pStyle w:val="1"/>
+        <w:pBdr>
+          <w:bottom w:val="single" w:sz="6" w:space="4" w:color="EAECEF"/>
+        </w:pBdr>
+        <w:rPr>
+          <w:rFonts w:ascii="Segoe UI" w:hAnsi="Segoe UI" w:cs="Segoe UI" w:hint="eastAsia"/>
+          <w:b w:val="0"/>
+          <w:color w:val="24292E"/>
+          <w:sz w:val="24"/>
+        </w:rPr>
+      </w:pPr>
+      <w:r>
+        <w:rPr>
+          <w:rFonts w:ascii="Segoe UI" w:hAnsi="Segoe UI" w:cs="Segoe UI" w:hint="eastAsia"/>
+          <w:bCs w:val="0"/>
+          <w:noProof/>
+          <w:color w:val="24292E"/>
+          <w:sz w:val="24"/>
+        </w:rPr>
+        <w:lastRenderedPageBreak/>
+        <w:drawing>
+          <wp:anchor distT="0" distB="0" distL="114300" distR="114300" simplePos="0" relativeHeight="251661312" behindDoc="1" locked="0" layoutInCell="1" allowOverlap="1">
+            <wp:simplePos x="0" y="0"/>
+            <wp:positionH relativeFrom="column">
+              <wp:posOffset>23495</wp:posOffset>
+            </wp:positionH>
+            <wp:positionV relativeFrom="paragraph">
+              <wp:posOffset>3175</wp:posOffset>
+            </wp:positionV>
+            <wp:extent cx="3867150" cy="3933825"/>
+            <wp:effectExtent l="19050" t="0" r="0" b="0"/>
+            <wp:wrapTight wrapText="bothSides">
+              <wp:wrapPolygon edited="0">
+                <wp:start x="-106" y="0"/>
+                <wp:lineTo x="-106" y="21548"/>
+                <wp:lineTo x="21600" y="21548"/>
+                <wp:lineTo x="21600" y="0"/>
+                <wp:lineTo x="-106" y="0"/>
+              </wp:wrapPolygon>
+            </wp:wrapTight>
+            <wp:docPr id="13" name="그림 7"/>
+            <wp:cNvGraphicFramePr>
+              <a:graphicFrameLocks xmlns:a="http://schemas.openxmlformats.org/drawingml/2006/main" noChangeAspect="1"/>
+            </wp:cNvGraphicFramePr>
+            <a:graphic xmlns:a="http://schemas.openxmlformats.org/drawingml/2006/main">
+              <a:graphicData uri="http://schemas.openxmlformats.org/drawingml/2006/picture">
+                <pic:pic xmlns:pic="http://schemas.openxmlformats.org/drawingml/2006/picture">
+                  <pic:nvPicPr>
+                    <pic:cNvPr id="0" name="Picture 7"/>
+                    <pic:cNvPicPr>
+                      <a:picLocks noChangeAspect="1" noChangeArrowheads="1"/>
+                    </pic:cNvPicPr>
+                  </pic:nvPicPr>
+                  <pic:blipFill>
+                    <a:blip r:embed="rId21" cstate="print"/>
+                    <a:srcRect/>
+                    <a:stretch>
+                      <a:fillRect/>
+                    </a:stretch>
+                  </pic:blipFill>
+                  <pic:spPr bwMode="auto">
+                    <a:xfrm>
+                      <a:off x="0" y="0"/>
+                      <a:ext cx="3867150" cy="3933825"/>
+                    </a:xfrm>
+                    <a:prstGeom prst="rect">
+                      <a:avLst/>
+                    </a:prstGeom>
+                    <a:noFill/>
+                    <a:ln w="9525">
+                      <a:noFill/>
+                      <a:miter lim="800000"/>
+                      <a:headEnd/>
+                      <a:tailEnd/>
+                    </a:ln>
+                  </pic:spPr>
+                </pic:pic>
+              </a:graphicData>
+            </a:graphic>
+          </wp:anchor>
+        </w:drawing>
+      </w:r>
+    </w:p>
+    <w:p>
+      <w:pPr>
+        <w:pStyle w:val="1"/>
+        <w:pBdr>
+          <w:bottom w:val="single" w:sz="6" w:space="4" w:color="EAECEF"/>
+        </w:pBdr>
+        <w:rPr>
+          <w:rFonts w:ascii="Segoe UI" w:hAnsi="Segoe UI" w:cs="Segoe UI" w:hint="eastAsia"/>
+          <w:b w:val="0"/>
+          <w:color w:val="24292E"/>
+          <w:sz w:val="24"/>
+        </w:rPr>
+      </w:pPr>
+      <w:r>
+        <w:rPr>
+          <w:rFonts w:ascii="Segoe UI" w:hAnsi="Segoe UI" w:cs="Segoe UI" w:hint="eastAsia"/>
+          <w:b w:val="0"/>
+          <w:color w:val="24292E"/>
+          <w:sz w:val="24"/>
+        </w:rPr>
+        <w:t>최초</w:t>
+      </w:r>
+      <w:r>
+        <w:rPr>
+          <w:rFonts w:ascii="Segoe UI" w:hAnsi="Segoe UI" w:cs="Segoe UI" w:hint="eastAsia"/>
+          <w:b w:val="0"/>
+          <w:color w:val="24292E"/>
+          <w:sz w:val="24"/>
+        </w:rPr>
+        <w:t xml:space="preserve"> </w:t>
+      </w:r>
+      <w:proofErr w:type="spellStart"/>
+      <w:r>
+        <w:rPr>
+          <w:rFonts w:ascii="Segoe UI" w:hAnsi="Segoe UI" w:cs="Segoe UI" w:hint="eastAsia"/>
+          <w:b w:val="0"/>
+          <w:color w:val="24292E"/>
+          <w:sz w:val="24"/>
+        </w:rPr>
+        <w:t>연동시</w:t>
+      </w:r>
+      <w:proofErr w:type="spellEnd"/>
+      <w:r>
+        <w:rPr>
+          <w:rFonts w:ascii="Segoe UI" w:hAnsi="Segoe UI" w:cs="Segoe UI" w:hint="eastAsia"/>
+          <w:b w:val="0"/>
+          <w:color w:val="24292E"/>
+          <w:sz w:val="24"/>
+        </w:rPr>
+        <w:t xml:space="preserve"> </w:t>
+      </w:r>
+    </w:p>
+    <w:p>
+      <w:pPr>
+        <w:pStyle w:val="1"/>
+        <w:pBdr>
+          <w:bottom w:val="single" w:sz="6" w:space="4" w:color="EAECEF"/>
+        </w:pBdr>
+        <w:rPr>
+          <w:rFonts w:ascii="Segoe UI" w:hAnsi="Segoe UI" w:cs="Segoe UI" w:hint="eastAsia"/>
+          <w:b w:val="0"/>
+          <w:color w:val="24292E"/>
+          <w:sz w:val="24"/>
+        </w:rPr>
+      </w:pPr>
+      <w:proofErr w:type="spellStart"/>
+      <w:r>
+        <w:rPr>
+          <w:rFonts w:ascii="Segoe UI" w:hAnsi="Segoe UI" w:cs="Segoe UI" w:hint="eastAsia"/>
+          <w:b w:val="0"/>
+          <w:color w:val="24292E"/>
+          <w:sz w:val="24"/>
+        </w:rPr>
+        <w:t>GitHub</w:t>
+      </w:r>
+      <w:proofErr w:type="spellEnd"/>
+      <w:r>
+        <w:rPr>
+          <w:rFonts w:ascii="Segoe UI" w:hAnsi="Segoe UI" w:cs="Segoe UI" w:hint="eastAsia"/>
+          <w:b w:val="0"/>
+          <w:color w:val="24292E"/>
+          <w:sz w:val="24"/>
+        </w:rPr>
+        <w:t xml:space="preserve"> Login</w:t>
+      </w:r>
+      <w:r>
+        <w:rPr>
+          <w:rFonts w:ascii="Segoe UI" w:hAnsi="Segoe UI" w:cs="Segoe UI" w:hint="eastAsia"/>
+          <w:b w:val="0"/>
+          <w:color w:val="24292E"/>
+          <w:sz w:val="24"/>
+        </w:rPr>
+        <w:t>이</w:t>
+      </w:r>
+      <w:r>
+        <w:rPr>
+          <w:rFonts w:ascii="Segoe UI" w:hAnsi="Segoe UI" w:cs="Segoe UI" w:hint="eastAsia"/>
+          <w:b w:val="0"/>
+          <w:color w:val="24292E"/>
+          <w:sz w:val="24"/>
+        </w:rPr>
+        <w:t xml:space="preserve"> </w:t>
+      </w:r>
+      <w:r>
+        <w:rPr>
+          <w:rFonts w:ascii="Segoe UI" w:hAnsi="Segoe UI" w:cs="Segoe UI" w:hint="eastAsia"/>
+          <w:b w:val="0"/>
+          <w:color w:val="24292E"/>
+          <w:sz w:val="24"/>
+        </w:rPr>
+        <w:t>필요하다</w:t>
+      </w:r>
+      <w:r>
+        <w:rPr>
+          <w:rFonts w:ascii="Segoe UI" w:hAnsi="Segoe UI" w:cs="Segoe UI" w:hint="eastAsia"/>
+          <w:b w:val="0"/>
+          <w:color w:val="24292E"/>
+          <w:sz w:val="24"/>
+        </w:rPr>
+        <w:t>.</w:t>
+      </w:r>
+    </w:p>
+    <w:p>
+      <w:pPr>
+        <w:pStyle w:val="1"/>
+        <w:pBdr>
+          <w:bottom w:val="single" w:sz="6" w:space="4" w:color="EAECEF"/>
+        </w:pBdr>
+        <w:rPr>
+          <w:rFonts w:ascii="Segoe UI" w:hAnsi="Segoe UI" w:cs="Segoe UI" w:hint="eastAsia"/>
+          <w:b w:val="0"/>
+          <w:color w:val="24292E"/>
+          <w:sz w:val="24"/>
+        </w:rPr>
+      </w:pPr>
+    </w:p>
+    <w:p>
+      <w:pPr>
+        <w:pStyle w:val="1"/>
+        <w:pBdr>
+          <w:bottom w:val="single" w:sz="6" w:space="4" w:color="EAECEF"/>
+        </w:pBdr>
+        <w:rPr>
+          <w:rFonts w:ascii="Segoe UI" w:hAnsi="Segoe UI" w:cs="Segoe UI" w:hint="eastAsia"/>
+          <w:b w:val="0"/>
+          <w:color w:val="24292E"/>
+          <w:sz w:val="24"/>
+        </w:rPr>
+      </w:pPr>
+    </w:p>
+    <w:p>
+      <w:pPr>
+        <w:pStyle w:val="1"/>
+        <w:pBdr>
+          <w:bottom w:val="single" w:sz="6" w:space="4" w:color="EAECEF"/>
+        </w:pBdr>
+        <w:rPr>
+          <w:rFonts w:ascii="Segoe UI" w:hAnsi="Segoe UI" w:cs="Segoe UI" w:hint="eastAsia"/>
+          <w:b w:val="0"/>
+          <w:color w:val="24292E"/>
+          <w:sz w:val="24"/>
+        </w:rPr>
+      </w:pPr>
+    </w:p>
+    <w:p>
+      <w:pPr>
+        <w:pStyle w:val="1"/>
+        <w:pBdr>
+          <w:bottom w:val="single" w:sz="6" w:space="4" w:color="EAECEF"/>
+        </w:pBdr>
+        <w:rPr>
+          <w:rFonts w:ascii="Segoe UI" w:hAnsi="Segoe UI" w:cs="Segoe UI"/>
+          <w:b w:val="0"/>
+          <w:color w:val="24292E"/>
+          <w:sz w:val="24"/>
         </w:rPr>
       </w:pPr>
     </w:p>
     <w:sectPr>
-      <w:footerReference w:type="default" r:id="rId16"/>
+      <w:footerReference w:type="default" r:id="rId22"/>
       <w:pgSz w:w="11906" w:h="16838"/>
       <w:pgMar w:top="1135" w:right="1274" w:bottom="993" w:left="1418" w:header="851" w:footer="124" w:gutter="0"/>
       <w:cols w:space="425"/>
@@ -3669,7 +5555,7 @@
               <w:noProof/>
               <w:lang w:val="ko-KR"/>
             </w:rPr>
-            <w:t>4</w:t>
+            <w:t>7</w:t>
           </w:r>
         </w:fldSimple>
       </w:p>
@@ -4935,7 +6821,7 @@
 </file>
 
 <file path=customXml/itemProps1.xml><?xml version="1.0" encoding="utf-8"?>
-<ds:datastoreItem xmlns:ds="http://schemas.openxmlformats.org/officeDocument/2006/customXml" ds:itemID="{65D95DF2-D504-4DC1-BFCD-E0F2B86CE191}">
+<ds:datastoreItem xmlns:ds="http://schemas.openxmlformats.org/officeDocument/2006/customXml" ds:itemID="{C0CD37F3-CBAD-48C5-A6BB-74643866C602}">
   <ds:schemaRefs>
     <ds:schemaRef ds:uri="http://schemas.openxmlformats.org/officeDocument/2006/bibliography"/>
   </ds:schemaRefs>

</xml_diff>

<commit_message>
.ignore File 생성(gitignore.io 사이트에서 eclipse, visualStudio, androidStudio, itelliJ, Java 입력 - 소스 외 파일들 목록 생성하여 관리에서 제외함)
</commit_message>
<xml_diff>
--- a/Git 개념도.docx
+++ b/Git 개념도.docx
@@ -6445,23 +6445,1741 @@
           <w:sz w:val="22"/>
         </w:rPr>
       </w:pPr>
-    </w:p>
-    <w:p>
-      <w:pPr>
-        <w:pStyle w:val="1"/>
-        <w:pBdr>
-          <w:bottom w:val="single" w:sz="6" w:space="4" w:color="EAECEF"/>
-        </w:pBdr>
+      <w:proofErr w:type="spellStart"/>
+      <w:r>
+        <w:rPr>
+          <w:rFonts w:asciiTheme="minorEastAsia" w:eastAsiaTheme="minorEastAsia" w:hAnsiTheme="minorEastAsia" w:cs="Segoe UI" w:hint="eastAsia"/>
+          <w:b w:val="0"/>
+          <w:color w:val="24292E"/>
+          <w:sz w:val="22"/>
+        </w:rPr>
+        <w:t>SourceTree</w:t>
+      </w:r>
+      <w:proofErr w:type="spellEnd"/>
+      <w:r>
+        <w:rPr>
+          <w:rFonts w:asciiTheme="minorEastAsia" w:eastAsiaTheme="minorEastAsia" w:hAnsiTheme="minorEastAsia" w:cs="Segoe UI" w:hint="eastAsia"/>
+          <w:b w:val="0"/>
+          <w:color w:val="24292E"/>
+          <w:sz w:val="22"/>
+        </w:rPr>
+        <w:t xml:space="preserve">라는 간접적인 방식이 아니라, Git이 제공하는 직접적인 Tool인 </w:t>
+      </w:r>
+      <w:proofErr w:type="spellStart"/>
+      <w:r>
+        <w:rPr>
+          <w:rFonts w:asciiTheme="minorEastAsia" w:eastAsiaTheme="minorEastAsia" w:hAnsiTheme="minorEastAsia" w:cs="Segoe UI" w:hint="eastAsia"/>
+          <w:b w:val="0"/>
+          <w:color w:val="24292E"/>
+          <w:sz w:val="22"/>
+        </w:rPr>
+        <w:t>GitGui</w:t>
+      </w:r>
+      <w:proofErr w:type="spellEnd"/>
+      <w:r>
+        <w:rPr>
+          <w:rFonts w:asciiTheme="minorEastAsia" w:eastAsiaTheme="minorEastAsia" w:hAnsiTheme="minorEastAsia" w:cs="Segoe UI" w:hint="eastAsia"/>
+          <w:b w:val="0"/>
+          <w:color w:val="24292E"/>
+          <w:sz w:val="22"/>
+        </w:rPr>
+        <w:t>(</w:t>
+      </w:r>
+      <w:proofErr w:type="spellStart"/>
+      <w:r>
+        <w:rPr>
+          <w:rFonts w:asciiTheme="minorEastAsia" w:eastAsiaTheme="minorEastAsia" w:hAnsiTheme="minorEastAsia" w:cs="Segoe UI" w:hint="eastAsia"/>
+          <w:b w:val="0"/>
+          <w:color w:val="24292E"/>
+          <w:sz w:val="22"/>
+        </w:rPr>
+        <w:t>Git</w:t>
+      </w:r>
+      <w:proofErr w:type="spellEnd"/>
+      <w:r>
+        <w:rPr>
+          <w:rFonts w:asciiTheme="minorEastAsia" w:eastAsiaTheme="minorEastAsia" w:hAnsiTheme="minorEastAsia" w:cs="Segoe UI" w:hint="eastAsia"/>
+          <w:b w:val="0"/>
+          <w:color w:val="24292E"/>
+          <w:sz w:val="22"/>
+        </w:rPr>
+        <w:t xml:space="preserve"> CMD, </w:t>
+      </w:r>
+      <w:proofErr w:type="spellStart"/>
+      <w:r>
+        <w:rPr>
+          <w:rFonts w:asciiTheme="minorEastAsia" w:eastAsiaTheme="minorEastAsia" w:hAnsiTheme="minorEastAsia" w:cs="Segoe UI" w:hint="eastAsia"/>
+          <w:b w:val="0"/>
+          <w:color w:val="24292E"/>
+          <w:sz w:val="22"/>
+        </w:rPr>
+        <w:t>Git</w:t>
+      </w:r>
+      <w:proofErr w:type="spellEnd"/>
+      <w:r>
+        <w:rPr>
+          <w:rFonts w:asciiTheme="minorEastAsia" w:eastAsiaTheme="minorEastAsia" w:hAnsiTheme="minorEastAsia" w:cs="Segoe UI" w:hint="eastAsia"/>
+          <w:b w:val="0"/>
+          <w:color w:val="24292E"/>
+          <w:sz w:val="22"/>
+        </w:rPr>
+        <w:t xml:space="preserve"> Bash는 Command Line Interface)를 이용하여 </w:t>
+      </w:r>
+      <w:proofErr w:type="spellStart"/>
+      <w:r>
+        <w:rPr>
+          <w:rFonts w:asciiTheme="minorEastAsia" w:eastAsiaTheme="minorEastAsia" w:hAnsiTheme="minorEastAsia" w:cs="Segoe UI" w:hint="eastAsia"/>
+          <w:b w:val="0"/>
+          <w:color w:val="24292E"/>
+          <w:sz w:val="22"/>
+        </w:rPr>
+        <w:t>GitHub</w:t>
+      </w:r>
+      <w:proofErr w:type="spellEnd"/>
+      <w:r>
+        <w:rPr>
+          <w:rFonts w:asciiTheme="minorEastAsia" w:eastAsiaTheme="minorEastAsia" w:hAnsiTheme="minorEastAsia" w:cs="Segoe UI" w:hint="eastAsia"/>
+          <w:b w:val="0"/>
+          <w:color w:val="24292E"/>
+          <w:sz w:val="22"/>
+        </w:rPr>
+        <w:t>의 원격저장소를 관리하는 작업을 시작해 보자.</w:t>
+      </w:r>
+    </w:p>
+    <w:p>
+      <w:pPr>
+        <w:pStyle w:val="1"/>
+        <w:pBdr>
+          <w:bottom w:val="single" w:sz="6" w:space="4" w:color="EAECEF"/>
+        </w:pBdr>
+        <w:rPr>
+          <w:rFonts w:asciiTheme="minorEastAsia" w:eastAsiaTheme="minorEastAsia" w:hAnsiTheme="minorEastAsia" w:cs="Segoe UI" w:hint="eastAsia"/>
+          <w:b w:val="0"/>
+          <w:color w:val="24292E"/>
+          <w:sz w:val="22"/>
+        </w:rPr>
+      </w:pPr>
+      <w:r>
+        <w:rPr>
+          <w:rFonts w:asciiTheme="minorEastAsia" w:eastAsiaTheme="minorEastAsia" w:hAnsiTheme="minorEastAsia" w:cs="Segoe UI" w:hint="eastAsia"/>
+          <w:b w:val="0"/>
+          <w:color w:val="24292E"/>
+          <w:sz w:val="22"/>
+        </w:rPr>
+        <w:t xml:space="preserve">먼저 </w:t>
+      </w:r>
+      <w:proofErr w:type="spellStart"/>
+      <w:r>
+        <w:rPr>
+          <w:rFonts w:asciiTheme="minorEastAsia" w:eastAsiaTheme="minorEastAsia" w:hAnsiTheme="minorEastAsia" w:cs="Segoe UI" w:hint="eastAsia"/>
+          <w:b w:val="0"/>
+          <w:color w:val="24292E"/>
+          <w:sz w:val="22"/>
+        </w:rPr>
+        <w:t>GitGui를</w:t>
+      </w:r>
+      <w:proofErr w:type="spellEnd"/>
+      <w:r>
+        <w:rPr>
+          <w:rFonts w:asciiTheme="minorEastAsia" w:eastAsiaTheme="minorEastAsia" w:hAnsiTheme="minorEastAsia" w:cs="Segoe UI" w:hint="eastAsia"/>
+          <w:b w:val="0"/>
+          <w:color w:val="24292E"/>
+          <w:sz w:val="22"/>
+        </w:rPr>
+        <w:t xml:space="preserve"> 열고</w:t>
+      </w:r>
+    </w:p>
+    <w:p>
+      <w:pPr>
+        <w:pStyle w:val="1"/>
+        <w:pBdr>
+          <w:bottom w:val="single" w:sz="6" w:space="4" w:color="EAECEF"/>
+        </w:pBdr>
+        <w:rPr>
+          <w:rFonts w:asciiTheme="minorEastAsia" w:eastAsiaTheme="minorEastAsia" w:hAnsiTheme="minorEastAsia" w:cs="Segoe UI" w:hint="eastAsia"/>
+          <w:b w:val="0"/>
+          <w:color w:val="24292E"/>
+          <w:sz w:val="22"/>
+        </w:rPr>
+      </w:pPr>
+      <w:r>
+        <w:rPr>
+          <w:rFonts w:asciiTheme="minorEastAsia" w:hAnsiTheme="minorEastAsia" w:cs="Segoe UI" w:hint="eastAsia"/>
+          <w:bCs w:val="0"/>
+          <w:noProof/>
+          <w:color w:val="24292E"/>
+          <w:sz w:val="22"/>
+        </w:rPr>
+        <w:lastRenderedPageBreak/>
+        <w:drawing>
+          <wp:inline distT="0" distB="0" distL="0" distR="0">
+            <wp:extent cx="4714875" cy="3552825"/>
+            <wp:effectExtent l="19050" t="0" r="9525" b="0"/>
+            <wp:docPr id="23" name="그림 13"/>
+            <wp:cNvGraphicFramePr>
+              <a:graphicFrameLocks xmlns:a="http://schemas.openxmlformats.org/drawingml/2006/main" noChangeAspect="1"/>
+            </wp:cNvGraphicFramePr>
+            <a:graphic xmlns:a="http://schemas.openxmlformats.org/drawingml/2006/main">
+              <a:graphicData uri="http://schemas.openxmlformats.org/drawingml/2006/picture">
+                <pic:pic xmlns:pic="http://schemas.openxmlformats.org/drawingml/2006/picture">
+                  <pic:nvPicPr>
+                    <pic:cNvPr id="0" name="Picture 13"/>
+                    <pic:cNvPicPr>
+                      <a:picLocks noChangeAspect="1" noChangeArrowheads="1"/>
+                    </pic:cNvPicPr>
+                  </pic:nvPicPr>
+                  <pic:blipFill>
+                    <a:blip r:embed="rId32" cstate="print"/>
+                    <a:srcRect/>
+                    <a:stretch>
+                      <a:fillRect/>
+                    </a:stretch>
+                  </pic:blipFill>
+                  <pic:spPr bwMode="auto">
+                    <a:xfrm>
+                      <a:off x="0" y="0"/>
+                      <a:ext cx="4714875" cy="3552825"/>
+                    </a:xfrm>
+                    <a:prstGeom prst="rect">
+                      <a:avLst/>
+                    </a:prstGeom>
+                    <a:noFill/>
+                    <a:ln w="9525">
+                      <a:noFill/>
+                      <a:miter lim="800000"/>
+                      <a:headEnd/>
+                      <a:tailEnd/>
+                    </a:ln>
+                  </pic:spPr>
+                </pic:pic>
+              </a:graphicData>
+            </a:graphic>
+          </wp:inline>
+        </w:drawing>
+      </w:r>
+    </w:p>
+    <w:p>
+      <w:pPr>
+        <w:pStyle w:val="1"/>
+        <w:pBdr>
+          <w:bottom w:val="single" w:sz="6" w:space="4" w:color="EAECEF"/>
+        </w:pBdr>
+        <w:rPr>
+          <w:rFonts w:asciiTheme="minorEastAsia" w:eastAsiaTheme="minorEastAsia" w:hAnsiTheme="minorEastAsia" w:cs="Segoe UI" w:hint="eastAsia"/>
+          <w:b w:val="0"/>
+          <w:color w:val="24292E"/>
+          <w:sz w:val="22"/>
+        </w:rPr>
+      </w:pPr>
+      <w:r>
+        <w:rPr>
+          <w:rFonts w:asciiTheme="minorEastAsia" w:eastAsiaTheme="minorEastAsia" w:hAnsiTheme="minorEastAsia" w:cs="Segoe UI" w:hint="eastAsia"/>
+          <w:b w:val="0"/>
+          <w:color w:val="24292E"/>
+          <w:sz w:val="22"/>
+        </w:rPr>
+        <w:t>Open Existing Repository를 Click한다.</w:t>
+      </w:r>
+    </w:p>
+    <w:p>
+      <w:pPr>
+        <w:pStyle w:val="1"/>
+        <w:pBdr>
+          <w:bottom w:val="single" w:sz="6" w:space="4" w:color="EAECEF"/>
+        </w:pBdr>
+        <w:rPr>
+          <w:rFonts w:asciiTheme="minorEastAsia" w:eastAsiaTheme="minorEastAsia" w:hAnsiTheme="minorEastAsia" w:cs="Segoe UI" w:hint="eastAsia"/>
+          <w:b w:val="0"/>
+          <w:color w:val="24292E"/>
+          <w:sz w:val="22"/>
+        </w:rPr>
+      </w:pPr>
+      <w:r>
+        <w:rPr>
+          <w:rFonts w:asciiTheme="minorEastAsia" w:hAnsiTheme="minorEastAsia" w:cs="Segoe UI" w:hint="eastAsia"/>
+          <w:bCs w:val="0"/>
+          <w:noProof/>
+          <w:color w:val="24292E"/>
+          <w:sz w:val="22"/>
+        </w:rPr>
+        <w:drawing>
+          <wp:inline distT="0" distB="0" distL="0" distR="0">
+            <wp:extent cx="5850890" cy="2369294"/>
+            <wp:effectExtent l="19050" t="0" r="0" b="0"/>
+            <wp:docPr id="24" name="그림 16"/>
+            <wp:cNvGraphicFramePr>
+              <a:graphicFrameLocks xmlns:a="http://schemas.openxmlformats.org/drawingml/2006/main" noChangeAspect="1"/>
+            </wp:cNvGraphicFramePr>
+            <a:graphic xmlns:a="http://schemas.openxmlformats.org/drawingml/2006/main">
+              <a:graphicData uri="http://schemas.openxmlformats.org/drawingml/2006/picture">
+                <pic:pic xmlns:pic="http://schemas.openxmlformats.org/drawingml/2006/picture">
+                  <pic:nvPicPr>
+                    <pic:cNvPr id="0" name="Picture 16"/>
+                    <pic:cNvPicPr>
+                      <a:picLocks noChangeAspect="1" noChangeArrowheads="1"/>
+                    </pic:cNvPicPr>
+                  </pic:nvPicPr>
+                  <pic:blipFill>
+                    <a:blip r:embed="rId33" cstate="print"/>
+                    <a:srcRect/>
+                    <a:stretch>
+                      <a:fillRect/>
+                    </a:stretch>
+                  </pic:blipFill>
+                  <pic:spPr bwMode="auto">
+                    <a:xfrm>
+                      <a:off x="0" y="0"/>
+                      <a:ext cx="5850890" cy="2369294"/>
+                    </a:xfrm>
+                    <a:prstGeom prst="rect">
+                      <a:avLst/>
+                    </a:prstGeom>
+                    <a:noFill/>
+                    <a:ln w="9525">
+                      <a:noFill/>
+                      <a:miter lim="800000"/>
+                      <a:headEnd/>
+                      <a:tailEnd/>
+                    </a:ln>
+                  </pic:spPr>
+                </pic:pic>
+              </a:graphicData>
+            </a:graphic>
+          </wp:inline>
+        </w:drawing>
+      </w:r>
+    </w:p>
+    <w:p>
+      <w:pPr>
+        <w:pStyle w:val="1"/>
+        <w:pBdr>
+          <w:bottom w:val="single" w:sz="6" w:space="4" w:color="EAECEF"/>
+        </w:pBdr>
+        <w:rPr>
+          <w:rFonts w:asciiTheme="minorEastAsia" w:eastAsiaTheme="minorEastAsia" w:hAnsiTheme="minorEastAsia" w:cs="Segoe UI" w:hint="eastAsia"/>
+          <w:b w:val="0"/>
+          <w:color w:val="24292E"/>
+          <w:sz w:val="22"/>
+        </w:rPr>
+      </w:pPr>
+      <w:r>
+        <w:rPr>
+          <w:rFonts w:asciiTheme="minorEastAsia" w:eastAsiaTheme="minorEastAsia" w:hAnsiTheme="minorEastAsia" w:cs="Segoe UI" w:hint="eastAsia"/>
+          <w:b w:val="0"/>
+          <w:color w:val="24292E"/>
+          <w:sz w:val="22"/>
+        </w:rPr>
+        <w:t>로컬 저장소를 추가한다.</w:t>
+      </w:r>
+    </w:p>
+    <w:p>
+      <w:pPr>
+        <w:pStyle w:val="1"/>
+        <w:pBdr>
+          <w:bottom w:val="single" w:sz="6" w:space="4" w:color="EAECEF"/>
+        </w:pBdr>
+        <w:rPr>
+          <w:rFonts w:asciiTheme="minorEastAsia" w:eastAsiaTheme="minorEastAsia" w:hAnsiTheme="minorEastAsia" w:cs="Segoe UI" w:hint="eastAsia"/>
+          <w:b w:val="0"/>
+          <w:color w:val="24292E"/>
+          <w:sz w:val="22"/>
+        </w:rPr>
+      </w:pPr>
+      <w:r>
+        <w:rPr>
+          <w:rFonts w:asciiTheme="minorEastAsia" w:hAnsiTheme="minorEastAsia" w:cs="Segoe UI" w:hint="eastAsia"/>
+          <w:bCs w:val="0"/>
+          <w:noProof/>
+          <w:color w:val="24292E"/>
+          <w:sz w:val="22"/>
+        </w:rPr>
+        <w:lastRenderedPageBreak/>
+        <w:drawing>
+          <wp:inline distT="0" distB="0" distL="0" distR="0">
+            <wp:extent cx="5850890" cy="2369294"/>
+            <wp:effectExtent l="19050" t="0" r="0" b="0"/>
+            <wp:docPr id="25" name="그림 19"/>
+            <wp:cNvGraphicFramePr>
+              <a:graphicFrameLocks xmlns:a="http://schemas.openxmlformats.org/drawingml/2006/main" noChangeAspect="1"/>
+            </wp:cNvGraphicFramePr>
+            <a:graphic xmlns:a="http://schemas.openxmlformats.org/drawingml/2006/main">
+              <a:graphicData uri="http://schemas.openxmlformats.org/drawingml/2006/picture">
+                <pic:pic xmlns:pic="http://schemas.openxmlformats.org/drawingml/2006/picture">
+                  <pic:nvPicPr>
+                    <pic:cNvPr id="0" name="Picture 19"/>
+                    <pic:cNvPicPr>
+                      <a:picLocks noChangeAspect="1" noChangeArrowheads="1"/>
+                    </pic:cNvPicPr>
+                  </pic:nvPicPr>
+                  <pic:blipFill>
+                    <a:blip r:embed="rId34" cstate="print"/>
+                    <a:srcRect/>
+                    <a:stretch>
+                      <a:fillRect/>
+                    </a:stretch>
+                  </pic:blipFill>
+                  <pic:spPr bwMode="auto">
+                    <a:xfrm>
+                      <a:off x="0" y="0"/>
+                      <a:ext cx="5850890" cy="2369294"/>
+                    </a:xfrm>
+                    <a:prstGeom prst="rect">
+                      <a:avLst/>
+                    </a:prstGeom>
+                    <a:noFill/>
+                    <a:ln w="9525">
+                      <a:noFill/>
+                      <a:miter lim="800000"/>
+                      <a:headEnd/>
+                      <a:tailEnd/>
+                    </a:ln>
+                  </pic:spPr>
+                </pic:pic>
+              </a:graphicData>
+            </a:graphic>
+          </wp:inline>
+        </w:drawing>
+      </w:r>
+    </w:p>
+    <w:p>
+      <w:pPr>
+        <w:pStyle w:val="1"/>
+        <w:pBdr>
+          <w:bottom w:val="single" w:sz="6" w:space="4" w:color="EAECEF"/>
+        </w:pBdr>
+        <w:rPr>
+          <w:rFonts w:asciiTheme="minorEastAsia" w:eastAsiaTheme="minorEastAsia" w:hAnsiTheme="minorEastAsia" w:cs="Segoe UI" w:hint="eastAsia"/>
+          <w:b w:val="0"/>
+          <w:color w:val="24292E"/>
+          <w:sz w:val="22"/>
+        </w:rPr>
+      </w:pPr>
+      <w:r>
+        <w:rPr>
+          <w:rFonts w:asciiTheme="minorEastAsia" w:eastAsiaTheme="minorEastAsia" w:hAnsiTheme="minorEastAsia" w:cs="Segoe UI" w:hint="eastAsia"/>
+          <w:b w:val="0"/>
+          <w:color w:val="24292E"/>
+          <w:sz w:val="22"/>
+        </w:rPr>
+        <w:t>또 하나의 로컬 저장소를 추가한다.</w:t>
+      </w:r>
+    </w:p>
+    <w:p>
+      <w:pPr>
+        <w:pStyle w:val="1"/>
+        <w:pBdr>
+          <w:bottom w:val="single" w:sz="6" w:space="4" w:color="EAECEF"/>
+        </w:pBdr>
+        <w:rPr>
+          <w:rFonts w:asciiTheme="minorEastAsia" w:eastAsiaTheme="minorEastAsia" w:hAnsiTheme="minorEastAsia" w:cs="Segoe UI" w:hint="eastAsia"/>
+          <w:b w:val="0"/>
+          <w:color w:val="24292E"/>
+          <w:sz w:val="22"/>
+        </w:rPr>
+      </w:pPr>
+      <w:r>
+        <w:rPr>
+          <w:rFonts w:asciiTheme="minorEastAsia" w:eastAsiaTheme="minorEastAsia" w:hAnsiTheme="minorEastAsia" w:cs="Segoe UI" w:hint="eastAsia"/>
+          <w:b w:val="0"/>
+          <w:color w:val="24292E"/>
+          <w:sz w:val="22"/>
+        </w:rPr>
+        <w:t>그러면</w:t>
+      </w:r>
+    </w:p>
+    <w:p>
+      <w:pPr>
+        <w:pStyle w:val="1"/>
+        <w:pBdr>
+          <w:bottom w:val="single" w:sz="6" w:space="4" w:color="EAECEF"/>
+        </w:pBdr>
+        <w:rPr>
+          <w:rFonts w:asciiTheme="minorEastAsia" w:eastAsiaTheme="minorEastAsia" w:hAnsiTheme="minorEastAsia" w:cs="Segoe UI" w:hint="eastAsia"/>
+          <w:b w:val="0"/>
+          <w:color w:val="24292E"/>
+          <w:sz w:val="22"/>
+        </w:rPr>
+      </w:pPr>
+      <w:r>
+        <w:rPr>
+          <w:rFonts w:asciiTheme="minorEastAsia" w:hAnsiTheme="minorEastAsia" w:cs="Segoe UI" w:hint="eastAsia"/>
+          <w:bCs w:val="0"/>
+          <w:noProof/>
+          <w:color w:val="24292E"/>
+          <w:sz w:val="22"/>
+        </w:rPr>
+        <w:pict>
+          <v:rect id="_x0000_s1033" style="position:absolute;margin-left:93.35pt;margin-top:104.9pt;width:278.25pt;height:60.75pt;z-index:251668480" filled="f" strokecolor="red" strokeweight="1pt"/>
+        </w:pict>
+      </w:r>
+      <w:r>
+        <w:rPr>
+          <w:rFonts w:asciiTheme="minorEastAsia" w:hAnsiTheme="minorEastAsia" w:cs="Segoe UI" w:hint="eastAsia"/>
+          <w:bCs w:val="0"/>
+          <w:noProof/>
+          <w:color w:val="24292E"/>
+          <w:sz w:val="22"/>
+        </w:rPr>
+        <w:drawing>
+          <wp:inline distT="0" distB="0" distL="0" distR="0">
+            <wp:extent cx="4714875" cy="3552825"/>
+            <wp:effectExtent l="19050" t="0" r="9525" b="0"/>
+            <wp:docPr id="26" name="그림 22"/>
+            <wp:cNvGraphicFramePr>
+              <a:graphicFrameLocks xmlns:a="http://schemas.openxmlformats.org/drawingml/2006/main" noChangeAspect="1"/>
+            </wp:cNvGraphicFramePr>
+            <a:graphic xmlns:a="http://schemas.openxmlformats.org/drawingml/2006/main">
+              <a:graphicData uri="http://schemas.openxmlformats.org/drawingml/2006/picture">
+                <pic:pic xmlns:pic="http://schemas.openxmlformats.org/drawingml/2006/picture">
+                  <pic:nvPicPr>
+                    <pic:cNvPr id="0" name="Picture 22"/>
+                    <pic:cNvPicPr>
+                      <a:picLocks noChangeAspect="1" noChangeArrowheads="1"/>
+                    </pic:cNvPicPr>
+                  </pic:nvPicPr>
+                  <pic:blipFill>
+                    <a:blip r:embed="rId35" cstate="print"/>
+                    <a:srcRect/>
+                    <a:stretch>
+                      <a:fillRect/>
+                    </a:stretch>
+                  </pic:blipFill>
+                  <pic:spPr bwMode="auto">
+                    <a:xfrm>
+                      <a:off x="0" y="0"/>
+                      <a:ext cx="4714875" cy="3552825"/>
+                    </a:xfrm>
+                    <a:prstGeom prst="rect">
+                      <a:avLst/>
+                    </a:prstGeom>
+                    <a:noFill/>
+                    <a:ln w="9525">
+                      <a:noFill/>
+                      <a:miter lim="800000"/>
+                      <a:headEnd/>
+                      <a:tailEnd/>
+                    </a:ln>
+                  </pic:spPr>
+                </pic:pic>
+              </a:graphicData>
+            </a:graphic>
+          </wp:inline>
+        </w:drawing>
+      </w:r>
+    </w:p>
+    <w:p>
+      <w:pPr>
+        <w:pStyle w:val="1"/>
+        <w:pBdr>
+          <w:bottom w:val="single" w:sz="6" w:space="4" w:color="EAECEF"/>
+        </w:pBdr>
+        <w:rPr>
+          <w:rFonts w:asciiTheme="minorEastAsia" w:eastAsiaTheme="minorEastAsia" w:hAnsiTheme="minorEastAsia" w:cs="Segoe UI" w:hint="eastAsia"/>
+          <w:b w:val="0"/>
+          <w:color w:val="24292E"/>
+          <w:sz w:val="22"/>
+        </w:rPr>
+      </w:pPr>
+      <w:r>
+        <w:rPr>
+          <w:rFonts w:asciiTheme="minorEastAsia" w:eastAsiaTheme="minorEastAsia" w:hAnsiTheme="minorEastAsia" w:cs="Segoe UI" w:hint="eastAsia"/>
+          <w:b w:val="0"/>
+          <w:color w:val="24292E"/>
+          <w:sz w:val="22"/>
+        </w:rPr>
+        <w:t>이렇게 세 개의 로컬 저장소가 표시된다.</w:t>
+      </w:r>
+    </w:p>
+    <w:p>
+      <w:pPr>
+        <w:pStyle w:val="1"/>
+        <w:pBdr>
+          <w:bottom w:val="single" w:sz="6" w:space="4" w:color="EAECEF"/>
+        </w:pBdr>
+        <w:rPr>
+          <w:rFonts w:asciiTheme="minorEastAsia" w:eastAsiaTheme="minorEastAsia" w:hAnsiTheme="minorEastAsia" w:cs="Segoe UI" w:hint="eastAsia"/>
+          <w:b w:val="0"/>
+          <w:color w:val="24292E"/>
+          <w:sz w:val="22"/>
+        </w:rPr>
+      </w:pPr>
+      <w:r>
+        <w:rPr>
+          <w:rFonts w:asciiTheme="minorEastAsia" w:eastAsiaTheme="minorEastAsia" w:hAnsiTheme="minorEastAsia" w:cs="Segoe UI" w:hint="eastAsia"/>
+          <w:b w:val="0"/>
+          <w:color w:val="24292E"/>
+          <w:sz w:val="22"/>
+        </w:rPr>
+        <w:t xml:space="preserve">이 중 </w:t>
+      </w:r>
+      <w:r>
+        <w:rPr>
+          <w:rFonts w:asciiTheme="minorEastAsia" w:eastAsiaTheme="minorEastAsia" w:hAnsiTheme="minorEastAsia" w:cs="Segoe UI" w:hint="eastAsia"/>
+          <w:b w:val="0"/>
+          <w:color w:val="24292E"/>
+          <w:sz w:val="22"/>
+        </w:rPr>
+        <w:t>첫 번째를 클릭하면</w:t>
+      </w:r>
+    </w:p>
+    <w:p>
+      <w:pPr>
+        <w:pStyle w:val="1"/>
+        <w:pBdr>
+          <w:bottom w:val="single" w:sz="6" w:space="4" w:color="EAECEF"/>
+        </w:pBdr>
+        <w:rPr>
+          <w:rFonts w:asciiTheme="minorEastAsia" w:eastAsiaTheme="minorEastAsia" w:hAnsiTheme="minorEastAsia" w:cs="Segoe UI" w:hint="eastAsia"/>
+          <w:b w:val="0"/>
+          <w:color w:val="24292E"/>
+          <w:sz w:val="22"/>
+        </w:rPr>
+      </w:pPr>
+      <w:r>
+        <w:rPr>
+          <w:rFonts w:asciiTheme="minorEastAsia" w:hAnsiTheme="minorEastAsia" w:cs="Segoe UI" w:hint="eastAsia"/>
+          <w:bCs w:val="0"/>
+          <w:noProof/>
+          <w:color w:val="24292E"/>
+          <w:sz w:val="22"/>
+        </w:rPr>
+        <w:lastRenderedPageBreak/>
+        <w:drawing>
+          <wp:inline distT="0" distB="0" distL="0" distR="0">
+            <wp:extent cx="5850890" cy="3110935"/>
+            <wp:effectExtent l="19050" t="0" r="0" b="0"/>
+            <wp:docPr id="27" name="그림 25"/>
+            <wp:cNvGraphicFramePr>
+              <a:graphicFrameLocks xmlns:a="http://schemas.openxmlformats.org/drawingml/2006/main" noChangeAspect="1"/>
+            </wp:cNvGraphicFramePr>
+            <a:graphic xmlns:a="http://schemas.openxmlformats.org/drawingml/2006/main">
+              <a:graphicData uri="http://schemas.openxmlformats.org/drawingml/2006/picture">
+                <pic:pic xmlns:pic="http://schemas.openxmlformats.org/drawingml/2006/picture">
+                  <pic:nvPicPr>
+                    <pic:cNvPr id="0" name="Picture 25"/>
+                    <pic:cNvPicPr>
+                      <a:picLocks noChangeAspect="1" noChangeArrowheads="1"/>
+                    </pic:cNvPicPr>
+                  </pic:nvPicPr>
+                  <pic:blipFill>
+                    <a:blip r:embed="rId36" cstate="print"/>
+                    <a:srcRect/>
+                    <a:stretch>
+                      <a:fillRect/>
+                    </a:stretch>
+                  </pic:blipFill>
+                  <pic:spPr bwMode="auto">
+                    <a:xfrm>
+                      <a:off x="0" y="0"/>
+                      <a:ext cx="5850890" cy="3110935"/>
+                    </a:xfrm>
+                    <a:prstGeom prst="rect">
+                      <a:avLst/>
+                    </a:prstGeom>
+                    <a:noFill/>
+                    <a:ln w="9525">
+                      <a:noFill/>
+                      <a:miter lim="800000"/>
+                      <a:headEnd/>
+                      <a:tailEnd/>
+                    </a:ln>
+                  </pic:spPr>
+                </pic:pic>
+              </a:graphicData>
+            </a:graphic>
+          </wp:inline>
+        </w:drawing>
+      </w:r>
+    </w:p>
+    <w:p>
+      <w:pPr>
+        <w:pStyle w:val="1"/>
+        <w:pBdr>
+          <w:bottom w:val="single" w:sz="6" w:space="4" w:color="EAECEF"/>
+        </w:pBdr>
+        <w:rPr>
+          <w:rFonts w:asciiTheme="minorEastAsia" w:eastAsiaTheme="minorEastAsia" w:hAnsiTheme="minorEastAsia" w:cs="Segoe UI" w:hint="eastAsia"/>
+          <w:b w:val="0"/>
+          <w:color w:val="24292E"/>
+          <w:sz w:val="22"/>
+        </w:rPr>
+      </w:pPr>
+      <w:r>
+        <w:rPr>
+          <w:rFonts w:asciiTheme="minorEastAsia" w:eastAsiaTheme="minorEastAsia" w:hAnsiTheme="minorEastAsia" w:cs="Segoe UI" w:hint="eastAsia"/>
+          <w:b w:val="0"/>
+          <w:color w:val="24292E"/>
+          <w:sz w:val="22"/>
+        </w:rPr>
+        <w:t>Working Copy Zone(</w:t>
+      </w:r>
+      <w:proofErr w:type="spellStart"/>
+      <w:r>
+        <w:rPr>
+          <w:rFonts w:asciiTheme="minorEastAsia" w:eastAsiaTheme="minorEastAsia" w:hAnsiTheme="minorEastAsia" w:cs="Segoe UI" w:hint="eastAsia"/>
+          <w:b w:val="0"/>
+          <w:color w:val="24292E"/>
+          <w:sz w:val="22"/>
+        </w:rPr>
+        <w:t>Unstaged</w:t>
+      </w:r>
+      <w:proofErr w:type="spellEnd"/>
+      <w:r>
+        <w:rPr>
+          <w:rFonts w:asciiTheme="minorEastAsia" w:eastAsiaTheme="minorEastAsia" w:hAnsiTheme="minorEastAsia" w:cs="Segoe UI" w:hint="eastAsia"/>
+          <w:b w:val="0"/>
+          <w:color w:val="24292E"/>
+          <w:sz w:val="22"/>
+        </w:rPr>
+        <w:t xml:space="preserve">)에 아직 </w:t>
+      </w:r>
+      <w:proofErr w:type="spellStart"/>
+      <w:r>
+        <w:rPr>
+          <w:rFonts w:asciiTheme="minorEastAsia" w:eastAsiaTheme="minorEastAsia" w:hAnsiTheme="minorEastAsia" w:cs="Segoe UI" w:hint="eastAsia"/>
+          <w:b w:val="0"/>
+          <w:color w:val="24292E"/>
+          <w:sz w:val="22"/>
+        </w:rPr>
+        <w:t>업로드하지</w:t>
+      </w:r>
+      <w:proofErr w:type="spellEnd"/>
+      <w:r>
+        <w:rPr>
+          <w:rFonts w:asciiTheme="minorEastAsia" w:eastAsiaTheme="minorEastAsia" w:hAnsiTheme="minorEastAsia" w:cs="Segoe UI" w:hint="eastAsia"/>
+          <w:b w:val="0"/>
+          <w:color w:val="24292E"/>
+          <w:sz w:val="22"/>
+        </w:rPr>
+        <w:t xml:space="preserve"> 않은 파일들이 </w:t>
+      </w:r>
+      <w:proofErr w:type="spellStart"/>
+      <w:r>
+        <w:rPr>
+          <w:rFonts w:asciiTheme="minorEastAsia" w:eastAsiaTheme="minorEastAsia" w:hAnsiTheme="minorEastAsia" w:cs="Segoe UI" w:hint="eastAsia"/>
+          <w:b w:val="0"/>
+          <w:color w:val="24292E"/>
+          <w:sz w:val="22"/>
+        </w:rPr>
+        <w:t>리스팅되어</w:t>
+      </w:r>
+      <w:proofErr w:type="spellEnd"/>
+      <w:r>
+        <w:rPr>
+          <w:rFonts w:asciiTheme="minorEastAsia" w:eastAsiaTheme="minorEastAsia" w:hAnsiTheme="minorEastAsia" w:cs="Segoe UI" w:hint="eastAsia"/>
+          <w:b w:val="0"/>
+          <w:color w:val="24292E"/>
+          <w:sz w:val="22"/>
+        </w:rPr>
+        <w:t xml:space="preserve"> 있는 게 보인다.</w:t>
+      </w:r>
+    </w:p>
+    <w:p>
+      <w:pPr>
+        <w:pStyle w:val="1"/>
+        <w:pBdr>
+          <w:bottom w:val="single" w:sz="6" w:space="4" w:color="EAECEF"/>
+        </w:pBdr>
+        <w:rPr>
+          <w:rFonts w:asciiTheme="minorEastAsia" w:eastAsiaTheme="minorEastAsia" w:hAnsiTheme="minorEastAsia" w:cs="Segoe UI" w:hint="eastAsia"/>
+          <w:b w:val="0"/>
+          <w:color w:val="24292E"/>
+          <w:sz w:val="22"/>
+        </w:rPr>
+      </w:pPr>
+      <w:r>
+        <w:rPr>
+          <w:rFonts w:asciiTheme="minorEastAsia" w:eastAsiaTheme="minorEastAsia" w:hAnsiTheme="minorEastAsia" w:cs="Segoe UI" w:hint="eastAsia"/>
+          <w:b w:val="0"/>
+          <w:noProof/>
+          <w:color w:val="24292E"/>
+          <w:sz w:val="22"/>
+        </w:rPr>
+        <w:drawing>
+          <wp:inline distT="0" distB="0" distL="0" distR="0">
+            <wp:extent cx="3381375" cy="2543175"/>
+            <wp:effectExtent l="19050" t="0" r="9525" b="0"/>
+            <wp:docPr id="29" name="그림 29"/>
+            <wp:cNvGraphicFramePr>
+              <a:graphicFrameLocks xmlns:a="http://schemas.openxmlformats.org/drawingml/2006/main" noChangeAspect="1"/>
+            </wp:cNvGraphicFramePr>
+            <a:graphic xmlns:a="http://schemas.openxmlformats.org/drawingml/2006/main">
+              <a:graphicData uri="http://schemas.openxmlformats.org/drawingml/2006/picture">
+                <pic:pic xmlns:pic="http://schemas.openxmlformats.org/drawingml/2006/picture">
+                  <pic:nvPicPr>
+                    <pic:cNvPr id="0" name="Picture 29"/>
+                    <pic:cNvPicPr>
+                      <a:picLocks noChangeAspect="1" noChangeArrowheads="1"/>
+                    </pic:cNvPicPr>
+                  </pic:nvPicPr>
+                  <pic:blipFill>
+                    <a:blip r:embed="rId37" cstate="print"/>
+                    <a:srcRect/>
+                    <a:stretch>
+                      <a:fillRect/>
+                    </a:stretch>
+                  </pic:blipFill>
+                  <pic:spPr bwMode="auto">
+                    <a:xfrm>
+                      <a:off x="0" y="0"/>
+                      <a:ext cx="3381375" cy="2543175"/>
+                    </a:xfrm>
+                    <a:prstGeom prst="rect">
+                      <a:avLst/>
+                    </a:prstGeom>
+                    <a:noFill/>
+                    <a:ln w="9525">
+                      <a:noFill/>
+                      <a:miter lim="800000"/>
+                      <a:headEnd/>
+                      <a:tailEnd/>
+                    </a:ln>
+                  </pic:spPr>
+                </pic:pic>
+              </a:graphicData>
+            </a:graphic>
+          </wp:inline>
+        </w:drawing>
+      </w:r>
+    </w:p>
+    <w:p>
+      <w:pPr>
+        <w:pStyle w:val="1"/>
+        <w:pBdr>
+          <w:bottom w:val="single" w:sz="6" w:space="4" w:color="EAECEF"/>
+        </w:pBdr>
+        <w:rPr>
+          <w:rFonts w:asciiTheme="minorEastAsia" w:eastAsiaTheme="minorEastAsia" w:hAnsiTheme="minorEastAsia" w:cs="Segoe UI" w:hint="eastAsia"/>
+          <w:b w:val="0"/>
+          <w:color w:val="24292E"/>
+          <w:sz w:val="24"/>
+        </w:rPr>
+      </w:pPr>
+      <w:r>
+        <w:rPr>
+          <w:rFonts w:asciiTheme="minorEastAsia" w:eastAsiaTheme="minorEastAsia" w:hAnsiTheme="minorEastAsia" w:cs="Segoe UI" w:hint="eastAsia"/>
+          <w:b w:val="0"/>
+          <w:color w:val="24292E"/>
+          <w:sz w:val="24"/>
+        </w:rPr>
+        <w:t>한글은 깨진다. Commit 메뉴에서 Stage To Commit을 눌러 Working Copy 영역의 파일들을 Stage에 올린 후 Commit한다. Commit Message는 필수.</w:t>
+      </w:r>
+    </w:p>
+    <w:p>
+      <w:pPr>
+        <w:pStyle w:val="1"/>
+        <w:pBdr>
+          <w:bottom w:val="single" w:sz="6" w:space="4" w:color="EAECEF"/>
+        </w:pBdr>
+        <w:rPr>
+          <w:rFonts w:asciiTheme="minorEastAsia" w:eastAsiaTheme="minorEastAsia" w:hAnsiTheme="minorEastAsia" w:cs="Segoe UI" w:hint="eastAsia"/>
+          <w:b w:val="0"/>
+          <w:color w:val="24292E"/>
+          <w:sz w:val="24"/>
+        </w:rPr>
+      </w:pPr>
+      <w:r>
         <w:rPr>
           <w:rFonts w:asciiTheme="minorEastAsia" w:eastAsiaTheme="minorEastAsia" w:hAnsiTheme="minorEastAsia" w:cs="Segoe UI"/>
           <w:b w:val="0"/>
+          <w:noProof/>
+          <w:color w:val="24292E"/>
+          <w:sz w:val="24"/>
+        </w:rPr>
+        <w:drawing>
+          <wp:inline distT="0" distB="0" distL="0" distR="0">
+            <wp:extent cx="5848350" cy="1838325"/>
+            <wp:effectExtent l="19050" t="0" r="0" b="0"/>
+            <wp:docPr id="30" name="그림 30"/>
+            <wp:cNvGraphicFramePr>
+              <a:graphicFrameLocks xmlns:a="http://schemas.openxmlformats.org/drawingml/2006/main" noChangeAspect="1"/>
+            </wp:cNvGraphicFramePr>
+            <a:graphic xmlns:a="http://schemas.openxmlformats.org/drawingml/2006/main">
+              <a:graphicData uri="http://schemas.openxmlformats.org/drawingml/2006/picture">
+                <pic:pic xmlns:pic="http://schemas.openxmlformats.org/drawingml/2006/picture">
+                  <pic:nvPicPr>
+                    <pic:cNvPr id="0" name="Picture 30"/>
+                    <pic:cNvPicPr>
+                      <a:picLocks noChangeAspect="1" noChangeArrowheads="1"/>
+                    </pic:cNvPicPr>
+                  </pic:nvPicPr>
+                  <pic:blipFill>
+                    <a:blip r:embed="rId38" cstate="print"/>
+                    <a:srcRect/>
+                    <a:stretch>
+                      <a:fillRect/>
+                    </a:stretch>
+                  </pic:blipFill>
+                  <pic:spPr bwMode="auto">
+                    <a:xfrm>
+                      <a:off x="0" y="0"/>
+                      <a:ext cx="5848350" cy="1838325"/>
+                    </a:xfrm>
+                    <a:prstGeom prst="rect">
+                      <a:avLst/>
+                    </a:prstGeom>
+                    <a:noFill/>
+                    <a:ln w="9525">
+                      <a:noFill/>
+                      <a:miter lim="800000"/>
+                      <a:headEnd/>
+                      <a:tailEnd/>
+                    </a:ln>
+                  </pic:spPr>
+                </pic:pic>
+              </a:graphicData>
+            </a:graphic>
+          </wp:inline>
+        </w:drawing>
+      </w:r>
+    </w:p>
+    <w:p>
+      <w:pPr>
+        <w:pStyle w:val="1"/>
+        <w:pBdr>
+          <w:bottom w:val="single" w:sz="6" w:space="4" w:color="EAECEF"/>
+        </w:pBdr>
+        <w:rPr>
+          <w:rFonts w:asciiTheme="minorEastAsia" w:eastAsiaTheme="minorEastAsia" w:hAnsiTheme="minorEastAsia" w:cs="Segoe UI" w:hint="eastAsia"/>
+          <w:b w:val="0"/>
+          <w:color w:val="24292E"/>
+          <w:sz w:val="24"/>
+        </w:rPr>
+      </w:pPr>
+      <w:r>
+        <w:rPr>
+          <w:rFonts w:asciiTheme="minorEastAsia" w:eastAsiaTheme="minorEastAsia" w:hAnsiTheme="minorEastAsia" w:cs="Segoe UI" w:hint="eastAsia"/>
+          <w:b w:val="0"/>
+          <w:color w:val="24292E"/>
+          <w:sz w:val="24"/>
+        </w:rPr>
+        <w:lastRenderedPageBreak/>
+        <w:t>그러면</w:t>
+      </w:r>
+    </w:p>
+    <w:p>
+      <w:pPr>
+        <w:pStyle w:val="1"/>
+        <w:pBdr>
+          <w:bottom w:val="single" w:sz="6" w:space="4" w:color="EAECEF"/>
+        </w:pBdr>
+        <w:rPr>
+          <w:rFonts w:asciiTheme="minorEastAsia" w:eastAsiaTheme="minorEastAsia" w:hAnsiTheme="minorEastAsia" w:cs="Segoe UI" w:hint="eastAsia"/>
+          <w:b w:val="0"/>
+          <w:color w:val="24292E"/>
+          <w:sz w:val="24"/>
+        </w:rPr>
+      </w:pPr>
+      <w:r>
+        <w:rPr>
+          <w:rFonts w:asciiTheme="minorEastAsia" w:hAnsiTheme="minorEastAsia" w:cs="Segoe UI"/>
+          <w:bCs w:val="0"/>
+          <w:noProof/>
+          <w:color w:val="24292E"/>
+          <w:sz w:val="24"/>
+        </w:rPr>
+        <w:drawing>
+          <wp:inline distT="0" distB="0" distL="0" distR="0">
+            <wp:extent cx="5850890" cy="2890756"/>
+            <wp:effectExtent l="19050" t="0" r="0" b="0"/>
+            <wp:docPr id="31" name="그림 31"/>
+            <wp:cNvGraphicFramePr>
+              <a:graphicFrameLocks xmlns:a="http://schemas.openxmlformats.org/drawingml/2006/main" noChangeAspect="1"/>
+            </wp:cNvGraphicFramePr>
+            <a:graphic xmlns:a="http://schemas.openxmlformats.org/drawingml/2006/main">
+              <a:graphicData uri="http://schemas.openxmlformats.org/drawingml/2006/picture">
+                <pic:pic xmlns:pic="http://schemas.openxmlformats.org/drawingml/2006/picture">
+                  <pic:nvPicPr>
+                    <pic:cNvPr id="0" name="Picture 31"/>
+                    <pic:cNvPicPr>
+                      <a:picLocks noChangeAspect="1" noChangeArrowheads="1"/>
+                    </pic:cNvPicPr>
+                  </pic:nvPicPr>
+                  <pic:blipFill>
+                    <a:blip r:embed="rId39" cstate="print"/>
+                    <a:srcRect/>
+                    <a:stretch>
+                      <a:fillRect/>
+                    </a:stretch>
+                  </pic:blipFill>
+                  <pic:spPr bwMode="auto">
+                    <a:xfrm>
+                      <a:off x="0" y="0"/>
+                      <a:ext cx="5850890" cy="2890756"/>
+                    </a:xfrm>
+                    <a:prstGeom prst="rect">
+                      <a:avLst/>
+                    </a:prstGeom>
+                    <a:noFill/>
+                    <a:ln w="9525">
+                      <a:noFill/>
+                      <a:miter lim="800000"/>
+                      <a:headEnd/>
+                      <a:tailEnd/>
+                    </a:ln>
+                  </pic:spPr>
+                </pic:pic>
+              </a:graphicData>
+            </a:graphic>
+          </wp:inline>
+        </w:drawing>
+      </w:r>
+    </w:p>
+    <w:p>
+      <w:pPr>
+        <w:pStyle w:val="1"/>
+        <w:pBdr>
+          <w:bottom w:val="single" w:sz="6" w:space="4" w:color="EAECEF"/>
+        </w:pBdr>
+        <w:rPr>
+          <w:rFonts w:asciiTheme="minorEastAsia" w:eastAsiaTheme="minorEastAsia" w:hAnsiTheme="minorEastAsia" w:cs="Segoe UI" w:hint="eastAsia"/>
+          <w:b w:val="0"/>
+          <w:color w:val="24292E"/>
+          <w:sz w:val="24"/>
+        </w:rPr>
+      </w:pPr>
+      <w:r>
+        <w:rPr>
+          <w:rFonts w:asciiTheme="minorEastAsia" w:eastAsiaTheme="minorEastAsia" w:hAnsiTheme="minorEastAsia" w:cs="Segoe UI" w:hint="eastAsia"/>
+          <w:b w:val="0"/>
+          <w:color w:val="24292E"/>
+          <w:sz w:val="24"/>
+        </w:rPr>
+        <w:t>이렇게 화면엔 아무것도 남지 않는다.</w:t>
+      </w:r>
+    </w:p>
+    <w:p>
+      <w:pPr>
+        <w:pStyle w:val="1"/>
+        <w:pBdr>
+          <w:bottom w:val="single" w:sz="6" w:space="4" w:color="EAECEF"/>
+        </w:pBdr>
+        <w:rPr>
+          <w:rFonts w:asciiTheme="minorEastAsia" w:eastAsiaTheme="minorEastAsia" w:hAnsiTheme="minorEastAsia" w:cs="Segoe UI" w:hint="eastAsia"/>
+          <w:b w:val="0"/>
+          <w:color w:val="24292E"/>
+          <w:sz w:val="24"/>
+        </w:rPr>
+      </w:pPr>
+      <w:proofErr w:type="spellStart"/>
+      <w:r>
+        <w:rPr>
+          <w:rFonts w:asciiTheme="minorEastAsia" w:eastAsiaTheme="minorEastAsia" w:hAnsiTheme="minorEastAsia" w:cs="Segoe UI" w:hint="eastAsia"/>
+          <w:b w:val="0"/>
+          <w:color w:val="24292E"/>
+          <w:sz w:val="24"/>
+        </w:rPr>
+        <w:t>GitHub로</w:t>
+      </w:r>
+      <w:proofErr w:type="spellEnd"/>
+      <w:r>
+        <w:rPr>
+          <w:rFonts w:asciiTheme="minorEastAsia" w:eastAsiaTheme="minorEastAsia" w:hAnsiTheme="minorEastAsia" w:cs="Segoe UI" w:hint="eastAsia"/>
+          <w:b w:val="0"/>
+          <w:color w:val="24292E"/>
+          <w:sz w:val="24"/>
+        </w:rPr>
+        <w:t xml:space="preserve"> 가서 보면</w:t>
+      </w:r>
+    </w:p>
+    <w:p>
+      <w:pPr>
+        <w:pStyle w:val="1"/>
+        <w:pBdr>
+          <w:bottom w:val="single" w:sz="6" w:space="4" w:color="EAECEF"/>
+        </w:pBdr>
+        <w:rPr>
+          <w:rFonts w:asciiTheme="minorEastAsia" w:eastAsiaTheme="minorEastAsia" w:hAnsiTheme="minorEastAsia" w:cs="Segoe UI" w:hint="eastAsia"/>
+          <w:b w:val="0"/>
+          <w:color w:val="24292E"/>
+          <w:sz w:val="24"/>
+        </w:rPr>
+      </w:pPr>
+      <w:r>
+        <w:rPr>
+          <w:rFonts w:asciiTheme="minorEastAsia" w:eastAsiaTheme="minorEastAsia" w:hAnsiTheme="minorEastAsia" w:cs="Segoe UI" w:hint="eastAsia"/>
+          <w:b w:val="0"/>
+          <w:color w:val="24292E"/>
+          <w:sz w:val="24"/>
+        </w:rPr>
+        <w:t>(1)</w:t>
+      </w:r>
+      <w:r>
+        <w:rPr>
+          <w:rFonts w:asciiTheme="minorEastAsia" w:eastAsiaTheme="minorEastAsia" w:hAnsiTheme="minorEastAsia" w:cs="Segoe UI" w:hint="eastAsia"/>
+          <w:b w:val="0"/>
+          <w:color w:val="24292E"/>
+          <w:sz w:val="24"/>
+        </w:rPr>
+        <w:t xml:space="preserve"> </w:t>
+      </w:r>
+      <w:proofErr w:type="spellStart"/>
+      <w:r>
+        <w:rPr>
+          <w:rFonts w:asciiTheme="minorEastAsia" w:eastAsiaTheme="minorEastAsia" w:hAnsiTheme="minorEastAsia" w:cs="Segoe UI" w:hint="eastAsia"/>
+          <w:b w:val="0"/>
+          <w:color w:val="24292E"/>
+          <w:sz w:val="24"/>
+        </w:rPr>
+        <w:t>선택가능한</w:t>
+      </w:r>
+      <w:proofErr w:type="spellEnd"/>
+      <w:r>
+        <w:rPr>
+          <w:rFonts w:asciiTheme="minorEastAsia" w:eastAsiaTheme="minorEastAsia" w:hAnsiTheme="minorEastAsia" w:cs="Segoe UI" w:hint="eastAsia"/>
+          <w:b w:val="0"/>
+          <w:color w:val="24292E"/>
+          <w:sz w:val="24"/>
+        </w:rPr>
+        <w:t xml:space="preserve"> Repository 중 gitMy1stProject Click</w:t>
+      </w:r>
+    </w:p>
+    <w:p>
+      <w:pPr>
+        <w:pStyle w:val="1"/>
+        <w:pBdr>
+          <w:bottom w:val="single" w:sz="6" w:space="4" w:color="EAECEF"/>
+        </w:pBdr>
+        <w:rPr>
+          <w:rFonts w:asciiTheme="minorEastAsia" w:eastAsiaTheme="minorEastAsia" w:hAnsiTheme="minorEastAsia" w:cs="Segoe UI" w:hint="eastAsia"/>
+          <w:b w:val="0"/>
+          <w:color w:val="24292E"/>
+          <w:sz w:val="24"/>
+        </w:rPr>
+      </w:pPr>
+      <w:r>
+        <w:rPr>
+          <w:rFonts w:asciiTheme="minorEastAsia" w:eastAsiaTheme="minorEastAsia" w:hAnsiTheme="minorEastAsia" w:cs="Segoe UI" w:hint="eastAsia"/>
+          <w:b w:val="0"/>
+          <w:noProof/>
+          <w:color w:val="24292E"/>
+          <w:sz w:val="24"/>
+        </w:rPr>
+        <w:drawing>
+          <wp:inline distT="0" distB="0" distL="0" distR="0">
+            <wp:extent cx="3343275" cy="2981325"/>
+            <wp:effectExtent l="19050" t="0" r="9525" b="0"/>
+            <wp:docPr id="35" name="그림 35"/>
+            <wp:cNvGraphicFramePr>
+              <a:graphicFrameLocks xmlns:a="http://schemas.openxmlformats.org/drawingml/2006/main" noChangeAspect="1"/>
+            </wp:cNvGraphicFramePr>
+            <a:graphic xmlns:a="http://schemas.openxmlformats.org/drawingml/2006/main">
+              <a:graphicData uri="http://schemas.openxmlformats.org/drawingml/2006/picture">
+                <pic:pic xmlns:pic="http://schemas.openxmlformats.org/drawingml/2006/picture">
+                  <pic:nvPicPr>
+                    <pic:cNvPr id="0" name="Picture 35"/>
+                    <pic:cNvPicPr>
+                      <a:picLocks noChangeAspect="1" noChangeArrowheads="1"/>
+                    </pic:cNvPicPr>
+                  </pic:nvPicPr>
+                  <pic:blipFill>
+                    <a:blip r:embed="rId40" cstate="print"/>
+                    <a:srcRect/>
+                    <a:stretch>
+                      <a:fillRect/>
+                    </a:stretch>
+                  </pic:blipFill>
+                  <pic:spPr bwMode="auto">
+                    <a:xfrm>
+                      <a:off x="0" y="0"/>
+                      <a:ext cx="3343275" cy="2981325"/>
+                    </a:xfrm>
+                    <a:prstGeom prst="rect">
+                      <a:avLst/>
+                    </a:prstGeom>
+                    <a:noFill/>
+                    <a:ln w="9525">
+                      <a:noFill/>
+                      <a:miter lim="800000"/>
+                      <a:headEnd/>
+                      <a:tailEnd/>
+                    </a:ln>
+                  </pic:spPr>
+                </pic:pic>
+              </a:graphicData>
+            </a:graphic>
+          </wp:inline>
+        </w:drawing>
+      </w:r>
+    </w:p>
+    <w:p>
+      <w:pPr>
+        <w:pStyle w:val="1"/>
+        <w:pBdr>
+          <w:bottom w:val="single" w:sz="6" w:space="4" w:color="EAECEF"/>
+        </w:pBdr>
+        <w:rPr>
+          <w:rFonts w:asciiTheme="minorEastAsia" w:eastAsiaTheme="minorEastAsia" w:hAnsiTheme="minorEastAsia" w:cs="Segoe UI" w:hint="eastAsia"/>
+          <w:b w:val="0"/>
+          <w:color w:val="24292E"/>
+          <w:sz w:val="24"/>
+        </w:rPr>
+      </w:pPr>
+      <w:r>
+        <w:rPr>
+          <w:rFonts w:asciiTheme="minorEastAsia" w:eastAsiaTheme="minorEastAsia" w:hAnsiTheme="minorEastAsia" w:cs="Segoe UI" w:hint="eastAsia"/>
+          <w:b w:val="0"/>
+          <w:color w:val="24292E"/>
+          <w:sz w:val="24"/>
+        </w:rPr>
+        <w:t>(2)</w:t>
+      </w:r>
+      <w:r>
+        <w:rPr>
+          <w:rFonts w:asciiTheme="minorEastAsia" w:eastAsiaTheme="minorEastAsia" w:hAnsiTheme="minorEastAsia" w:cs="Segoe UI" w:hint="eastAsia"/>
+          <w:b w:val="0"/>
+          <w:color w:val="24292E"/>
+          <w:sz w:val="24"/>
+        </w:rPr>
+        <w:t xml:space="preserve"> 응</w:t>
+      </w:r>
+      <w:proofErr w:type="gramStart"/>
+      <w:r>
+        <w:rPr>
+          <w:rFonts w:asciiTheme="minorEastAsia" w:eastAsiaTheme="minorEastAsia" w:hAnsiTheme="minorEastAsia" w:cs="Segoe UI"/>
+          <w:b w:val="0"/>
+          <w:color w:val="24292E"/>
+          <w:sz w:val="24"/>
+        </w:rPr>
+        <w:t>…</w:t>
+      </w:r>
+      <w:r>
+        <w:rPr>
+          <w:rFonts w:asciiTheme="minorEastAsia" w:eastAsiaTheme="minorEastAsia" w:hAnsiTheme="minorEastAsia" w:cs="Segoe UI" w:hint="eastAsia"/>
+          <w:b w:val="0"/>
+          <w:color w:val="24292E"/>
+          <w:sz w:val="24"/>
+        </w:rPr>
+        <w:t>?</w:t>
+      </w:r>
+      <w:proofErr w:type="gramEnd"/>
+      <w:r>
+        <w:rPr>
+          <w:rFonts w:asciiTheme="minorEastAsia" w:eastAsiaTheme="minorEastAsia" w:hAnsiTheme="minorEastAsia" w:cs="Segoe UI" w:hint="eastAsia"/>
+          <w:b w:val="0"/>
+          <w:color w:val="24292E"/>
+          <w:sz w:val="24"/>
+        </w:rPr>
+        <w:t xml:space="preserve"> </w:t>
+      </w:r>
+      <w:proofErr w:type="spellStart"/>
+      <w:r>
+        <w:rPr>
+          <w:rFonts w:asciiTheme="minorEastAsia" w:eastAsiaTheme="minorEastAsia" w:hAnsiTheme="minorEastAsia" w:cs="Segoe UI" w:hint="eastAsia"/>
+          <w:b w:val="0"/>
+          <w:color w:val="24292E"/>
+          <w:sz w:val="24"/>
+        </w:rPr>
+        <w:t>GitGui</w:t>
+      </w:r>
+      <w:proofErr w:type="spellEnd"/>
+      <w:r>
+        <w:rPr>
+          <w:rFonts w:asciiTheme="minorEastAsia" w:eastAsiaTheme="minorEastAsia" w:hAnsiTheme="minorEastAsia" w:cs="Segoe UI" w:hint="eastAsia"/>
+          <w:b w:val="0"/>
+          <w:color w:val="24292E"/>
+          <w:sz w:val="24"/>
+        </w:rPr>
+        <w:t>에서 Commit한 것이 보이지 않는다.</w:t>
+      </w:r>
+    </w:p>
+    <w:p>
+      <w:pPr>
+        <w:pStyle w:val="1"/>
+        <w:pBdr>
+          <w:bottom w:val="single" w:sz="6" w:space="4" w:color="EAECEF"/>
+        </w:pBdr>
+        <w:rPr>
+          <w:rFonts w:asciiTheme="minorEastAsia" w:eastAsiaTheme="minorEastAsia" w:hAnsiTheme="minorEastAsia" w:cs="Segoe UI" w:hint="eastAsia"/>
+          <w:b w:val="0"/>
+          <w:color w:val="24292E"/>
+          <w:sz w:val="24"/>
+        </w:rPr>
+      </w:pPr>
+      <w:r>
+        <w:rPr>
+          <w:rFonts w:asciiTheme="minorEastAsia" w:eastAsiaTheme="minorEastAsia" w:hAnsiTheme="minorEastAsia" w:cs="Segoe UI"/>
+          <w:b w:val="0"/>
+          <w:noProof/>
+          <w:color w:val="24292E"/>
+          <w:sz w:val="24"/>
+        </w:rPr>
+        <w:lastRenderedPageBreak/>
+        <w:drawing>
+          <wp:inline distT="0" distB="0" distL="0" distR="0">
+            <wp:extent cx="4943475" cy="2862861"/>
+            <wp:effectExtent l="19050" t="0" r="9525" b="0"/>
+            <wp:docPr id="34" name="그림 34"/>
+            <wp:cNvGraphicFramePr>
+              <a:graphicFrameLocks xmlns:a="http://schemas.openxmlformats.org/drawingml/2006/main" noChangeAspect="1"/>
+            </wp:cNvGraphicFramePr>
+            <a:graphic xmlns:a="http://schemas.openxmlformats.org/drawingml/2006/main">
+              <a:graphicData uri="http://schemas.openxmlformats.org/drawingml/2006/picture">
+                <pic:pic xmlns:pic="http://schemas.openxmlformats.org/drawingml/2006/picture">
+                  <pic:nvPicPr>
+                    <pic:cNvPr id="0" name="Picture 34"/>
+                    <pic:cNvPicPr>
+                      <a:picLocks noChangeAspect="1" noChangeArrowheads="1"/>
+                    </pic:cNvPicPr>
+                  </pic:nvPicPr>
+                  <pic:blipFill>
+                    <a:blip r:embed="rId41" cstate="print"/>
+                    <a:srcRect/>
+                    <a:stretch>
+                      <a:fillRect/>
+                    </a:stretch>
+                  </pic:blipFill>
+                  <pic:spPr bwMode="auto">
+                    <a:xfrm>
+                      <a:off x="0" y="0"/>
+                      <a:ext cx="4943475" cy="2862861"/>
+                    </a:xfrm>
+                    <a:prstGeom prst="rect">
+                      <a:avLst/>
+                    </a:prstGeom>
+                    <a:noFill/>
+                    <a:ln w="9525">
+                      <a:noFill/>
+                      <a:miter lim="800000"/>
+                      <a:headEnd/>
+                      <a:tailEnd/>
+                    </a:ln>
+                  </pic:spPr>
+                </pic:pic>
+              </a:graphicData>
+            </a:graphic>
+          </wp:inline>
+        </w:drawing>
+      </w:r>
+    </w:p>
+    <w:p>
+      <w:pPr>
+        <w:pStyle w:val="1"/>
+        <w:pBdr>
+          <w:bottom w:val="single" w:sz="6" w:space="4" w:color="EAECEF"/>
+        </w:pBdr>
+        <w:rPr>
+          <w:rFonts w:asciiTheme="minorEastAsia" w:eastAsiaTheme="minorEastAsia" w:hAnsiTheme="minorEastAsia" w:cs="Segoe UI" w:hint="eastAsia"/>
+          <w:b w:val="0"/>
+          <w:color w:val="24292E"/>
+          <w:sz w:val="24"/>
+        </w:rPr>
+      </w:pPr>
+      <w:r>
+        <w:rPr>
+          <w:rFonts w:asciiTheme="minorEastAsia" w:eastAsiaTheme="minorEastAsia" w:hAnsiTheme="minorEastAsia" w:cs="Segoe UI" w:hint="eastAsia"/>
+          <w:b w:val="0"/>
+          <w:color w:val="24292E"/>
+          <w:sz w:val="24"/>
+        </w:rPr>
+        <w:t>(3) 아! Push</w:t>
+      </w:r>
+      <w:proofErr w:type="spellStart"/>
+      <w:r>
+        <w:rPr>
+          <w:rFonts w:asciiTheme="minorEastAsia" w:eastAsiaTheme="minorEastAsia" w:hAnsiTheme="minorEastAsia" w:cs="Segoe UI" w:hint="eastAsia"/>
+          <w:b w:val="0"/>
+          <w:color w:val="24292E"/>
+          <w:sz w:val="24"/>
+        </w:rPr>
+        <w:t>를</w:t>
+      </w:r>
+      <w:proofErr w:type="spellEnd"/>
+      <w:r>
+        <w:rPr>
+          <w:rFonts w:asciiTheme="minorEastAsia" w:eastAsiaTheme="minorEastAsia" w:hAnsiTheme="minorEastAsia" w:cs="Segoe UI" w:hint="eastAsia"/>
+          <w:b w:val="0"/>
+          <w:color w:val="24292E"/>
+          <w:sz w:val="24"/>
+        </w:rPr>
+        <w:t xml:space="preserve"> 해줘야 원격저장소에 업로드가 끝난다!</w:t>
+      </w:r>
+    </w:p>
+    <w:p>
+      <w:pPr>
+        <w:pStyle w:val="1"/>
+        <w:pBdr>
+          <w:bottom w:val="single" w:sz="6" w:space="4" w:color="EAECEF"/>
+        </w:pBdr>
+        <w:rPr>
+          <w:rFonts w:asciiTheme="minorEastAsia" w:eastAsiaTheme="minorEastAsia" w:hAnsiTheme="minorEastAsia" w:cs="Segoe UI" w:hint="eastAsia"/>
+          <w:b w:val="0"/>
+          <w:color w:val="24292E"/>
+          <w:sz w:val="24"/>
+        </w:rPr>
+      </w:pPr>
+      <w:r>
+        <w:rPr>
+          <w:rFonts w:asciiTheme="minorEastAsia" w:eastAsiaTheme="minorEastAsia" w:hAnsiTheme="minorEastAsia" w:cs="Segoe UI"/>
+          <w:b w:val="0"/>
+          <w:noProof/>
+          <w:color w:val="24292E"/>
+          <w:sz w:val="24"/>
+        </w:rPr>
+        <w:drawing>
+          <wp:inline distT="0" distB="0" distL="0" distR="0">
+            <wp:extent cx="3733800" cy="3386635"/>
+            <wp:effectExtent l="19050" t="0" r="0" b="0"/>
+            <wp:docPr id="36" name="그림 36"/>
+            <wp:cNvGraphicFramePr>
+              <a:graphicFrameLocks xmlns:a="http://schemas.openxmlformats.org/drawingml/2006/main" noChangeAspect="1"/>
+            </wp:cNvGraphicFramePr>
+            <a:graphic xmlns:a="http://schemas.openxmlformats.org/drawingml/2006/main">
+              <a:graphicData uri="http://schemas.openxmlformats.org/drawingml/2006/picture">
+                <pic:pic xmlns:pic="http://schemas.openxmlformats.org/drawingml/2006/picture">
+                  <pic:nvPicPr>
+                    <pic:cNvPr id="0" name="Picture 36"/>
+                    <pic:cNvPicPr>
+                      <a:picLocks noChangeAspect="1" noChangeArrowheads="1"/>
+                    </pic:cNvPicPr>
+                  </pic:nvPicPr>
+                  <pic:blipFill>
+                    <a:blip r:embed="rId42" cstate="print"/>
+                    <a:srcRect/>
+                    <a:stretch>
+                      <a:fillRect/>
+                    </a:stretch>
+                  </pic:blipFill>
+                  <pic:spPr bwMode="auto">
+                    <a:xfrm>
+                      <a:off x="0" y="0"/>
+                      <a:ext cx="3736388" cy="3388982"/>
+                    </a:xfrm>
+                    <a:prstGeom prst="rect">
+                      <a:avLst/>
+                    </a:prstGeom>
+                    <a:noFill/>
+                    <a:ln w="9525">
+                      <a:noFill/>
+                      <a:miter lim="800000"/>
+                      <a:headEnd/>
+                      <a:tailEnd/>
+                    </a:ln>
+                  </pic:spPr>
+                </pic:pic>
+              </a:graphicData>
+            </a:graphic>
+          </wp:inline>
+        </w:drawing>
+      </w:r>
+    </w:p>
+    <w:p>
+      <w:pPr>
+        <w:pStyle w:val="1"/>
+        <w:pBdr>
+          <w:bottom w:val="single" w:sz="6" w:space="4" w:color="EAECEF"/>
+        </w:pBdr>
+        <w:rPr>
+          <w:rFonts w:asciiTheme="minorEastAsia" w:eastAsiaTheme="minorEastAsia" w:hAnsiTheme="minorEastAsia" w:cs="Segoe UI" w:hint="eastAsia"/>
+          <w:b w:val="0"/>
+          <w:color w:val="24292E"/>
+          <w:sz w:val="24"/>
+        </w:rPr>
+      </w:pPr>
+      <w:r>
+        <w:rPr>
+          <w:rFonts w:asciiTheme="minorEastAsia" w:hAnsiTheme="minorEastAsia" w:cs="Segoe UI"/>
+          <w:bCs w:val="0"/>
+          <w:noProof/>
+          <w:color w:val="24292E"/>
+          <w:sz w:val="24"/>
+        </w:rPr>
+        <w:drawing>
+          <wp:inline distT="0" distB="0" distL="0" distR="0">
+            <wp:extent cx="4400550" cy="2011044"/>
+            <wp:effectExtent l="19050" t="0" r="0" b="0"/>
+            <wp:docPr id="37" name="그림 37"/>
+            <wp:cNvGraphicFramePr>
+              <a:graphicFrameLocks xmlns:a="http://schemas.openxmlformats.org/drawingml/2006/main" noChangeAspect="1"/>
+            </wp:cNvGraphicFramePr>
+            <a:graphic xmlns:a="http://schemas.openxmlformats.org/drawingml/2006/main">
+              <a:graphicData uri="http://schemas.openxmlformats.org/drawingml/2006/picture">
+                <pic:pic xmlns:pic="http://schemas.openxmlformats.org/drawingml/2006/picture">
+                  <pic:nvPicPr>
+                    <pic:cNvPr id="0" name="Picture 37"/>
+                    <pic:cNvPicPr>
+                      <a:picLocks noChangeAspect="1" noChangeArrowheads="1"/>
+                    </pic:cNvPicPr>
+                  </pic:nvPicPr>
+                  <pic:blipFill>
+                    <a:blip r:embed="rId43" cstate="print"/>
+                    <a:srcRect/>
+                    <a:stretch>
+                      <a:fillRect/>
+                    </a:stretch>
+                  </pic:blipFill>
+                  <pic:spPr bwMode="auto">
+                    <a:xfrm>
+                      <a:off x="0" y="0"/>
+                      <a:ext cx="4402328" cy="2011857"/>
+                    </a:xfrm>
+                    <a:prstGeom prst="rect">
+                      <a:avLst/>
+                    </a:prstGeom>
+                    <a:noFill/>
+                    <a:ln w="9525">
+                      <a:noFill/>
+                      <a:miter lim="800000"/>
+                      <a:headEnd/>
+                      <a:tailEnd/>
+                    </a:ln>
+                  </pic:spPr>
+                </pic:pic>
+              </a:graphicData>
+            </a:graphic>
+          </wp:inline>
+        </w:drawing>
+      </w:r>
+      <w:r>
+        <w:rPr>
+          <w:rFonts w:asciiTheme="minorEastAsia" w:eastAsiaTheme="minorEastAsia" w:hAnsiTheme="minorEastAsia" w:cs="Segoe UI" w:hint="eastAsia"/>
+          <w:b w:val="0"/>
+          <w:color w:val="24292E"/>
+          <w:sz w:val="24"/>
+        </w:rPr>
+        <w:t>성공!</w:t>
+      </w:r>
+    </w:p>
+    <w:p>
+      <w:pPr>
+        <w:pStyle w:val="1"/>
+        <w:pBdr>
+          <w:bottom w:val="single" w:sz="6" w:space="4" w:color="EAECEF"/>
+        </w:pBdr>
+        <w:rPr>
+          <w:rFonts w:asciiTheme="minorEastAsia" w:eastAsiaTheme="minorEastAsia" w:hAnsiTheme="minorEastAsia" w:cs="Segoe UI" w:hint="eastAsia"/>
+          <w:b w:val="0"/>
+          <w:color w:val="24292E"/>
+          <w:sz w:val="24"/>
+        </w:rPr>
+      </w:pPr>
+      <w:r>
+        <w:rPr>
+          <w:rFonts w:asciiTheme="minorEastAsia" w:eastAsiaTheme="minorEastAsia" w:hAnsiTheme="minorEastAsia" w:cs="Segoe UI" w:hint="eastAsia"/>
+          <w:b w:val="0"/>
+          <w:color w:val="24292E"/>
+          <w:sz w:val="24"/>
+        </w:rPr>
+        <w:lastRenderedPageBreak/>
+        <w:t xml:space="preserve">(4) </w:t>
+      </w:r>
+      <w:proofErr w:type="spellStart"/>
+      <w:r>
+        <w:rPr>
+          <w:rFonts w:asciiTheme="minorEastAsia" w:eastAsiaTheme="minorEastAsia" w:hAnsiTheme="minorEastAsia" w:cs="Segoe UI" w:hint="eastAsia"/>
+          <w:b w:val="0"/>
+          <w:color w:val="24292E"/>
+          <w:sz w:val="24"/>
+        </w:rPr>
+        <w:t>GitHub</w:t>
+      </w:r>
+      <w:proofErr w:type="spellEnd"/>
+      <w:r>
+        <w:rPr>
+          <w:rFonts w:asciiTheme="minorEastAsia" w:eastAsiaTheme="minorEastAsia" w:hAnsiTheme="minorEastAsia" w:cs="Segoe UI" w:hint="eastAsia"/>
+          <w:b w:val="0"/>
+          <w:color w:val="24292E"/>
+          <w:sz w:val="24"/>
+        </w:rPr>
+        <w:t>에서 확인하면</w:t>
+      </w:r>
+    </w:p>
+    <w:p>
+      <w:pPr>
+        <w:pStyle w:val="1"/>
+        <w:pBdr>
+          <w:bottom w:val="single" w:sz="6" w:space="4" w:color="EAECEF"/>
+        </w:pBdr>
+        <w:rPr>
+          <w:rFonts w:asciiTheme="minorEastAsia" w:eastAsiaTheme="minorEastAsia" w:hAnsiTheme="minorEastAsia" w:cs="Segoe UI" w:hint="eastAsia"/>
+          <w:b w:val="0"/>
+          <w:color w:val="24292E"/>
+          <w:sz w:val="24"/>
+        </w:rPr>
+      </w:pPr>
+      <w:r>
+        <w:rPr>
+          <w:rFonts w:asciiTheme="minorEastAsia" w:eastAsiaTheme="minorEastAsia" w:hAnsiTheme="minorEastAsia" w:cs="Segoe UI"/>
+          <w:b w:val="0"/>
+          <w:noProof/>
+          <w:color w:val="24292E"/>
+          <w:sz w:val="24"/>
+        </w:rPr>
+        <w:pict>
+          <v:rect id="_x0000_s1034" style="position:absolute;margin-left:8.6pt;margin-top:125.25pt;width:249pt;height:51.75pt;z-index:251669504" filled="f" strokecolor="red" strokeweight="1pt"/>
+        </w:pict>
+      </w:r>
+      <w:r>
+        <w:rPr>
+          <w:rFonts w:asciiTheme="minorEastAsia" w:eastAsiaTheme="minorEastAsia" w:hAnsiTheme="minorEastAsia" w:cs="Segoe UI"/>
+          <w:b w:val="0"/>
+          <w:noProof/>
+          <w:color w:val="24292E"/>
+          <w:sz w:val="24"/>
+        </w:rPr>
+        <w:drawing>
+          <wp:inline distT="0" distB="0" distL="0" distR="0">
+            <wp:extent cx="5848350" cy="2219325"/>
+            <wp:effectExtent l="19050" t="0" r="0" b="0"/>
+            <wp:docPr id="40" name="그림 40"/>
+            <wp:cNvGraphicFramePr>
+              <a:graphicFrameLocks xmlns:a="http://schemas.openxmlformats.org/drawingml/2006/main" noChangeAspect="1"/>
+            </wp:cNvGraphicFramePr>
+            <a:graphic xmlns:a="http://schemas.openxmlformats.org/drawingml/2006/main">
+              <a:graphicData uri="http://schemas.openxmlformats.org/drawingml/2006/picture">
+                <pic:pic xmlns:pic="http://schemas.openxmlformats.org/drawingml/2006/picture">
+                  <pic:nvPicPr>
+                    <pic:cNvPr id="0" name="Picture 40"/>
+                    <pic:cNvPicPr>
+                      <a:picLocks noChangeAspect="1" noChangeArrowheads="1"/>
+                    </pic:cNvPicPr>
+                  </pic:nvPicPr>
+                  <pic:blipFill>
+                    <a:blip r:embed="rId44" cstate="print"/>
+                    <a:srcRect/>
+                    <a:stretch>
+                      <a:fillRect/>
+                    </a:stretch>
+                  </pic:blipFill>
+                  <pic:spPr bwMode="auto">
+                    <a:xfrm>
+                      <a:off x="0" y="0"/>
+                      <a:ext cx="5848350" cy="2219325"/>
+                    </a:xfrm>
+                    <a:prstGeom prst="rect">
+                      <a:avLst/>
+                    </a:prstGeom>
+                    <a:noFill/>
+                    <a:ln w="9525">
+                      <a:noFill/>
+                      <a:miter lim="800000"/>
+                      <a:headEnd/>
+                      <a:tailEnd/>
+                    </a:ln>
+                  </pic:spPr>
+                </pic:pic>
+              </a:graphicData>
+            </a:graphic>
+          </wp:inline>
+        </w:drawing>
+      </w:r>
+    </w:p>
+    <w:p>
+      <w:pPr>
+        <w:pStyle w:val="1"/>
+        <w:pBdr>
+          <w:bottom w:val="single" w:sz="6" w:space="4" w:color="EAECEF"/>
+        </w:pBdr>
+        <w:rPr>
+          <w:rFonts w:asciiTheme="minorEastAsia" w:eastAsiaTheme="minorEastAsia" w:hAnsiTheme="minorEastAsia" w:cs="Segoe UI" w:hint="eastAsia"/>
+          <w:b w:val="0"/>
+          <w:color w:val="24292E"/>
+          <w:sz w:val="24"/>
+        </w:rPr>
+      </w:pPr>
+      <w:r>
+        <w:rPr>
+          <w:rFonts w:asciiTheme="minorEastAsia" w:eastAsiaTheme="minorEastAsia" w:hAnsiTheme="minorEastAsia" w:cs="Segoe UI" w:hint="eastAsia"/>
+          <w:b w:val="0"/>
+          <w:color w:val="24292E"/>
+          <w:sz w:val="24"/>
+        </w:rPr>
+        <w:t xml:space="preserve">성공적으로 </w:t>
+      </w:r>
+      <w:proofErr w:type="spellStart"/>
+      <w:r>
+        <w:rPr>
+          <w:rFonts w:asciiTheme="minorEastAsia" w:eastAsiaTheme="minorEastAsia" w:hAnsiTheme="minorEastAsia" w:cs="Segoe UI" w:hint="eastAsia"/>
+          <w:b w:val="0"/>
+          <w:color w:val="24292E"/>
+          <w:sz w:val="24"/>
+        </w:rPr>
+        <w:t>업로드되고</w:t>
+      </w:r>
+      <w:proofErr w:type="spellEnd"/>
+      <w:r>
+        <w:rPr>
+          <w:rFonts w:asciiTheme="minorEastAsia" w:eastAsiaTheme="minorEastAsia" w:hAnsiTheme="minorEastAsia" w:cs="Segoe UI" w:hint="eastAsia"/>
+          <w:b w:val="0"/>
+          <w:color w:val="24292E"/>
+          <w:sz w:val="24"/>
+        </w:rPr>
+        <w:t xml:space="preserve"> 버전관리가 됨을 알 수 있다!</w:t>
+      </w:r>
+    </w:p>
+    <w:p>
+      <w:pPr>
+        <w:pStyle w:val="1"/>
+        <w:pBdr>
+          <w:bottom w:val="single" w:sz="6" w:space="4" w:color="EAECEF"/>
+        </w:pBdr>
+        <w:rPr>
+          <w:rFonts w:asciiTheme="minorEastAsia" w:eastAsiaTheme="minorEastAsia" w:hAnsiTheme="minorEastAsia" w:cs="Segoe UI" w:hint="eastAsia"/>
+          <w:b w:val="0"/>
+          <w:color w:val="24292E"/>
+          <w:sz w:val="24"/>
+        </w:rPr>
+      </w:pPr>
+      <w:r>
+        <w:rPr>
+          <w:rFonts w:asciiTheme="minorEastAsia" w:eastAsiaTheme="minorEastAsia" w:hAnsiTheme="minorEastAsia" w:cs="Segoe UI" w:hint="eastAsia"/>
+          <w:b w:val="0"/>
+          <w:color w:val="24292E"/>
+          <w:sz w:val="24"/>
+        </w:rPr>
+        <w:t xml:space="preserve">이제 Binary File이나 </w:t>
+      </w:r>
+      <w:proofErr w:type="spellStart"/>
+      <w:r>
+        <w:rPr>
+          <w:rFonts w:asciiTheme="minorEastAsia" w:eastAsiaTheme="minorEastAsia" w:hAnsiTheme="minorEastAsia" w:cs="Segoe UI" w:hint="eastAsia"/>
+          <w:b w:val="0"/>
+          <w:color w:val="24292E"/>
+          <w:sz w:val="24"/>
+        </w:rPr>
+        <w:t>png</w:t>
+      </w:r>
+      <w:proofErr w:type="spellEnd"/>
+      <w:r>
+        <w:rPr>
+          <w:rFonts w:asciiTheme="minorEastAsia" w:eastAsiaTheme="minorEastAsia" w:hAnsiTheme="minorEastAsia" w:cs="Segoe UI" w:hint="eastAsia"/>
+          <w:b w:val="0"/>
+          <w:color w:val="24292E"/>
+          <w:sz w:val="24"/>
+        </w:rPr>
+        <w:t>, project 설정 파일 등은 제외하고 Source Code나 문서들만 관리하도록 제한을 가하면 되겠다.</w:t>
+      </w:r>
+    </w:p>
+    <w:p>
+      <w:pPr>
+        <w:pStyle w:val="1"/>
+        <w:pBdr>
+          <w:bottom w:val="single" w:sz="6" w:space="4" w:color="EAECEF"/>
+        </w:pBdr>
+        <w:rPr>
+          <w:rFonts w:asciiTheme="minorEastAsia" w:eastAsiaTheme="minorEastAsia" w:hAnsiTheme="minorEastAsia" w:cs="Segoe UI" w:hint="eastAsia"/>
+          <w:b w:val="0"/>
+          <w:color w:val="24292E"/>
+          <w:sz w:val="24"/>
+        </w:rPr>
+      </w:pPr>
+    </w:p>
+    <w:p>
+      <w:pPr>
+        <w:pStyle w:val="1"/>
+        <w:pBdr>
+          <w:bottom w:val="single" w:sz="6" w:space="4" w:color="EAECEF"/>
+        </w:pBdr>
+        <w:rPr>
+          <w:rFonts w:asciiTheme="minorEastAsia" w:eastAsiaTheme="minorEastAsia" w:hAnsiTheme="minorEastAsia" w:cs="Segoe UI"/>
+          <w:b w:val="0"/>
           <w:color w:val="24292E"/>
           <w:sz w:val="24"/>
         </w:rPr>
       </w:pPr>
     </w:p>
     <w:sectPr>
-      <w:footerReference w:type="default" r:id="rId32"/>
+      <w:footerReference w:type="default" r:id="rId45"/>
       <w:pgSz w:w="11906" w:h="16838"/>
       <w:pgMar w:top="1135" w:right="1274" w:bottom="993" w:left="1418" w:header="851" w:footer="124" w:gutter="0"/>
       <w:cols w:space="425"/>
@@ -6512,7 +8230,7 @@
               <w:noProof/>
               <w:lang w:val="ko-KR"/>
             </w:rPr>
-            <w:t>10</w:t>
+            <w:t>16</w:t>
           </w:r>
         </w:fldSimple>
       </w:p>
@@ -7777,7 +9495,7 @@
 </file>
 
 <file path=customXml/itemProps1.xml><?xml version="1.0" encoding="utf-8"?>
-<ds:datastoreItem xmlns:ds="http://schemas.openxmlformats.org/officeDocument/2006/customXml" ds:itemID="{16AABB66-B8C1-4E67-92BE-CC4E4561F376}">
+<ds:datastoreItem xmlns:ds="http://schemas.openxmlformats.org/officeDocument/2006/customXml" ds:itemID="{88DD7F40-37BA-43EB-9E90-4493BBB24DF9}">
   <ds:schemaRefs>
     <ds:schemaRef ds:uri="http://schemas.openxmlformats.org/officeDocument/2006/bibliography"/>
   </ds:schemaRefs>

</xml_diff>